<commit_message>
imbalanced dataset and mini-batch
</commit_message>
<xml_diff>
--- a/dlhw1.docx
+++ b/dlhw1.docx
@@ -45,7 +45,7 @@
     </w:p>
     <w:p>
       <w:pPr>
-        <w:pStyle w:val="a3"/>
+        <w:pStyle w:val="a4"/>
         <w:numPr>
           <w:ilvl w:val="0"/>
           <w:numId w:val="3"/>
@@ -75,7 +75,7 @@
     </w:p>
     <w:p>
       <w:pPr>
-        <w:pStyle w:val="a3"/>
+        <w:pStyle w:val="a4"/>
         <w:numPr>
           <w:ilvl w:val="0"/>
           <w:numId w:val="1"/>
@@ -379,7 +379,7 @@
     </w:p>
     <w:tbl>
       <w:tblPr>
-        <w:tblStyle w:val="a4"/>
+        <w:tblStyle w:val="a5"/>
         <w:tblW w:w="0" w:type="auto"/>
         <w:tblInd w:w="720" w:type="dxa"/>
         <w:tblLook w:val="04A0" w:firstRow="1" w:lastRow="0" w:firstColumn="1" w:lastColumn="0" w:noHBand="0" w:noVBand="1"/>
@@ -1090,7 +1090,7 @@
     </w:p>
     <w:tbl>
       <w:tblPr>
-        <w:tblStyle w:val="a4"/>
+        <w:tblStyle w:val="a5"/>
         <w:tblW w:w="0" w:type="auto"/>
         <w:tblInd w:w="720" w:type="dxa"/>
         <w:tblLook w:val="04A0" w:firstRow="1" w:lastRow="0" w:firstColumn="1" w:lastColumn="0" w:noHBand="0" w:noVBand="1"/>
@@ -1860,7 +1860,7 @@
     </w:p>
     <w:tbl>
       <w:tblPr>
-        <w:tblStyle w:val="a4"/>
+        <w:tblStyle w:val="a5"/>
         <w:tblW w:w="0" w:type="auto"/>
         <w:tblInd w:w="720" w:type="dxa"/>
         <w:tblLook w:val="04A0" w:firstRow="1" w:lastRow="0" w:firstColumn="1" w:lastColumn="0" w:noHBand="0" w:noVBand="1"/>
@@ -2452,7 +2452,7 @@
     </w:p>
     <w:p>
       <w:pPr>
-        <w:pStyle w:val="a3"/>
+        <w:pStyle w:val="a4"/>
         <w:numPr>
           <w:ilvl w:val="0"/>
           <w:numId w:val="4"/>
@@ -2513,7 +2513,7 @@
     </w:p>
     <w:p>
       <w:pPr>
-        <w:pStyle w:val="a3"/>
+        <w:pStyle w:val="a4"/>
         <w:numPr>
           <w:ilvl w:val="0"/>
           <w:numId w:val="4"/>
@@ -2716,7 +2716,7 @@
     </w:p>
     <w:tbl>
       <w:tblPr>
-        <w:tblStyle w:val="a4"/>
+        <w:tblStyle w:val="a5"/>
         <w:tblW w:w="0" w:type="auto"/>
         <w:tblInd w:w="720" w:type="dxa"/>
         <w:tblLook w:val="04A0" w:firstRow="1" w:lastRow="0" w:firstColumn="1" w:lastColumn="0" w:noHBand="0" w:noVBand="1"/>
@@ -3333,7 +3333,7 @@
     </w:p>
     <w:tbl>
       <w:tblPr>
-        <w:tblStyle w:val="a4"/>
+        <w:tblStyle w:val="a5"/>
         <w:tblW w:w="0" w:type="auto"/>
         <w:tblInd w:w="720" w:type="dxa"/>
         <w:tblLook w:val="04A0" w:firstRow="1" w:lastRow="0" w:firstColumn="1" w:lastColumn="0" w:noHBand="0" w:noVBand="1"/>
@@ -3678,7 +3678,7 @@
     </w:p>
     <w:p>
       <w:pPr>
-        <w:pStyle w:val="a3"/>
+        <w:pStyle w:val="a4"/>
         <w:numPr>
           <w:ilvl w:val="0"/>
           <w:numId w:val="1"/>
@@ -3797,7 +3797,7 @@
     </w:p>
     <w:tbl>
       <w:tblPr>
-        <w:tblStyle w:val="a4"/>
+        <w:tblStyle w:val="a5"/>
         <w:tblW w:w="0" w:type="auto"/>
         <w:tblInd w:w="720" w:type="dxa"/>
         <w:tblLook w:val="04A0" w:firstRow="1" w:lastRow="0" w:firstColumn="1" w:lastColumn="0" w:noHBand="0" w:noVBand="1"/>
@@ -4212,7 +4212,7 @@
     </w:p>
     <w:tbl>
       <w:tblPr>
-        <w:tblStyle w:val="a4"/>
+        <w:tblStyle w:val="a5"/>
         <w:tblW w:w="0" w:type="auto"/>
         <w:tblInd w:w="720" w:type="dxa"/>
         <w:tblLook w:val="04A0" w:firstRow="1" w:lastRow="0" w:firstColumn="1" w:lastColumn="0" w:noHBand="0" w:noVBand="1"/>
@@ -4630,7 +4630,7 @@
     </w:p>
     <w:p>
       <w:pPr>
-        <w:pStyle w:val="a3"/>
+        <w:pStyle w:val="a4"/>
         <w:numPr>
           <w:ilvl w:val="0"/>
           <w:numId w:val="1"/>
@@ -4874,7 +4874,7 @@
     </w:p>
     <w:tbl>
       <w:tblPr>
-        <w:tblStyle w:val="a4"/>
+        <w:tblStyle w:val="a5"/>
         <w:tblW w:w="0" w:type="auto"/>
         <w:tblInd w:w="720" w:type="dxa"/>
         <w:tblLook w:val="04A0" w:firstRow="1" w:lastRow="0" w:firstColumn="1" w:lastColumn="0" w:noHBand="0" w:noVBand="1"/>
@@ -5700,7 +5700,7 @@
     </w:p>
     <w:tbl>
       <w:tblPr>
-        <w:tblStyle w:val="a4"/>
+        <w:tblStyle w:val="a5"/>
         <w:tblW w:w="0" w:type="auto"/>
         <w:tblInd w:w="720" w:type="dxa"/>
         <w:tblLook w:val="04A0" w:firstRow="1" w:lastRow="0" w:firstColumn="1" w:lastColumn="0" w:noHBand="0" w:noVBand="1"/>
@@ -5966,7 +5966,7 @@
     </w:p>
     <w:tbl>
       <w:tblPr>
-        <w:tblStyle w:val="a4"/>
+        <w:tblStyle w:val="a5"/>
         <w:tblW w:w="0" w:type="auto"/>
         <w:tblInd w:w="720" w:type="dxa"/>
         <w:tblLook w:val="04A0" w:firstRow="1" w:lastRow="0" w:firstColumn="1" w:lastColumn="0" w:noHBand="0" w:noVBand="1"/>
@@ -6338,7 +6338,7 @@
     </w:p>
     <w:p>
       <w:pPr>
-        <w:pStyle w:val="a3"/>
+        <w:pStyle w:val="a4"/>
         <w:numPr>
           <w:ilvl w:val="0"/>
           <w:numId w:val="1"/>
@@ -6784,7 +6784,7 @@
     </w:p>
     <w:p>
       <w:pPr>
-        <w:pStyle w:val="a3"/>
+        <w:pStyle w:val="a4"/>
         <w:numPr>
           <w:ilvl w:val="0"/>
           <w:numId w:val="3"/>
@@ -6808,18 +6808,12 @@
     </w:p>
     <w:p>
       <w:pPr>
-        <w:rPr>
-          <w:rFonts w:ascii="Taipei Sans TC Beta" w:eastAsia="Taipei Sans TC Beta" w:hAnsi="Taipei Sans TC Beta"/>
-        </w:rPr>
-      </w:pPr>
-    </w:p>
-    <w:p>
-      <w:pPr>
-        <w:pStyle w:val="a3"/>
+        <w:pStyle w:val="a4"/>
         <w:numPr>
           <w:ilvl w:val="0"/>
           <w:numId w:val="2"/>
         </w:numPr>
+        <w:spacing w:before="240"/>
         <w:ind w:leftChars="0"/>
         <w:rPr>
           <w:rFonts w:ascii="Taipei Sans TC Beta" w:eastAsia="Taipei Sans TC Beta" w:hAnsi="Taipei Sans TC Beta"/>
@@ -6847,17 +6841,25 @@
     </w:p>
     <w:p>
       <w:pPr>
-        <w:pStyle w:val="a3"/>
+        <w:pStyle w:val="a4"/>
+        <w:spacing w:before="240"/>
         <w:ind w:leftChars="0" w:left="720"/>
         <w:rPr>
-          <w:rFonts w:ascii="Taipei Sans TC Beta Light" w:eastAsia="Taipei Sans TC Beta Light" w:hAnsi="Taipei Sans TC Beta Light"/>
-          <w:color w:val="833C0B" w:themeColor="accent2" w:themeShade="80"/>
-        </w:rPr>
-      </w:pPr>
-    </w:p>
-    <w:p>
-      <w:pPr>
-        <w:pStyle w:val="a3"/>
+          <w:rFonts w:ascii="Taipei Sans TC Beta Light" w:eastAsia="Taipei Sans TC Beta Light" w:hAnsi="Taipei Sans TC Beta Light" w:hint="eastAsia"/>
+          <w:color w:val="44546A" w:themeColor="text2"/>
+        </w:rPr>
+      </w:pPr>
+      <w:r>
+        <w:rPr>
+          <w:rFonts w:ascii="Taipei Sans TC Beta Light" w:eastAsia="Taipei Sans TC Beta Light" w:hAnsi="Taipei Sans TC Beta Light" w:hint="eastAsia"/>
+          <w:color w:val="44546A" w:themeColor="text2"/>
+        </w:rPr>
+        <w:t>第一種方法：</w:t>
+      </w:r>
+    </w:p>
+    <w:p>
+      <w:pPr>
+        <w:pStyle w:val="a4"/>
         <w:ind w:leftChars="0" w:left="720"/>
         <w:rPr>
           <w:rFonts w:ascii="Taipei Sans TC Beta Light" w:eastAsia="Taipei Sans TC Beta Light" w:hAnsi="Taipei Sans TC Beta Light"/>
@@ -6958,20 +6960,175 @@
     </w:p>
     <w:p>
       <w:pPr>
-        <w:pStyle w:val="a3"/>
+        <w:pStyle w:val="a4"/>
+        <w:spacing w:before="240"/>
         <w:ind w:leftChars="0" w:left="720"/>
         <w:rPr>
-          <w:rFonts w:ascii="Taipei Sans TC Beta" w:eastAsia="Taipei Sans TC Beta" w:hAnsi="Taipei Sans TC Beta"/>
-        </w:rPr>
-      </w:pPr>
-    </w:p>
-    <w:p>
-      <w:pPr>
-        <w:pStyle w:val="a3"/>
+          <w:rFonts w:ascii="Taipei Sans TC Beta Light" w:eastAsia="Taipei Sans TC Beta Light" w:hAnsi="Taipei Sans TC Beta Light"/>
+          <w:color w:val="44546A" w:themeColor="text2"/>
+        </w:rPr>
+      </w:pPr>
+      <w:r>
+        <w:rPr>
+          <w:rFonts w:ascii="Taipei Sans TC Beta Light" w:eastAsia="Taipei Sans TC Beta Light" w:hAnsi="Taipei Sans TC Beta Light" w:hint="eastAsia"/>
+          <w:color w:val="44546A" w:themeColor="text2"/>
+        </w:rPr>
+        <w:t>第二種方法：</w:t>
+      </w:r>
+    </w:p>
+    <w:p>
+      <w:pPr>
+        <w:pStyle w:val="a4"/>
+        <w:ind w:leftChars="0" w:left="720"/>
+        <w:rPr>
+          <w:rFonts w:ascii="Taipei Sans TC Beta Light" w:eastAsia="Taipei Sans TC Beta Light" w:hAnsi="Taipei Sans TC Beta Light" w:hint="eastAsia"/>
+        </w:rPr>
+      </w:pPr>
+      <w:r>
+        <w:rPr>
+          <w:rFonts w:ascii="Taipei Sans TC Beta Light" w:eastAsia="Taipei Sans TC Beta Light" w:hAnsi="Taipei Sans TC Beta Light" w:hint="eastAsia"/>
+        </w:rPr>
+        <w:t>因為第一種方法是在網路前面才做修改，因</w:t>
+      </w:r>
+      <w:r>
+        <w:rPr>
+          <w:rFonts w:ascii="Taipei Sans TC Beta Light" w:eastAsia="Taipei Sans TC Beta Light" w:hAnsi="Taipei Sans TC Beta Light" w:hint="eastAsia"/>
+        </w:rPr>
+        <w:t>此</w:t>
+      </w:r>
+      <w:r>
+        <w:rPr>
+          <w:rFonts w:ascii="Taipei Sans TC Beta Light" w:eastAsia="Taipei Sans TC Beta Light" w:hAnsi="Taipei Sans TC Beta Light" w:hint="eastAsia"/>
+        </w:rPr>
+        <w:t>batch size只能為1，否則會有input不同維度的問題。</w:t>
+      </w:r>
+      <w:r>
+        <w:rPr>
+          <w:rFonts w:ascii="Taipei Sans TC Beta Light" w:eastAsia="Taipei Sans TC Beta Light" w:hAnsi="Taipei Sans TC Beta Light" w:hint="eastAsia"/>
+        </w:rPr>
+        <w:t>因此常是另種方法，</w:t>
+      </w:r>
+      <w:r>
+        <w:rPr>
+          <w:rFonts w:ascii="Taipei Sans TC Beta Light" w:eastAsia="Taipei Sans TC Beta Light" w:hAnsi="Taipei Sans TC Beta Light" w:hint="eastAsia"/>
+        </w:rPr>
+        <w:t>在</w:t>
+      </w:r>
+      <w:proofErr w:type="spellStart"/>
+      <w:r>
+        <w:rPr>
+          <w:rFonts w:ascii="Taipei Sans TC Beta Light" w:eastAsia="Taipei Sans TC Beta Light" w:hAnsi="Taipei Sans TC Beta Light" w:hint="eastAsia"/>
+        </w:rPr>
+        <w:t>P</w:t>
+      </w:r>
+      <w:r>
+        <w:rPr>
+          <w:rFonts w:ascii="Taipei Sans TC Beta Light" w:eastAsia="Taipei Sans TC Beta Light" w:hAnsi="Taipei Sans TC Beta Light"/>
+        </w:rPr>
+        <w:t>yTorch</w:t>
+      </w:r>
+      <w:proofErr w:type="spellEnd"/>
+      <w:r>
+        <w:rPr>
+          <w:rFonts w:ascii="Taipei Sans TC Beta Light" w:eastAsia="Taipei Sans TC Beta Light" w:hAnsi="Taipei Sans TC Beta Light"/>
+        </w:rPr>
+        <w:t xml:space="preserve"> </w:t>
+      </w:r>
+      <w:proofErr w:type="spellStart"/>
+      <w:r>
+        <w:rPr>
+          <w:rFonts w:ascii="Taipei Sans TC Beta Light" w:eastAsia="Taipei Sans TC Beta Light" w:hAnsi="Taipei Sans TC Beta Light" w:hint="eastAsia"/>
+        </w:rPr>
+        <w:t>ImageFolder</w:t>
+      </w:r>
+      <w:proofErr w:type="spellEnd"/>
+      <w:r>
+        <w:rPr>
+          <w:rFonts w:ascii="Taipei Sans TC Beta Light" w:eastAsia="Taipei Sans TC Beta Light" w:hAnsi="Taipei Sans TC Beta Light" w:hint="eastAsia"/>
+        </w:rPr>
+        <w:t>中的</w:t>
+      </w:r>
+      <w:r>
+        <w:rPr>
+          <w:rFonts w:ascii="Taipei Sans TC Beta Light" w:eastAsia="Taipei Sans TC Beta Light" w:hAnsi="Taipei Sans TC Beta Light"/>
+        </w:rPr>
+        <w:t>transform</w:t>
+      </w:r>
+      <w:r>
+        <w:rPr>
+          <w:rFonts w:ascii="Taipei Sans TC Beta Light" w:eastAsia="Taipei Sans TC Beta Light" w:hAnsi="Taipei Sans TC Beta Light" w:hint="eastAsia"/>
+        </w:rPr>
+        <w:t>參數設定裡，加入</w:t>
+      </w:r>
+      <w:proofErr w:type="spellStart"/>
+      <w:r>
+        <w:rPr>
+          <w:rFonts w:ascii="Taipei Sans TC Beta Light" w:eastAsia="Taipei Sans TC Beta Light" w:hAnsi="Taipei Sans TC Beta Light" w:hint="eastAsia"/>
+        </w:rPr>
+        <w:t>t</w:t>
+      </w:r>
+      <w:r>
+        <w:rPr>
+          <w:rFonts w:ascii="Taipei Sans TC Beta Light" w:eastAsia="Taipei Sans TC Beta Light" w:hAnsi="Taipei Sans TC Beta Light"/>
+        </w:rPr>
+        <w:t>ransform.Resize</w:t>
+      </w:r>
+      <w:proofErr w:type="spellEnd"/>
+      <w:r>
+        <w:rPr>
+          <w:rFonts w:ascii="Taipei Sans TC Beta Light" w:eastAsia="Taipei Sans TC Beta Light" w:hAnsi="Taipei Sans TC Beta Light"/>
+        </w:rPr>
+        <w:t>((32,32))</w:t>
+      </w:r>
+      <w:r>
+        <w:rPr>
+          <w:rFonts w:ascii="Taipei Sans TC Beta Light" w:eastAsia="Taipei Sans TC Beta Light" w:hAnsi="Taipei Sans TC Beta Light" w:hint="eastAsia"/>
+        </w:rPr>
+        <w:t>，將image大小轉成統一的32*32大小</w:t>
+      </w:r>
+      <w:r>
+        <w:rPr>
+          <w:rFonts w:ascii="Taipei Sans TC Beta Light" w:eastAsia="Taipei Sans TC Beta Light" w:hAnsi="Taipei Sans TC Beta Light" w:hint="eastAsia"/>
+        </w:rPr>
+        <w:t>，如此便可以在後面的</w:t>
+      </w:r>
+      <w:proofErr w:type="spellStart"/>
+      <w:r>
+        <w:rPr>
+          <w:rFonts w:ascii="Taipei Sans TC Beta Light" w:eastAsia="Taipei Sans TC Beta Light" w:hAnsi="Taipei Sans TC Beta Light" w:hint="eastAsia"/>
+        </w:rPr>
+        <w:t>dataloader</w:t>
+      </w:r>
+      <w:proofErr w:type="spellEnd"/>
+      <w:r>
+        <w:rPr>
+          <w:rFonts w:ascii="Taipei Sans TC Beta Light" w:eastAsia="Taipei Sans TC Beta Light" w:hAnsi="Taipei Sans TC Beta Light" w:hint="eastAsia"/>
+        </w:rPr>
+        <w:t>設定非1的</w:t>
+      </w:r>
+      <w:proofErr w:type="spellStart"/>
+      <w:r>
+        <w:rPr>
+          <w:rFonts w:ascii="Taipei Sans TC Beta Light" w:eastAsia="Taipei Sans TC Beta Light" w:hAnsi="Taipei Sans TC Beta Light" w:hint="eastAsia"/>
+        </w:rPr>
+        <w:t>batchsize</w:t>
+      </w:r>
+      <w:proofErr w:type="spellEnd"/>
+      <w:r>
+        <w:rPr>
+          <w:rFonts w:ascii="Taipei Sans TC Beta Light" w:eastAsia="Taipei Sans TC Beta Light" w:hAnsi="Taipei Sans TC Beta Light" w:hint="eastAsia"/>
+        </w:rPr>
+        <w:t>。</w:t>
+      </w:r>
+    </w:p>
+    <w:p>
+      <w:pPr>
+        <w:pStyle w:val="a4"/>
         <w:numPr>
           <w:ilvl w:val="0"/>
           <w:numId w:val="2"/>
         </w:numPr>
+        <w:spacing w:before="240"/>
         <w:ind w:leftChars="0"/>
         <w:rPr>
           <w:rFonts w:ascii="Taipei Sans TC Beta" w:eastAsia="Taipei Sans TC Beta" w:hAnsi="Taipei Sans TC Beta"/>
@@ -7012,16 +7169,8 @@
     </w:p>
     <w:p>
       <w:pPr>
-        <w:pStyle w:val="a3"/>
-        <w:ind w:leftChars="0" w:left="720"/>
-        <w:rPr>
-          <w:rFonts w:ascii="Taipei Sans TC Beta" w:eastAsia="Taipei Sans TC Beta" w:hAnsi="Taipei Sans TC Beta"/>
-        </w:rPr>
-      </w:pPr>
-    </w:p>
-    <w:p>
-      <w:pPr>
-        <w:pStyle w:val="a3"/>
+        <w:pStyle w:val="a4"/>
+        <w:spacing w:before="240"/>
         <w:ind w:leftChars="0" w:left="720"/>
         <w:rPr>
           <w:rFonts w:ascii="Taipei Sans TC Beta" w:eastAsia="Taipei Sans TC Beta" w:hAnsi="Taipei Sans TC Beta"/>
@@ -7040,10 +7189,10 @@
     </w:p>
     <w:p>
       <w:pPr>
-        <w:pStyle w:val="a3"/>
+        <w:pStyle w:val="a4"/>
         <w:ind w:leftChars="0" w:left="720"/>
         <w:rPr>
-          <w:rFonts w:ascii="Taipei Sans TC Beta Light" w:eastAsia="Taipei Sans TC Beta Light" w:hAnsi="Taipei Sans TC Beta Light"/>
+          <w:rFonts w:ascii="Taipei Sans TC Beta Light" w:eastAsia="Taipei Sans TC Beta Light" w:hAnsi="Taipei Sans TC Beta Light" w:hint="eastAsia"/>
         </w:rPr>
       </w:pPr>
       <w:r>
@@ -7066,14 +7215,26 @@
       </w:r>
       <w:r>
         <w:rPr>
-          <w:rFonts w:ascii="Taipei Sans TC Beta Light" w:eastAsia="Taipei Sans TC Beta Light" w:hAnsi="Taipei Sans TC Beta Light" w:hint="eastAsia"/>
-        </w:rPr>
-        <w:t>用來將圖片轉成同樣的大小</w:t>
-      </w:r>
-    </w:p>
-    <w:p>
-      <w:pPr>
-        <w:pStyle w:val="a3"/>
+          <w:rFonts w:hint="eastAsia"/>
+        </w:rPr>
+        <w:t xml:space="preserve"> </w:t>
+      </w:r>
+      <w:r>
+        <w:rPr>
+          <w:rFonts w:ascii="Taipei Sans TC Beta Light" w:eastAsia="Taipei Sans TC Beta Light" w:hAnsi="Taipei Sans TC Beta Light" w:hint="eastAsia"/>
+        </w:rPr>
+        <w:t>→</w:t>
+      </w:r>
+      <w:r>
+        <w:rPr>
+          <w:rFonts w:ascii="Taipei Sans TC Beta Light" w:eastAsia="Taipei Sans TC Beta Light" w:hAnsi="Taipei Sans TC Beta Light" w:hint="eastAsia"/>
+        </w:rPr>
+        <w:t xml:space="preserve"> 後來並無使用</w:t>
+      </w:r>
+    </w:p>
+    <w:p>
+      <w:pPr>
+        <w:pStyle w:val="a4"/>
         <w:ind w:leftChars="0" w:left="720"/>
         <w:rPr>
           <w:rFonts w:ascii="Taipei Sans TC Beta Light" w:eastAsia="Taipei Sans TC Beta Light" w:hAnsi="Taipei Sans TC Beta Light"/>
@@ -7100,7 +7261,7 @@
     </w:p>
     <w:p>
       <w:pPr>
-        <w:pStyle w:val="a3"/>
+        <w:pStyle w:val="a4"/>
         <w:ind w:leftChars="0" w:left="720"/>
         <w:rPr>
           <w:rFonts w:ascii="Taipei Sans TC Beta Light" w:eastAsia="Taipei Sans TC Beta Light" w:hAnsi="Taipei Sans TC Beta Light"/>
@@ -7145,7 +7306,7 @@
     </w:p>
     <w:p>
       <w:pPr>
-        <w:pStyle w:val="a3"/>
+        <w:pStyle w:val="a4"/>
         <w:ind w:leftChars="0" w:left="720"/>
         <w:rPr>
           <w:rFonts w:ascii="Taipei Sans TC Beta Light" w:eastAsia="Taipei Sans TC Beta Light" w:hAnsi="Taipei Sans TC Beta Light"/>
@@ -7160,10 +7321,10 @@
     </w:p>
     <w:p>
       <w:pPr>
-        <w:pStyle w:val="a3"/>
+        <w:pStyle w:val="a4"/>
         <w:ind w:leftChars="0" w:left="720"/>
         <w:rPr>
-          <w:rFonts w:ascii="Taipei Sans TC Beta Light" w:eastAsia="Taipei Sans TC Beta Light" w:hAnsi="Taipei Sans TC Beta Light"/>
+          <w:rFonts w:ascii="Taipei Sans TC Beta Light" w:eastAsia="Taipei Sans TC Beta Light" w:hAnsi="Taipei Sans TC Beta Light" w:hint="eastAsia"/>
         </w:rPr>
       </w:pPr>
       <w:r>
@@ -7175,60 +7336,43 @@
     </w:p>
     <w:p>
       <w:pPr>
-        <w:pStyle w:val="a3"/>
+        <w:pStyle w:val="a4"/>
+        <w:spacing w:before="240"/>
         <w:ind w:leftChars="0" w:left="720"/>
         <w:rPr>
           <w:rFonts w:ascii="Taipei Sans TC Beta Light" w:eastAsia="Taipei Sans TC Beta Light" w:hAnsi="Taipei Sans TC Beta Light"/>
         </w:rPr>
       </w:pPr>
-    </w:p>
-    <w:p>
-      <w:pPr>
-        <w:pStyle w:val="a3"/>
+      <w:r>
+        <w:rPr>
+          <w:rFonts w:ascii="Taipei Sans TC Beta Light" w:eastAsia="Taipei Sans TC Beta Light" w:hAnsi="Taipei Sans TC Beta Light" w:hint="eastAsia"/>
+        </w:rPr>
+        <w:t>以下會針對stride size, filter si</w:t>
+      </w:r>
+      <w:r>
+        <w:rPr>
+          <w:rFonts w:ascii="Taipei Sans TC Beta Light" w:eastAsia="Taipei Sans TC Beta Light" w:hAnsi="Taipei Sans TC Beta Light"/>
+        </w:rPr>
+        <w:t xml:space="preserve">ze, </w:t>
+      </w:r>
+      <w:r>
+        <w:rPr>
+          <w:rFonts w:ascii="Taipei Sans TC Beta Light" w:eastAsia="Taipei Sans TC Beta Light" w:hAnsi="Taipei Sans TC Beta Light" w:hint="eastAsia"/>
+        </w:rPr>
+        <w:t>以及optimizer做比較</w:t>
+      </w:r>
+      <w:r>
+        <w:rPr>
+          <w:rFonts w:ascii="Taipei Sans TC Beta Light" w:eastAsia="Taipei Sans TC Beta Light" w:hAnsi="Taipei Sans TC Beta Light" w:hint="eastAsia"/>
+        </w:rPr>
+        <w:t>。</w:t>
+      </w:r>
+    </w:p>
+    <w:p>
+      <w:pPr>
+        <w:pStyle w:val="a4"/>
         <w:ind w:leftChars="0" w:left="720"/>
         <w:rPr>
-          <w:rFonts w:ascii="Taipei Sans TC Beta Light" w:eastAsia="Taipei Sans TC Beta Light" w:hAnsi="Taipei Sans TC Beta Light"/>
-        </w:rPr>
-      </w:pPr>
-      <w:r>
-        <w:rPr>
-          <w:rFonts w:ascii="Taipei Sans TC Beta Light" w:eastAsia="Taipei Sans TC Beta Light" w:hAnsi="Taipei Sans TC Beta Light" w:hint="eastAsia"/>
-        </w:rPr>
-        <w:t>以下會針對stride size, filter si</w:t>
-      </w:r>
-      <w:r>
-        <w:rPr>
-          <w:rFonts w:ascii="Taipei Sans TC Beta Light" w:eastAsia="Taipei Sans TC Beta Light" w:hAnsi="Taipei Sans TC Beta Light"/>
-        </w:rPr>
-        <w:t xml:space="preserve">ze, </w:t>
-      </w:r>
-      <w:r>
-        <w:rPr>
-          <w:rFonts w:ascii="Taipei Sans TC Beta Light" w:eastAsia="Taipei Sans TC Beta Light" w:hAnsi="Taipei Sans TC Beta Light" w:hint="eastAsia"/>
-        </w:rPr>
-        <w:t>以及optimizer做比較</w:t>
-      </w:r>
-      <w:r>
-        <w:rPr>
-          <w:rFonts w:ascii="Taipei Sans TC Beta Light" w:eastAsia="Taipei Sans TC Beta Light" w:hAnsi="Taipei Sans TC Beta Light" w:hint="eastAsia"/>
-        </w:rPr>
-        <w:t>。</w:t>
-      </w:r>
-    </w:p>
-    <w:p>
-      <w:pPr>
-        <w:pStyle w:val="a3"/>
-        <w:ind w:leftChars="0" w:left="720"/>
-        <w:rPr>
-          <w:rFonts w:ascii="Taipei Sans TC Beta" w:eastAsia="Taipei Sans TC Beta" w:hAnsi="Taipei Sans TC Beta"/>
-        </w:rPr>
-      </w:pPr>
-    </w:p>
-    <w:p>
-      <w:pPr>
-        <w:pStyle w:val="a3"/>
-        <w:ind w:leftChars="0" w:left="720"/>
-        <w:rPr>
           <w:rFonts w:ascii="Taipei Sans TC Beta" w:eastAsia="Taipei Sans TC Beta" w:hAnsi="Taipei Sans TC Beta"/>
         </w:rPr>
       </w:pPr>
@@ -7242,12 +7386,12 @@
         <w:rPr>
           <w:rFonts w:ascii="Taipei Sans TC Beta" w:eastAsia="Taipei Sans TC Beta" w:hAnsi="Taipei Sans TC Beta"/>
         </w:rPr>
-        <w:t>=1,2,3</w:t>
+        <w:t>=1,2</w:t>
       </w:r>
     </w:p>
     <w:tbl>
       <w:tblPr>
-        <w:tblStyle w:val="a4"/>
+        <w:tblStyle w:val="a5"/>
         <w:tblW w:w="0" w:type="auto"/>
         <w:tblInd w:w="720" w:type="dxa"/>
         <w:tblLook w:val="04A0" w:firstRow="1" w:lastRow="0" w:firstColumn="1" w:lastColumn="0" w:noHBand="0" w:noVBand="1"/>
@@ -7265,7 +7409,7 @@
           </w:tcPr>
           <w:p>
             <w:pPr>
-              <w:pStyle w:val="a3"/>
+              <w:pStyle w:val="a4"/>
               <w:ind w:leftChars="0" w:left="0"/>
               <w:rPr>
                 <w:rFonts w:ascii="Taipei Sans TC Beta" w:eastAsia="Taipei Sans TC Beta" w:hAnsi="Taipei Sans TC Beta"/>
@@ -7363,7 +7507,7 @@
           </w:tcPr>
           <w:p>
             <w:pPr>
-              <w:pStyle w:val="a3"/>
+              <w:pStyle w:val="a4"/>
               <w:ind w:leftChars="0" w:left="0"/>
               <w:rPr>
                 <w:rFonts w:ascii="Taipei Sans TC Beta" w:eastAsia="Taipei Sans TC Beta" w:hAnsi="Taipei Sans TC Beta"/>
@@ -7385,7 +7529,7 @@
           </w:tcPr>
           <w:p>
             <w:pPr>
-              <w:pStyle w:val="a3"/>
+              <w:pStyle w:val="a4"/>
               <w:ind w:leftChars="0" w:left="0"/>
               <w:rPr>
                 <w:rFonts w:ascii="Taipei Sans TC Beta" w:eastAsia="Taipei Sans TC Beta" w:hAnsi="Taipei Sans TC Beta"/>
@@ -7405,7 +7549,45 @@
           </w:tcPr>
           <w:p>
             <w:pPr>
-              <w:pStyle w:val="a3"/>
+              <w:pStyle w:val="a4"/>
+              <w:ind w:leftChars="0" w:left="0"/>
+              <w:rPr>
+                <w:rFonts w:ascii="Taipei Sans TC Beta Light" w:eastAsia="Taipei Sans TC Beta Light" w:hAnsi="Taipei Sans TC Beta Light"/>
+                <w:noProof/>
+              </w:rPr>
+            </w:pPr>
+            <w:r>
+              <w:rPr>
+                <w:rFonts w:ascii="Taipei Sans TC Beta Light" w:eastAsia="Taipei Sans TC Beta Light" w:hAnsi="Taipei Sans TC Beta Light"/>
+                <w:noProof/>
+              </w:rPr>
+              <w:t xml:space="preserve">0.950 </w:t>
+            </w:r>
+          </w:p>
+          <w:p>
+            <w:pPr>
+              <w:pStyle w:val="a4"/>
+              <w:ind w:leftChars="0" w:left="0"/>
+              <w:rPr>
+                <w:rFonts w:ascii="Taipei Sans TC Beta Light" w:eastAsia="Taipei Sans TC Beta Light" w:hAnsi="Taipei Sans TC Beta Light"/>
+              </w:rPr>
+            </w:pPr>
+            <w:r>
+              <w:rPr>
+                <w:rFonts w:ascii="Taipei Sans TC Beta Light" w:eastAsia="Taipei Sans TC Beta Light" w:hAnsi="Taipei Sans TC Beta Light"/>
+                <w:sz w:val="18"/>
+              </w:rPr>
+              <w:t>[0.93 0.97 0.27]</w:t>
+            </w:r>
+          </w:p>
+        </w:tc>
+        <w:tc>
+          <w:tcPr>
+            <w:tcW w:w="2210" w:type="dxa"/>
+          </w:tcPr>
+          <w:p>
+            <w:pPr>
+              <w:pStyle w:val="a4"/>
               <w:ind w:leftChars="0" w:left="0"/>
               <w:rPr>
                 <w:rFonts w:ascii="Taipei Sans TC Beta Light" w:eastAsia="Taipei Sans TC Beta Light" w:hAnsi="Taipei Sans TC Beta Light"/>
@@ -7419,16 +7601,17 @@
                 <w:b/>
                 <w:noProof/>
               </w:rPr>
-              <w:t xml:space="preserve">0.950 </w:t>
-            </w:r>
-          </w:p>
-          <w:p>
-            <w:pPr>
-              <w:pStyle w:val="a3"/>
+              <w:t xml:space="preserve">0.934 </w:t>
+            </w:r>
+          </w:p>
+          <w:p>
+            <w:pPr>
+              <w:pStyle w:val="a4"/>
               <w:ind w:leftChars="0" w:left="0"/>
               <w:rPr>
                 <w:rFonts w:ascii="Taipei Sans TC Beta Light" w:eastAsia="Taipei Sans TC Beta Light" w:hAnsi="Taipei Sans TC Beta Light"/>
                 <w:b/>
+                <w:noProof/>
               </w:rPr>
             </w:pPr>
             <w:r>
@@ -7437,41 +7620,87 @@
                 <w:b/>
                 <w:sz w:val="18"/>
               </w:rPr>
-              <w:t>[0.93 0.97 0.27]</w:t>
-            </w:r>
-          </w:p>
-        </w:tc>
-        <w:tc>
-          <w:tcPr>
-            <w:tcW w:w="2210" w:type="dxa"/>
-          </w:tcPr>
-          <w:p>
-            <w:pPr>
-              <w:pStyle w:val="a3"/>
+              <w:t>[0.93 0.99 0.27]</w:t>
+            </w:r>
+          </w:p>
+        </w:tc>
+        <w:tc>
+          <w:tcPr>
+            <w:tcW w:w="1355" w:type="dxa"/>
+          </w:tcPr>
+          <w:p>
+            <w:pPr>
+              <w:pStyle w:val="a4"/>
               <w:ind w:leftChars="0" w:left="0"/>
               <w:rPr>
                 <w:rFonts w:ascii="Taipei Sans TC Beta Light" w:eastAsia="Taipei Sans TC Beta Light" w:hAnsi="Taipei Sans TC Beta Light"/>
+              </w:rPr>
+            </w:pPr>
+            <w:r>
+              <w:rPr>
+                <w:rFonts w:ascii="Taipei Sans TC Beta Light" w:eastAsia="Taipei Sans TC Beta Light" w:hAnsi="Taipei Sans TC Beta Light" w:hint="eastAsia"/>
+                <w:noProof/>
+              </w:rPr>
+              <w:t>0</w:t>
+            </w:r>
+            <w:r>
+              <w:rPr>
+                <w:rFonts w:ascii="Taipei Sans TC Beta Light" w:eastAsia="Taipei Sans TC Beta Light" w:hAnsi="Taipei Sans TC Beta Light"/>
+                <w:noProof/>
+              </w:rPr>
+              <w:t>.158</w:t>
+            </w:r>
+          </w:p>
+        </w:tc>
+      </w:tr>
+      <w:tr>
+        <w:tc>
+          <w:tcPr>
+            <w:tcW w:w="1685" w:type="dxa"/>
+          </w:tcPr>
+          <w:p>
+            <w:pPr>
+              <w:pStyle w:val="a4"/>
+              <w:ind w:leftChars="0" w:left="0"/>
+              <w:rPr>
+                <w:rFonts w:ascii="Taipei Sans TC Beta" w:eastAsia="Taipei Sans TC Beta" w:hAnsi="Taipei Sans TC Beta"/>
+              </w:rPr>
+            </w:pPr>
+            <w:r>
+              <w:rPr>
+                <w:rFonts w:ascii="Taipei Sans TC Beta" w:eastAsia="Taipei Sans TC Beta" w:hAnsi="Taipei Sans TC Beta" w:hint="eastAsia"/>
+              </w:rPr>
+              <w:t>2</w:t>
+            </w:r>
+          </w:p>
+        </w:tc>
+        <w:tc>
+          <w:tcPr>
+            <w:tcW w:w="2326" w:type="dxa"/>
+          </w:tcPr>
+          <w:p>
+            <w:pPr>
+              <w:pStyle w:val="a4"/>
+              <w:ind w:leftChars="0" w:left="0"/>
+              <w:rPr>
+                <w:rFonts w:ascii="Taipei Sans TC Beta Light" w:eastAsia="Taipei Sans TC Beta Light" w:hAnsi="Taipei Sans TC Beta Light"/>
                 <w:b/>
-                <w:noProof/>
               </w:rPr>
             </w:pPr>
             <w:r>
               <w:rPr>
                 <w:rFonts w:ascii="Taipei Sans TC Beta Light" w:eastAsia="Taipei Sans TC Beta Light" w:hAnsi="Taipei Sans TC Beta Light"/>
                 <w:b/>
-                <w:noProof/>
-              </w:rPr>
-              <w:t xml:space="preserve">0.934 </w:t>
-            </w:r>
-          </w:p>
-          <w:p>
-            <w:pPr>
-              <w:pStyle w:val="a3"/>
+              </w:rPr>
+              <w:t xml:space="preserve">0.957 </w:t>
+            </w:r>
+          </w:p>
+          <w:p>
+            <w:pPr>
+              <w:pStyle w:val="a4"/>
               <w:ind w:leftChars="0" w:left="0"/>
               <w:rPr>
                 <w:rFonts w:ascii="Taipei Sans TC Beta Light" w:eastAsia="Taipei Sans TC Beta Light" w:hAnsi="Taipei Sans TC Beta Light"/>
-                <w:b/>
-                <w:noProof/>
               </w:rPr>
             </w:pPr>
             <w:r>
@@ -7480,183 +7709,174 @@
                 <w:b/>
                 <w:sz w:val="18"/>
               </w:rPr>
-              <w:t>[0.93 0.99 0.27]</w:t>
-            </w:r>
-          </w:p>
-        </w:tc>
-        <w:tc>
-          <w:tcPr>
-            <w:tcW w:w="1355" w:type="dxa"/>
-          </w:tcPr>
-          <w:p>
-            <w:pPr>
-              <w:pStyle w:val="a3"/>
-              <w:ind w:leftChars="0" w:left="0"/>
-              <w:rPr>
-                <w:rFonts w:ascii="Taipei Sans TC Beta Light" w:eastAsia="Taipei Sans TC Beta Light" w:hAnsi="Taipei Sans TC Beta Light"/>
-                <w:b/>
-              </w:rPr>
-            </w:pPr>
+              <w:t>[0.9</w:t>
+            </w:r>
             <w:r>
               <w:rPr>
                 <w:rFonts w:ascii="Taipei Sans TC Beta Light" w:eastAsia="Taipei Sans TC Beta Light" w:hAnsi="Taipei Sans TC Beta Light" w:hint="eastAsia"/>
                 <w:b/>
-                <w:noProof/>
-              </w:rPr>
-              <w:t>0</w:t>
+                <w:sz w:val="18"/>
+              </w:rPr>
+              <w:t>5</w:t>
             </w:r>
             <w:r>
               <w:rPr>
                 <w:rFonts w:ascii="Taipei Sans TC Beta Light" w:eastAsia="Taipei Sans TC Beta Light" w:hAnsi="Taipei Sans TC Beta Light"/>
                 <w:b/>
-                <w:noProof/>
-              </w:rPr>
-              <w:t>.158</w:t>
-            </w:r>
-          </w:p>
-        </w:tc>
-      </w:tr>
-      <w:tr>
-        <w:tc>
-          <w:tcPr>
-            <w:tcW w:w="1685" w:type="dxa"/>
-          </w:tcPr>
-          <w:p>
-            <w:pPr>
-              <w:pStyle w:val="a3"/>
+                <w:sz w:val="18"/>
+              </w:rPr>
+              <w:t xml:space="preserve"> 0.9</w:t>
+            </w:r>
+            <w:r>
+              <w:rPr>
+                <w:rFonts w:ascii="Taipei Sans TC Beta Light" w:eastAsia="Taipei Sans TC Beta Light" w:hAnsi="Taipei Sans TC Beta Light" w:hint="eastAsia"/>
+                <w:b/>
+                <w:sz w:val="18"/>
+              </w:rPr>
+              <w:t>8</w:t>
+            </w:r>
+            <w:r>
+              <w:rPr>
+                <w:rFonts w:ascii="Taipei Sans TC Beta Light" w:eastAsia="Taipei Sans TC Beta Light" w:hAnsi="Taipei Sans TC Beta Light"/>
+                <w:b/>
+                <w:sz w:val="18"/>
+              </w:rPr>
+              <w:t xml:space="preserve"> 0.44]</w:t>
+            </w:r>
+          </w:p>
+        </w:tc>
+        <w:tc>
+          <w:tcPr>
+            <w:tcW w:w="2210" w:type="dxa"/>
+          </w:tcPr>
+          <w:p>
+            <w:pPr>
+              <w:pStyle w:val="a4"/>
               <w:ind w:leftChars="0" w:left="0"/>
               <w:rPr>
-                <w:rFonts w:ascii="Taipei Sans TC Beta" w:eastAsia="Taipei Sans TC Beta" w:hAnsi="Taipei Sans TC Beta"/>
-              </w:rPr>
-            </w:pPr>
-            <w:r>
-              <w:rPr>
-                <w:rFonts w:ascii="Taipei Sans TC Beta" w:eastAsia="Taipei Sans TC Beta" w:hAnsi="Taipei Sans TC Beta" w:hint="eastAsia"/>
-              </w:rPr>
-              <w:t>2</w:t>
-            </w:r>
-          </w:p>
-        </w:tc>
-        <w:tc>
-          <w:tcPr>
-            <w:tcW w:w="2326" w:type="dxa"/>
-          </w:tcPr>
-          <w:p>
-            <w:pPr>
-              <w:pStyle w:val="a3"/>
+                <w:rFonts w:ascii="Taipei Sans TC Beta Light" w:eastAsia="Taipei Sans TC Beta Light" w:hAnsi="Taipei Sans TC Beta Light"/>
+              </w:rPr>
+            </w:pPr>
+            <w:r>
+              <w:rPr>
+                <w:rFonts w:ascii="Taipei Sans TC Beta Light" w:eastAsia="Taipei Sans TC Beta Light" w:hAnsi="Taipei Sans TC Beta Light"/>
+              </w:rPr>
+              <w:t xml:space="preserve">0.820 </w:t>
+            </w:r>
+          </w:p>
+          <w:p>
+            <w:pPr>
+              <w:pStyle w:val="a4"/>
               <w:ind w:leftChars="0" w:left="0"/>
               <w:rPr>
                 <w:rFonts w:ascii="Taipei Sans TC Beta Light" w:eastAsia="Taipei Sans TC Beta Light" w:hAnsi="Taipei Sans TC Beta Light"/>
               </w:rPr>
             </w:pPr>
-          </w:p>
-        </w:tc>
-        <w:tc>
-          <w:tcPr>
-            <w:tcW w:w="2210" w:type="dxa"/>
-          </w:tcPr>
-          <w:p>
-            <w:pPr>
-              <w:pStyle w:val="a3"/>
+            <w:r>
+              <w:rPr>
+                <w:rFonts w:ascii="Taipei Sans TC Beta Light" w:eastAsia="Taipei Sans TC Beta Light" w:hAnsi="Taipei Sans TC Beta Light"/>
+                <w:sz w:val="18"/>
+              </w:rPr>
+              <w:t>[0.40 1.</w:t>
+            </w:r>
+            <w:r>
+              <w:rPr>
+                <w:rFonts w:ascii="Taipei Sans TC Beta Light" w:eastAsia="Taipei Sans TC Beta Light" w:hAnsi="Taipei Sans TC Beta Light" w:hint="eastAsia"/>
+                <w:sz w:val="18"/>
+              </w:rPr>
+              <w:t xml:space="preserve">00 </w:t>
+            </w:r>
+            <w:r>
+              <w:rPr>
+                <w:rFonts w:ascii="Taipei Sans TC Beta Light" w:eastAsia="Taipei Sans TC Beta Light" w:hAnsi="Taipei Sans TC Beta Light"/>
+                <w:sz w:val="18"/>
+              </w:rPr>
+              <w:t>0.18]</w:t>
+            </w:r>
+          </w:p>
+        </w:tc>
+        <w:tc>
+          <w:tcPr>
+            <w:tcW w:w="1355" w:type="dxa"/>
+          </w:tcPr>
+          <w:p>
+            <w:pPr>
+              <w:pStyle w:val="a4"/>
               <w:ind w:leftChars="0" w:left="0"/>
               <w:rPr>
                 <w:rFonts w:ascii="Taipei Sans TC Beta Light" w:eastAsia="Taipei Sans TC Beta Light" w:hAnsi="Taipei Sans TC Beta Light"/>
-              </w:rPr>
-            </w:pPr>
-          </w:p>
-        </w:tc>
-        <w:tc>
-          <w:tcPr>
-            <w:tcW w:w="1355" w:type="dxa"/>
-          </w:tcPr>
-          <w:p>
-            <w:pPr>
-              <w:pStyle w:val="a3"/>
-              <w:ind w:leftChars="0" w:left="0"/>
-              <w:rPr>
-                <w:rFonts w:ascii="Taipei Sans TC Beta Light" w:eastAsia="Taipei Sans TC Beta Light" w:hAnsi="Taipei Sans TC Beta Light"/>
-              </w:rPr>
-            </w:pPr>
-          </w:p>
-        </w:tc>
-      </w:tr>
-      <w:tr>
-        <w:tc>
-          <w:tcPr>
-            <w:tcW w:w="1685" w:type="dxa"/>
-          </w:tcPr>
-          <w:p>
-            <w:pPr>
-              <w:pStyle w:val="a3"/>
-              <w:ind w:leftChars="0" w:left="0"/>
-              <w:rPr>
-                <w:rFonts w:ascii="Taipei Sans TC Beta" w:eastAsia="Taipei Sans TC Beta" w:hAnsi="Taipei Sans TC Beta"/>
-              </w:rPr>
-            </w:pPr>
-            <w:r>
-              <w:rPr>
-                <w:rFonts w:ascii="Taipei Sans TC Beta" w:eastAsia="Taipei Sans TC Beta" w:hAnsi="Taipei Sans TC Beta" w:hint="eastAsia"/>
-              </w:rPr>
-              <w:t>3</w:t>
-            </w:r>
-          </w:p>
-        </w:tc>
-        <w:tc>
-          <w:tcPr>
-            <w:tcW w:w="2326" w:type="dxa"/>
-          </w:tcPr>
-          <w:p>
-            <w:pPr>
-              <w:pStyle w:val="a3"/>
-              <w:ind w:leftChars="0" w:left="0"/>
-              <w:rPr>
-                <w:rFonts w:ascii="Taipei Sans TC Beta Light" w:eastAsia="Taipei Sans TC Beta Light" w:hAnsi="Taipei Sans TC Beta Light"/>
-              </w:rPr>
-            </w:pPr>
-          </w:p>
-        </w:tc>
-        <w:tc>
-          <w:tcPr>
-            <w:tcW w:w="2210" w:type="dxa"/>
-          </w:tcPr>
-          <w:p>
-            <w:pPr>
-              <w:pStyle w:val="a3"/>
-              <w:ind w:leftChars="0" w:left="0"/>
-              <w:rPr>
-                <w:rFonts w:ascii="Taipei Sans TC Beta Light" w:eastAsia="Taipei Sans TC Beta Light" w:hAnsi="Taipei Sans TC Beta Light"/>
-              </w:rPr>
-            </w:pPr>
-          </w:p>
-        </w:tc>
-        <w:tc>
-          <w:tcPr>
-            <w:tcW w:w="1355" w:type="dxa"/>
-          </w:tcPr>
-          <w:p>
-            <w:pPr>
-              <w:pStyle w:val="a3"/>
-              <w:ind w:leftChars="0" w:left="0"/>
-              <w:rPr>
-                <w:rFonts w:ascii="Taipei Sans TC Beta Light" w:eastAsia="Taipei Sans TC Beta Light" w:hAnsi="Taipei Sans TC Beta Light"/>
-              </w:rPr>
-            </w:pPr>
+                <w:b/>
+              </w:rPr>
+            </w:pPr>
+            <w:r>
+              <w:rPr>
+                <w:rFonts w:ascii="Taipei Sans TC Beta Light" w:eastAsia="Taipei Sans TC Beta Light" w:hAnsi="Taipei Sans TC Beta Light"/>
+                <w:b/>
+              </w:rPr>
+              <w:t>0.128</w:t>
+            </w:r>
           </w:p>
         </w:tc>
       </w:tr>
     </w:tbl>
     <w:p>
       <w:pPr>
-        <w:pStyle w:val="a3"/>
+        <w:pStyle w:val="a4"/>
         <w:ind w:leftChars="0" w:left="720"/>
         <w:rPr>
-          <w:rFonts w:ascii="Taipei Sans TC Beta" w:eastAsia="Taipei Sans TC Beta" w:hAnsi="Taipei Sans TC Beta"/>
-        </w:rPr>
-      </w:pPr>
-    </w:p>
-    <w:p>
-      <w:pPr>
-        <w:pStyle w:val="a3"/>
+          <w:rFonts w:ascii="Taipei Sans TC Beta Light" w:eastAsia="Taipei Sans TC Beta Light" w:hAnsi="Taipei Sans TC Beta Light"/>
+        </w:rPr>
+      </w:pPr>
+      <w:r>
+        <w:rPr>
+          <w:rFonts w:ascii="Taipei Sans TC Beta Light" w:eastAsia="Taipei Sans TC Beta Light" w:hAnsi="Taipei Sans TC Beta Light" w:hint="eastAsia"/>
+        </w:rPr>
+        <w:lastRenderedPageBreak/>
+        <w:t>嘗試了兩種s</w:t>
+      </w:r>
+      <w:r>
+        <w:rPr>
+          <w:rFonts w:ascii="Taipei Sans TC Beta Light" w:eastAsia="Taipei Sans TC Beta Light" w:hAnsi="Taipei Sans TC Beta Light"/>
+        </w:rPr>
+        <w:t>tride size</w:t>
+      </w:r>
+      <w:r>
+        <w:rPr>
+          <w:rFonts w:ascii="Taipei Sans TC Beta Light" w:eastAsia="Taipei Sans TC Beta Light" w:hAnsi="Taipei Sans TC Beta Light" w:hint="eastAsia"/>
+        </w:rPr>
+        <w:t>，發現兩者效果在training accuracy跟loss上並沒有太大差別，但在testing上</w:t>
+      </w:r>
+      <w:proofErr w:type="gramStart"/>
+      <w:r>
+        <w:rPr>
+          <w:rFonts w:ascii="Taipei Sans TC Beta Light" w:eastAsia="Taipei Sans TC Beta Light" w:hAnsi="Taipei Sans TC Beta Light" w:hint="eastAsia"/>
+        </w:rPr>
+        <w:t>很</w:t>
+      </w:r>
+      <w:proofErr w:type="gramEnd"/>
+      <w:r>
+        <w:rPr>
+          <w:rFonts w:ascii="Taipei Sans TC Beta Light" w:eastAsia="Taipei Sans TC Beta Light" w:hAnsi="Taipei Sans TC Beta Light" w:hint="eastAsia"/>
+        </w:rPr>
+        <w:t>stride=1效果比stride=2好很多，因此後面的實驗還是先以s</w:t>
+      </w:r>
+      <w:r>
+        <w:rPr>
+          <w:rFonts w:ascii="Taipei Sans TC Beta Light" w:eastAsia="Taipei Sans TC Beta Light" w:hAnsi="Taipei Sans TC Beta Light"/>
+        </w:rPr>
+        <w:t>tride=1</w:t>
+      </w:r>
+      <w:r>
+        <w:rPr>
+          <w:rFonts w:ascii="Taipei Sans TC Beta Light" w:eastAsia="Taipei Sans TC Beta Light" w:hAnsi="Taipei Sans TC Beta Light" w:hint="eastAsia"/>
+        </w:rPr>
+        <w:t>為主。</w:t>
+      </w:r>
+    </w:p>
+    <w:p>
+      <w:pPr>
+        <w:pStyle w:val="a4"/>
+        <w:spacing w:before="240"/>
         <w:ind w:leftChars="0" w:left="720"/>
         <w:rPr>
           <w:rFonts w:ascii="Taipei Sans TC Beta" w:eastAsia="Taipei Sans TC Beta" w:hAnsi="Taipei Sans TC Beta"/>
@@ -7677,22 +7897,20 @@
       <w:r>
         <w:rPr>
           <w:rFonts w:ascii="Taipei Sans TC Beta" w:eastAsia="Taipei Sans TC Beta" w:hAnsi="Taipei Sans TC Beta" w:hint="eastAsia"/>
-          <w:highlight w:val="yellow"/>
         </w:rPr>
         <w:t>3</w:t>
       </w:r>
       <w:r>
         <w:rPr>
           <w:rFonts w:ascii="Taipei Sans TC Beta" w:eastAsia="Taipei Sans TC Beta" w:hAnsi="Taipei Sans TC Beta"/>
-          <w:highlight w:val="yellow"/>
-        </w:rPr>
-        <w:t>*3</w:t>
-      </w:r>
-      <w:r>
-        <w:rPr>
-          <w:rFonts w:ascii="Taipei Sans TC Beta" w:eastAsia="Taipei Sans TC Beta" w:hAnsi="Taipei Sans TC Beta"/>
-        </w:rPr>
-        <w:t>, 5</w:t>
+        </w:rPr>
+        <w:t>*3,</w:t>
+      </w:r>
+      <w:r>
+        <w:rPr>
+          <w:rFonts w:ascii="Taipei Sans TC Beta" w:eastAsia="Taipei Sans TC Beta" w:hAnsi="Taipei Sans TC Beta"/>
+        </w:rPr>
+        <w:t xml:space="preserve"> 5</w:t>
       </w:r>
       <w:r>
         <w:rPr>
@@ -7703,7 +7921,7 @@
     </w:p>
     <w:tbl>
       <w:tblPr>
-        <w:tblStyle w:val="a4"/>
+        <w:tblStyle w:val="a5"/>
         <w:tblW w:w="0" w:type="auto"/>
         <w:tblInd w:w="720" w:type="dxa"/>
         <w:tblLook w:val="04A0" w:firstRow="1" w:lastRow="0" w:firstColumn="1" w:lastColumn="0" w:noHBand="0" w:noVBand="1"/>
@@ -7721,7 +7939,7 @@
           </w:tcPr>
           <w:p>
             <w:pPr>
-              <w:pStyle w:val="a3"/>
+              <w:pStyle w:val="a4"/>
               <w:ind w:leftChars="0" w:left="0"/>
               <w:rPr>
                 <w:rFonts w:ascii="Taipei Sans TC Beta" w:eastAsia="Taipei Sans TC Beta" w:hAnsi="Taipei Sans TC Beta"/>
@@ -7819,7 +8037,7 @@
           </w:tcPr>
           <w:p>
             <w:pPr>
-              <w:pStyle w:val="a3"/>
+              <w:pStyle w:val="a4"/>
               <w:ind w:leftChars="0" w:left="0"/>
               <w:rPr>
                 <w:rFonts w:ascii="Taipei Sans TC Beta" w:eastAsia="Taipei Sans TC Beta" w:hAnsi="Taipei Sans TC Beta"/>
@@ -7841,7 +8059,7 @@
           </w:tcPr>
           <w:p>
             <w:pPr>
-              <w:pStyle w:val="a3"/>
+              <w:pStyle w:val="a4"/>
               <w:ind w:leftChars="0" w:left="0"/>
               <w:rPr>
                 <w:rFonts w:ascii="Taipei Sans TC Beta" w:eastAsia="Taipei Sans TC Beta" w:hAnsi="Taipei Sans TC Beta"/>
@@ -7867,7 +8085,7 @@
           </w:tcPr>
           <w:p>
             <w:pPr>
-              <w:pStyle w:val="a3"/>
+              <w:pStyle w:val="a4"/>
               <w:ind w:leftChars="0" w:left="0"/>
               <w:rPr>
                 <w:rFonts w:ascii="Taipei Sans TC Beta Light" w:eastAsia="Taipei Sans TC Beta Light" w:hAnsi="Taipei Sans TC Beta Light"/>
@@ -7886,7 +8104,7 @@
           </w:p>
           <w:p>
             <w:pPr>
-              <w:pStyle w:val="a3"/>
+              <w:pStyle w:val="a4"/>
               <w:ind w:leftChars="0" w:left="0"/>
               <w:rPr>
                 <w:rFonts w:ascii="Taipei Sans TC Beta Light" w:eastAsia="Taipei Sans TC Beta Light" w:hAnsi="Taipei Sans TC Beta Light"/>
@@ -7909,7 +8127,7 @@
           </w:tcPr>
           <w:p>
             <w:pPr>
-              <w:pStyle w:val="a3"/>
+              <w:pStyle w:val="a4"/>
               <w:ind w:leftChars="0" w:left="0"/>
               <w:rPr>
                 <w:rFonts w:ascii="Taipei Sans TC Beta Light" w:eastAsia="Taipei Sans TC Beta Light" w:hAnsi="Taipei Sans TC Beta Light"/>
@@ -7928,7 +8146,7 @@
           </w:p>
           <w:p>
             <w:pPr>
-              <w:pStyle w:val="a3"/>
+              <w:pStyle w:val="a4"/>
               <w:ind w:leftChars="0" w:left="0"/>
               <w:rPr>
                 <w:rFonts w:ascii="Taipei Sans TC Beta Light" w:eastAsia="Taipei Sans TC Beta Light" w:hAnsi="Taipei Sans TC Beta Light"/>
@@ -7952,7 +8170,7 @@
           </w:tcPr>
           <w:p>
             <w:pPr>
-              <w:pStyle w:val="a3"/>
+              <w:pStyle w:val="a4"/>
               <w:ind w:leftChars="0" w:left="0"/>
               <w:rPr>
                 <w:rFonts w:ascii="Taipei Sans TC Beta Light" w:eastAsia="Taipei Sans TC Beta Light" w:hAnsi="Taipei Sans TC Beta Light"/>
@@ -7985,7 +8203,7 @@
           </w:tcPr>
           <w:p>
             <w:pPr>
-              <w:pStyle w:val="a3"/>
+              <w:pStyle w:val="a4"/>
               <w:ind w:leftChars="0" w:left="0"/>
               <w:rPr>
                 <w:rFonts w:ascii="Taipei Sans TC Beta" w:eastAsia="Taipei Sans TC Beta" w:hAnsi="Taipei Sans TC Beta"/>
@@ -7995,7 +8213,6 @@
               <w:rPr>
                 <w:rFonts w:ascii="Taipei Sans TC Beta" w:eastAsia="Taipei Sans TC Beta" w:hAnsi="Taipei Sans TC Beta" w:hint="eastAsia"/>
               </w:rPr>
-              <w:lastRenderedPageBreak/>
               <w:t>5</w:t>
             </w:r>
             <w:r>
@@ -8012,7 +8229,7 @@
           </w:tcPr>
           <w:p>
             <w:pPr>
-              <w:pStyle w:val="a3"/>
+              <w:pStyle w:val="a4"/>
               <w:ind w:leftChars="0" w:left="0"/>
               <w:rPr>
                 <w:rFonts w:ascii="Taipei Sans TC Beta Light" w:eastAsia="Taipei Sans TC Beta Light" w:hAnsi="Taipei Sans TC Beta Light"/>
@@ -8027,7 +8244,7 @@
           </w:p>
           <w:p>
             <w:pPr>
-              <w:pStyle w:val="a3"/>
+              <w:pStyle w:val="a4"/>
               <w:ind w:leftChars="0" w:left="0"/>
               <w:rPr>
                 <w:rFonts w:ascii="Taipei Sans TC Beta Light" w:eastAsia="Taipei Sans TC Beta Light" w:hAnsi="Taipei Sans TC Beta Light"/>
@@ -8076,7 +8293,7 @@
           </w:tcPr>
           <w:p>
             <w:pPr>
-              <w:pStyle w:val="a3"/>
+              <w:pStyle w:val="a4"/>
               <w:ind w:leftChars="0" w:left="0"/>
               <w:rPr>
                 <w:rFonts w:ascii="Taipei Sans TC Beta Light" w:eastAsia="Taipei Sans TC Beta Light" w:hAnsi="Taipei Sans TC Beta Light"/>
@@ -8093,7 +8310,7 @@
           </w:p>
           <w:p>
             <w:pPr>
-              <w:pStyle w:val="a3"/>
+              <w:pStyle w:val="a4"/>
               <w:ind w:leftChars="0" w:left="0"/>
               <w:rPr>
                 <w:rFonts w:ascii="Taipei Sans TC Beta Light" w:eastAsia="Taipei Sans TC Beta Light" w:hAnsi="Taipei Sans TC Beta Light"/>
@@ -8116,7 +8333,7 @@
           </w:tcPr>
           <w:p>
             <w:pPr>
-              <w:pStyle w:val="a3"/>
+              <w:pStyle w:val="a4"/>
               <w:ind w:leftChars="0" w:left="0"/>
               <w:rPr>
                 <w:rFonts w:ascii="Taipei Sans TC Beta Light" w:eastAsia="Taipei Sans TC Beta Light" w:hAnsi="Taipei Sans TC Beta Light"/>
@@ -8134,7 +8351,7 @@
     </w:tbl>
     <w:p>
       <w:pPr>
-        <w:pStyle w:val="a3"/>
+        <w:pStyle w:val="a4"/>
         <w:ind w:leftChars="0" w:left="720"/>
         <w:rPr>
           <w:rFonts w:ascii="Taipei Sans TC Beta Light" w:eastAsia="Taipei Sans TC Beta Light" w:hAnsi="Taipei Sans TC Beta Light"/>
@@ -8175,16 +8392,8 @@
     </w:p>
     <w:p>
       <w:pPr>
-        <w:pStyle w:val="a3"/>
-        <w:ind w:leftChars="0" w:left="720"/>
-        <w:rPr>
-          <w:rFonts w:ascii="Taipei Sans TC Beta" w:eastAsia="Taipei Sans TC Beta" w:hAnsi="Taipei Sans TC Beta"/>
-        </w:rPr>
-      </w:pPr>
-    </w:p>
-    <w:p>
-      <w:pPr>
-        <w:pStyle w:val="a3"/>
+        <w:pStyle w:val="a4"/>
+        <w:spacing w:before="240"/>
         <w:ind w:leftChars="0" w:left="720"/>
         <w:rPr>
           <w:rFonts w:ascii="Taipei Sans TC Beta" w:eastAsia="Taipei Sans TC Beta" w:hAnsi="Taipei Sans TC Beta"/>
@@ -8205,7 +8414,7 @@
     </w:p>
     <w:tbl>
       <w:tblPr>
-        <w:tblStyle w:val="a4"/>
+        <w:tblStyle w:val="a5"/>
         <w:tblW w:w="0" w:type="auto"/>
         <w:tblInd w:w="720" w:type="dxa"/>
         <w:tblLook w:val="04A0" w:firstRow="1" w:lastRow="0" w:firstColumn="1" w:lastColumn="0" w:noHBand="0" w:noVBand="1"/>
@@ -8223,7 +8432,7 @@
           </w:tcPr>
           <w:p>
             <w:pPr>
-              <w:pStyle w:val="a3"/>
+              <w:pStyle w:val="a4"/>
               <w:ind w:leftChars="0" w:left="0"/>
               <w:rPr>
                 <w:rFonts w:ascii="Taipei Sans TC Beta" w:eastAsia="Taipei Sans TC Beta" w:hAnsi="Taipei Sans TC Beta"/>
@@ -8321,7 +8530,7 @@
           </w:tcPr>
           <w:p>
             <w:pPr>
-              <w:pStyle w:val="a3"/>
+              <w:pStyle w:val="a4"/>
               <w:ind w:leftChars="0" w:left="0"/>
               <w:rPr>
                 <w:rFonts w:ascii="Taipei Sans TC Beta" w:eastAsia="Taipei Sans TC Beta" w:hAnsi="Taipei Sans TC Beta"/>
@@ -8343,7 +8552,7 @@
           </w:tcPr>
           <w:p>
             <w:pPr>
-              <w:pStyle w:val="a3"/>
+              <w:pStyle w:val="a4"/>
               <w:ind w:leftChars="0" w:left="0"/>
               <w:rPr>
                 <w:rFonts w:ascii="Taipei Sans TC Beta" w:eastAsia="Taipei Sans TC Beta" w:hAnsi="Taipei Sans TC Beta"/>
@@ -8369,7 +8578,7 @@
           </w:tcPr>
           <w:p>
             <w:pPr>
-              <w:pStyle w:val="a3"/>
+              <w:pStyle w:val="a4"/>
               <w:ind w:leftChars="0" w:left="0"/>
               <w:rPr>
                 <w:rFonts w:ascii="Taipei Sans TC Beta Light" w:eastAsia="Taipei Sans TC Beta Light" w:hAnsi="Taipei Sans TC Beta Light"/>
@@ -8386,7 +8595,7 @@
           </w:p>
           <w:p>
             <w:pPr>
-              <w:pStyle w:val="a3"/>
+              <w:pStyle w:val="a4"/>
               <w:ind w:leftChars="0" w:left="0"/>
               <w:rPr>
                 <w:rFonts w:ascii="Taipei Sans TC Beta Light" w:eastAsia="Taipei Sans TC Beta Light" w:hAnsi="Taipei Sans TC Beta Light"/>
@@ -8407,7 +8616,7 @@
           </w:tcPr>
           <w:p>
             <w:pPr>
-              <w:pStyle w:val="a3"/>
+              <w:pStyle w:val="a4"/>
               <w:ind w:leftChars="0" w:left="0"/>
               <w:rPr>
                 <w:rFonts w:ascii="Taipei Sans TC Beta Light" w:eastAsia="Taipei Sans TC Beta Light" w:hAnsi="Taipei Sans TC Beta Light"/>
@@ -8422,7 +8631,7 @@
           </w:p>
           <w:p>
             <w:pPr>
-              <w:pStyle w:val="a3"/>
+              <w:pStyle w:val="a4"/>
               <w:ind w:leftChars="0" w:left="0"/>
               <w:rPr>
                 <w:rFonts w:ascii="Taipei Sans TC Beta Light" w:eastAsia="Taipei Sans TC Beta Light" w:hAnsi="Taipei Sans TC Beta Light"/>
@@ -8454,7 +8663,7 @@
           </w:tcPr>
           <w:p>
             <w:pPr>
-              <w:pStyle w:val="a3"/>
+              <w:pStyle w:val="a4"/>
               <w:ind w:leftChars="0" w:left="0"/>
               <w:rPr>
                 <w:rFonts w:ascii="Taipei Sans TC Beta Light" w:eastAsia="Taipei Sans TC Beta Light" w:hAnsi="Taipei Sans TC Beta Light"/>
@@ -8478,7 +8687,7 @@
           </w:tcPr>
           <w:p>
             <w:pPr>
-              <w:pStyle w:val="a3"/>
+              <w:pStyle w:val="a4"/>
               <w:ind w:leftChars="0" w:left="0"/>
               <w:rPr>
                 <w:rFonts w:ascii="Taipei Sans TC Beta" w:eastAsia="Taipei Sans TC Beta" w:hAnsi="Taipei Sans TC Beta"/>
@@ -8504,7 +8713,7 @@
           </w:tcPr>
           <w:p>
             <w:pPr>
-              <w:pStyle w:val="a3"/>
+              <w:pStyle w:val="a4"/>
               <w:ind w:leftChars="0" w:left="0"/>
               <w:rPr>
                 <w:rFonts w:ascii="Taipei Sans TC Beta Light" w:eastAsia="Taipei Sans TC Beta Light" w:hAnsi="Taipei Sans TC Beta Light"/>
@@ -8521,7 +8730,7 @@
           </w:p>
           <w:p>
             <w:pPr>
-              <w:pStyle w:val="a3"/>
+              <w:pStyle w:val="a4"/>
               <w:ind w:leftChars="0" w:left="0"/>
               <w:rPr>
                 <w:rFonts w:ascii="Taipei Sans TC Beta Light" w:eastAsia="Taipei Sans TC Beta Light" w:hAnsi="Taipei Sans TC Beta Light"/>
@@ -8543,7 +8752,7 @@
           </w:tcPr>
           <w:p>
             <w:pPr>
-              <w:pStyle w:val="a3"/>
+              <w:pStyle w:val="a4"/>
               <w:ind w:leftChars="0" w:left="0"/>
               <w:rPr>
                 <w:rFonts w:ascii="Taipei Sans TC Beta Light" w:eastAsia="Taipei Sans TC Beta Light" w:hAnsi="Taipei Sans TC Beta Light"/>
@@ -8562,7 +8771,7 @@
           </w:p>
           <w:p>
             <w:pPr>
-              <w:pStyle w:val="a3"/>
+              <w:pStyle w:val="a4"/>
               <w:ind w:leftChars="0" w:left="0"/>
               <w:rPr>
                 <w:rFonts w:ascii="Taipei Sans TC Beta Light" w:eastAsia="Taipei Sans TC Beta Light" w:hAnsi="Taipei Sans TC Beta Light"/>
@@ -8586,7 +8795,7 @@
           </w:tcPr>
           <w:p>
             <w:pPr>
-              <w:pStyle w:val="a3"/>
+              <w:pStyle w:val="a4"/>
               <w:ind w:leftChars="0" w:left="0"/>
               <w:rPr>
                 <w:rFonts w:ascii="Taipei Sans TC Beta Light" w:eastAsia="Taipei Sans TC Beta Light" w:hAnsi="Taipei Sans TC Beta Light"/>
@@ -8612,55 +8821,79 @@
     </w:tbl>
     <w:p>
       <w:pPr>
-        <w:pStyle w:val="a3"/>
+        <w:pStyle w:val="a4"/>
         <w:ind w:leftChars="0" w:left="720"/>
         <w:rPr>
-          <w:rFonts w:ascii="Taipei Sans TC Beta" w:eastAsia="Taipei Sans TC Beta" w:hAnsi="Taipei Sans TC Beta"/>
-        </w:rPr>
-      </w:pPr>
-    </w:p>
-    <w:p>
-      <w:pPr>
-        <w:pStyle w:val="a3"/>
+          <w:rFonts w:ascii="Taipei Sans TC Beta Light" w:eastAsia="Taipei Sans TC Beta Light" w:hAnsi="Taipei Sans TC Beta Light"/>
+        </w:rPr>
+      </w:pPr>
+      <w:r>
+        <w:rPr>
+          <w:rFonts w:ascii="Taipei Sans TC Beta Light" w:eastAsia="Taipei Sans TC Beta Light" w:hAnsi="Taipei Sans TC Beta Light" w:hint="eastAsia"/>
+        </w:rPr>
+        <w:t>嘗試了兩種不同的optimizer，發現SGD和Adam兩者差別沒有很大。</w:t>
+      </w:r>
+    </w:p>
+    <w:p>
+      <w:pPr>
+        <w:pStyle w:val="a4"/>
         <w:ind w:leftChars="0" w:left="720"/>
         <w:rPr>
-          <w:rFonts w:ascii="Taipei Sans TC Beta Light" w:eastAsia="Taipei Sans TC Beta Light" w:hAnsi="Taipei Sans TC Beta Light"/>
-        </w:rPr>
-      </w:pPr>
-      <w:r>
-        <w:rPr>
-          <w:rFonts w:ascii="Taipei Sans TC Beta Light" w:eastAsia="Taipei Sans TC Beta Light" w:hAnsi="Taipei Sans TC Beta Light" w:hint="eastAsia"/>
-        </w:rPr>
-        <w:t>嘗試了兩種不同的optimizer，發現SGD和Adam兩者差別沒有很大。</w:t>
-      </w:r>
-    </w:p>
-    <w:p>
-      <w:pPr>
-        <w:pStyle w:val="a3"/>
+          <w:rFonts w:ascii="Taipei Sans TC Beta" w:eastAsia="Taipei Sans TC Beta" w:hAnsi="Taipei Sans TC Beta"/>
+        </w:rPr>
+      </w:pPr>
+    </w:p>
+    <w:p>
+      <w:pPr>
+        <w:pStyle w:val="a4"/>
         <w:ind w:leftChars="0" w:left="720"/>
         <w:rPr>
           <w:rFonts w:ascii="Taipei Sans TC Beta" w:eastAsia="Taipei Sans TC Beta" w:hAnsi="Taipei Sans TC Beta"/>
         </w:rPr>
       </w:pPr>
-    </w:p>
-    <w:p>
-      <w:pPr>
-        <w:pStyle w:val="a3"/>
+      <w:r>
+        <w:rPr>
+          <w:rFonts w:ascii="Taipei Sans TC Beta" w:eastAsia="Taipei Sans TC Beta" w:hAnsi="Taipei Sans TC Beta" w:hint="eastAsia"/>
+        </w:rPr>
+        <w:t>最終設定：</w:t>
+      </w:r>
+    </w:p>
+    <w:p>
+      <w:pPr>
+        <w:pStyle w:val="a4"/>
         <w:ind w:leftChars="0" w:left="720"/>
         <w:rPr>
-          <w:rFonts w:ascii="Taipei Sans TC Beta" w:eastAsia="Taipei Sans TC Beta" w:hAnsi="Taipei Sans TC Beta"/>
-        </w:rPr>
-      </w:pPr>
-      <w:r>
-        <w:rPr>
-          <w:rFonts w:ascii="Taipei Sans TC Beta" w:eastAsia="Taipei Sans TC Beta" w:hAnsi="Taipei Sans TC Beta" w:hint="eastAsia"/>
-        </w:rPr>
-        <w:t>最終設定：</w:t>
-      </w:r>
-    </w:p>
-    <w:p>
-      <w:pPr>
-        <w:pStyle w:val="a3"/>
+          <w:rFonts w:ascii="Taipei Sans TC Beta Light" w:eastAsia="Taipei Sans TC Beta Light" w:hAnsi="Taipei Sans TC Beta Light"/>
+        </w:rPr>
+      </w:pPr>
+      <w:r>
+        <w:rPr>
+          <w:rFonts w:ascii="Taipei Sans TC Beta Light" w:eastAsia="Taipei Sans TC Beta Light" w:hAnsi="Taipei Sans TC Beta Light"/>
+        </w:rPr>
+        <w:t>Optimizer</w:t>
+      </w:r>
+      <w:r>
+        <w:rPr>
+          <w:rFonts w:ascii="Taipei Sans TC Beta Light" w:eastAsia="Taipei Sans TC Beta Light" w:hAnsi="Taipei Sans TC Beta Light" w:hint="eastAsia"/>
+        </w:rPr>
+        <w:t>=</w:t>
+      </w:r>
+      <w:r>
+        <w:rPr>
+          <w:rFonts w:ascii="Taipei Sans TC Beta Light" w:eastAsia="Taipei Sans TC Beta Light" w:hAnsi="Taipei Sans TC Beta Light" w:hint="eastAsia"/>
+        </w:rPr>
+        <w:t>S</w:t>
+      </w:r>
+      <w:r>
+        <w:rPr>
+          <w:rFonts w:ascii="Taipei Sans TC Beta Light" w:eastAsia="Taipei Sans TC Beta Light" w:hAnsi="Taipei Sans TC Beta Light"/>
+        </w:rPr>
+        <w:t>GD</w:t>
+      </w:r>
+    </w:p>
+    <w:p>
+      <w:pPr>
+        <w:pStyle w:val="a4"/>
         <w:ind w:leftChars="0" w:left="720"/>
         <w:rPr>
           <w:rFonts w:ascii="Taipei Sans TC Beta Light" w:eastAsia="Taipei Sans TC Beta Light" w:hAnsi="Taipei Sans TC Beta Light"/>
@@ -8670,30 +8903,12 @@
         <w:rPr>
           <w:rFonts w:ascii="Taipei Sans TC Beta Light" w:eastAsia="Taipei Sans TC Beta Light" w:hAnsi="Taipei Sans TC Beta Light"/>
         </w:rPr>
-        <w:t>Optimizer</w:t>
-      </w:r>
-      <w:r>
-        <w:rPr>
-          <w:rFonts w:ascii="Taipei Sans TC Beta Light" w:eastAsia="Taipei Sans TC Beta Light" w:hAnsi="Taipei Sans TC Beta Light" w:hint="eastAsia"/>
-        </w:rPr>
-        <w:t>=</w:t>
-      </w:r>
-      <w:r>
-        <w:rPr>
-          <w:rFonts w:ascii="Taipei Sans TC Beta Light" w:eastAsia="Taipei Sans TC Beta Light" w:hAnsi="Taipei Sans TC Beta Light" w:hint="eastAsia"/>
-        </w:rPr>
-        <w:t>S</w:t>
-      </w:r>
-      <w:r>
-        <w:rPr>
-          <w:rFonts w:ascii="Taipei Sans TC Beta Light" w:eastAsia="Taipei Sans TC Beta Light" w:hAnsi="Taipei Sans TC Beta Light"/>
-        </w:rPr>
-        <w:t>GD</w:t>
-      </w:r>
-    </w:p>
-    <w:p>
-      <w:pPr>
-        <w:pStyle w:val="a3"/>
+        <w:t>Learning rate=0.001</w:t>
+      </w:r>
+    </w:p>
+    <w:p>
+      <w:pPr>
+        <w:pStyle w:val="a4"/>
         <w:ind w:leftChars="0" w:left="720"/>
         <w:rPr>
           <w:rFonts w:ascii="Taipei Sans TC Beta Light" w:eastAsia="Taipei Sans TC Beta Light" w:hAnsi="Taipei Sans TC Beta Light"/>
@@ -8703,12 +8918,18 @@
         <w:rPr>
           <w:rFonts w:ascii="Taipei Sans TC Beta Light" w:eastAsia="Taipei Sans TC Beta Light" w:hAnsi="Taipei Sans TC Beta Light"/>
         </w:rPr>
-        <w:t>Learning rate=0.001</w:t>
-      </w:r>
-    </w:p>
-    <w:p>
-      <w:pPr>
-        <w:pStyle w:val="a3"/>
+        <w:t>Stride size=</w:t>
+      </w:r>
+      <w:r>
+        <w:rPr>
+          <w:rFonts w:ascii="Taipei Sans TC Beta Light" w:eastAsia="Taipei Sans TC Beta Light" w:hAnsi="Taipei Sans TC Beta Light" w:hint="eastAsia"/>
+        </w:rPr>
+        <w:t>1</w:t>
+      </w:r>
+    </w:p>
+    <w:p>
+      <w:pPr>
+        <w:pStyle w:val="a4"/>
         <w:ind w:leftChars="0" w:left="720"/>
         <w:rPr>
           <w:rFonts w:ascii="Taipei Sans TC Beta Light" w:eastAsia="Taipei Sans TC Beta Light" w:hAnsi="Taipei Sans TC Beta Light"/>
@@ -8718,12 +8939,12 @@
         <w:rPr>
           <w:rFonts w:ascii="Taipei Sans TC Beta Light" w:eastAsia="Taipei Sans TC Beta Light" w:hAnsi="Taipei Sans TC Beta Light"/>
         </w:rPr>
-        <w:t>Stride size=</w:t>
-      </w:r>
-    </w:p>
-    <w:p>
-      <w:pPr>
-        <w:pStyle w:val="a3"/>
+        <w:t>Filter size=3*3</w:t>
+      </w:r>
+    </w:p>
+    <w:p>
+      <w:pPr>
+        <w:pStyle w:val="a4"/>
         <w:ind w:leftChars="0" w:left="720"/>
         <w:rPr>
           <w:rFonts w:ascii="Taipei Sans TC Beta Light" w:eastAsia="Taipei Sans TC Beta Light" w:hAnsi="Taipei Sans TC Beta Light"/>
@@ -8733,27 +8954,27 @@
         <w:rPr>
           <w:rFonts w:ascii="Taipei Sans TC Beta Light" w:eastAsia="Taipei Sans TC Beta Light" w:hAnsi="Taipei Sans TC Beta Light"/>
         </w:rPr>
-        <w:t>Filter size=3*3</w:t>
-      </w:r>
-    </w:p>
-    <w:p>
-      <w:pPr>
-        <w:pStyle w:val="a3"/>
+        <w:t>Epochs=10</w:t>
+      </w:r>
+    </w:p>
+    <w:p>
+      <w:pPr>
+        <w:pStyle w:val="a4"/>
         <w:ind w:leftChars="0" w:left="720"/>
         <w:rPr>
-          <w:rFonts w:ascii="Taipei Sans TC Beta Light" w:eastAsia="Taipei Sans TC Beta Light" w:hAnsi="Taipei Sans TC Beta Light"/>
-        </w:rPr>
-      </w:pPr>
-      <w:r>
-        <w:rPr>
-          <w:rFonts w:ascii="Taipei Sans TC Beta Light" w:eastAsia="Taipei Sans TC Beta Light" w:hAnsi="Taipei Sans TC Beta Light"/>
-        </w:rPr>
-        <w:t>Epochs=10</w:t>
-      </w:r>
-    </w:p>
-    <w:p>
-      <w:pPr>
-        <w:pStyle w:val="a3"/>
+          <w:rFonts w:ascii="Taipei Sans TC Beta Light" w:eastAsia="Taipei Sans TC Beta Light" w:hAnsi="Taipei Sans TC Beta Light" w:hint="eastAsia"/>
+        </w:rPr>
+      </w:pPr>
+      <w:r>
+        <w:rPr>
+          <w:rFonts w:ascii="Taipei Sans TC Beta Light" w:eastAsia="Taipei Sans TC Beta Light" w:hAnsi="Taipei Sans TC Beta Light"/>
+        </w:rPr>
+        <w:t>Batch size=16</w:t>
+      </w:r>
+    </w:p>
+    <w:p>
+      <w:pPr>
+        <w:pStyle w:val="a4"/>
         <w:ind w:leftChars="0" w:left="720"/>
         <w:rPr>
           <w:rFonts w:ascii="Taipei Sans TC Beta Light" w:eastAsia="Taipei Sans TC Beta Light" w:hAnsi="Taipei Sans TC Beta Light"/>
@@ -8768,16 +8989,16 @@
     </w:p>
     <w:p>
       <w:pPr>
-        <w:pStyle w:val="a3"/>
+        <w:pStyle w:val="a4"/>
         <w:ind w:leftChars="0" w:left="720"/>
         <w:rPr>
-          <w:rFonts w:ascii="Taipei Sans TC Beta" w:eastAsia="Taipei Sans TC Beta" w:hAnsi="Taipei Sans TC Beta"/>
+          <w:rFonts w:ascii="Taipei Sans TC Beta Light" w:eastAsia="Taipei Sans TC Beta Light" w:hAnsi="Taipei Sans TC Beta Light" w:hint="eastAsia"/>
         </w:rPr>
       </w:pPr>
     </w:p>
     <w:tbl>
       <w:tblPr>
-        <w:tblStyle w:val="a4"/>
+        <w:tblStyle w:val="a5"/>
         <w:tblW w:w="0" w:type="auto"/>
         <w:tblInd w:w="720" w:type="dxa"/>
         <w:tblLook w:val="04A0" w:firstRow="1" w:lastRow="0" w:firstColumn="1" w:lastColumn="0" w:noHBand="0" w:noVBand="1"/>
@@ -8793,7 +9014,7 @@
           </w:tcPr>
           <w:p>
             <w:pPr>
-              <w:pStyle w:val="a3"/>
+              <w:pStyle w:val="a4"/>
               <w:ind w:leftChars="0" w:left="0"/>
               <w:rPr>
                 <w:rFonts w:ascii="Taipei Sans TC Beta" w:eastAsia="Taipei Sans TC Beta" w:hAnsi="Taipei Sans TC Beta"/>
@@ -8819,7 +9040,7 @@
           </w:tcPr>
           <w:p>
             <w:pPr>
-              <w:pStyle w:val="a3"/>
+              <w:pStyle w:val="a4"/>
               <w:ind w:leftChars="0" w:left="0"/>
               <w:rPr>
                 <w:rFonts w:ascii="Taipei Sans TC Beta" w:eastAsia="Taipei Sans TC Beta" w:hAnsi="Taipei Sans TC Beta"/>
@@ -8847,7 +9068,7 @@
           </w:tcPr>
           <w:p>
             <w:pPr>
-              <w:pStyle w:val="a3"/>
+              <w:pStyle w:val="a4"/>
               <w:ind w:leftChars="0" w:left="0"/>
               <w:rPr>
                 <w:rFonts w:ascii="Taipei Sans TC Beta" w:eastAsia="Taipei Sans TC Beta" w:hAnsi="Taipei Sans TC Beta"/>
@@ -8983,7 +9204,7 @@
           </w:tcPr>
           <w:p>
             <w:pPr>
-              <w:pStyle w:val="a3"/>
+              <w:pStyle w:val="a4"/>
               <w:ind w:leftChars="0" w:left="0"/>
               <w:rPr>
                 <w:rFonts w:ascii="Taipei Sans TC Beta" w:eastAsia="Taipei Sans TC Beta" w:hAnsi="Taipei Sans TC Beta"/>
@@ -9086,16 +9307,7 @@
     </w:tbl>
     <w:p>
       <w:pPr>
-        <w:pStyle w:val="a3"/>
-        <w:ind w:leftChars="0" w:left="720"/>
-        <w:rPr>
-          <w:rFonts w:ascii="Taipei Sans TC Beta" w:eastAsia="Taipei Sans TC Beta" w:hAnsi="Taipei Sans TC Beta"/>
-        </w:rPr>
-      </w:pPr>
-    </w:p>
-    <w:p>
-      <w:pPr>
-        <w:pStyle w:val="a3"/>
+        <w:pStyle w:val="a4"/>
         <w:numPr>
           <w:ilvl w:val="0"/>
           <w:numId w:val="2"/>
@@ -9109,6 +9321,7 @@
         <w:rPr>
           <w:rFonts w:ascii="Taipei Sans TC Beta" w:eastAsia="Taipei Sans TC Beta" w:hAnsi="Taipei Sans TC Beta"/>
         </w:rPr>
+        <w:lastRenderedPageBreak/>
         <w:t xml:space="preserve">Show some examples of classiﬁcation result, </w:t>
       </w:r>
       <w:r>
@@ -9128,7 +9341,8 @@
     </w:p>
     <w:p>
       <w:pPr>
-        <w:pStyle w:val="a3"/>
+        <w:pStyle w:val="a4"/>
+        <w:spacing w:before="240"/>
         <w:ind w:leftChars="0" w:left="720"/>
         <w:rPr>
           <w:rFonts w:ascii="Taipei Sans TC Beta" w:eastAsia="Taipei Sans TC Beta" w:hAnsi="Taipei Sans TC Beta"/>
@@ -9147,7 +9361,7 @@
     </w:p>
     <w:p>
       <w:pPr>
-        <w:pStyle w:val="a3"/>
+        <w:pStyle w:val="a4"/>
         <w:ind w:leftChars="0" w:left="720"/>
         <w:rPr>
           <w:rFonts w:ascii="Taipei Sans TC Beta" w:eastAsia="Taipei Sans TC Beta" w:hAnsi="Taipei Sans TC Beta"/>
@@ -9174,7 +9388,7 @@
     </w:p>
     <w:p>
       <w:pPr>
-        <w:pStyle w:val="a3"/>
+        <w:pStyle w:val="a4"/>
         <w:ind w:leftChars="0" w:left="720"/>
         <w:rPr>
           <w:rFonts w:ascii="Taipei Sans TC Beta" w:eastAsia="Taipei Sans TC Beta" w:hAnsi="Taipei Sans TC Beta"/>
@@ -9185,7 +9399,6 @@
           <w:rFonts w:ascii="Taipei Sans TC Beta" w:eastAsia="Taipei Sans TC Beta" w:hAnsi="Taipei Sans TC Beta"/>
           <w:noProof/>
         </w:rPr>
-        <w:lastRenderedPageBreak/>
         <w:drawing>
           <wp:inline distT="0" distB="0" distL="0" distR="0" wp14:anchorId="133960C6" wp14:editId="1205B5FC">
             <wp:extent cx="1950874" cy="2280768"/>
@@ -9210,7 +9423,7 @@
                   <pic:spPr>
                     <a:xfrm>
                       <a:off x="0" y="0"/>
-                      <a:ext cx="1979061" cy="2313721"/>
+                      <a:ext cx="1950874" cy="2280768"/>
                     </a:xfrm>
                     <a:prstGeom prst="rect">
                       <a:avLst/>
@@ -9251,7 +9464,7 @@
                   <pic:spPr>
                     <a:xfrm>
                       <a:off x="0" y="0"/>
-                      <a:ext cx="2385937" cy="2377548"/>
+                      <a:ext cx="2321362" cy="2313200"/>
                     </a:xfrm>
                     <a:prstGeom prst="rect">
                       <a:avLst/>
@@ -9266,7 +9479,7 @@
     </w:p>
     <w:p>
       <w:pPr>
-        <w:pStyle w:val="a3"/>
+        <w:pStyle w:val="a4"/>
         <w:ind w:leftChars="0" w:left="720"/>
         <w:rPr>
           <w:rFonts w:ascii="Taipei Sans TC Beta" w:eastAsia="Taipei Sans TC Beta" w:hAnsi="Taipei Sans TC Beta"/>
@@ -9275,7 +9488,7 @@
     </w:p>
     <w:p>
       <w:pPr>
-        <w:pStyle w:val="a3"/>
+        <w:pStyle w:val="a4"/>
         <w:ind w:leftChars="0" w:left="720"/>
         <w:rPr>
           <w:rFonts w:ascii="Taipei Sans TC Beta" w:eastAsia="Taipei Sans TC Beta" w:hAnsi="Taipei Sans TC Beta"/>
@@ -9302,7 +9515,7 @@
     </w:p>
     <w:p>
       <w:pPr>
-        <w:pStyle w:val="a3"/>
+        <w:pStyle w:val="a4"/>
         <w:ind w:leftChars="0" w:left="720"/>
         <w:rPr>
           <w:rFonts w:ascii="Taipei Sans TC Beta" w:eastAsia="Taipei Sans TC Beta" w:hAnsi="Taipei Sans TC Beta"/>
@@ -9337,7 +9550,7 @@
                   <pic:spPr>
                     <a:xfrm>
                       <a:off x="0" y="0"/>
-                      <a:ext cx="1497553" cy="1793249"/>
+                      <a:ext cx="1483279" cy="1776156"/>
                     </a:xfrm>
                     <a:prstGeom prst="rect">
                       <a:avLst/>
@@ -9434,7 +9647,7 @@
     </w:p>
     <w:p>
       <w:pPr>
-        <w:pStyle w:val="a3"/>
+        <w:pStyle w:val="a4"/>
         <w:ind w:leftChars="0" w:left="720"/>
         <w:rPr>
           <w:rFonts w:ascii="Taipei Sans TC Beta" w:eastAsia="Taipei Sans TC Beta" w:hAnsi="Taipei Sans TC Beta"/>
@@ -9444,7 +9657,7 @@
     </w:p>
     <w:p>
       <w:pPr>
-        <w:pStyle w:val="a3"/>
+        <w:pStyle w:val="a4"/>
         <w:ind w:leftChars="0" w:left="720"/>
         <w:rPr>
           <w:rFonts w:ascii="Taipei Sans TC Beta" w:eastAsia="Taipei Sans TC Beta" w:hAnsi="Taipei Sans TC Beta"/>
@@ -9465,7 +9678,7 @@
     </w:p>
     <w:p>
       <w:pPr>
-        <w:pStyle w:val="a3"/>
+        <w:pStyle w:val="a4"/>
         <w:ind w:leftChars="0" w:left="720"/>
         <w:rPr>
           <w:rFonts w:ascii="Taipei Sans TC Beta" w:eastAsia="Taipei Sans TC Beta" w:hAnsi="Taipei Sans TC Beta"/>
@@ -9611,7 +9824,7 @@
     </w:p>
     <w:p>
       <w:pPr>
-        <w:pStyle w:val="a3"/>
+        <w:pStyle w:val="a4"/>
         <w:ind w:leftChars="0" w:left="720"/>
         <w:rPr>
           <w:rFonts w:ascii="Taipei Sans TC Beta" w:eastAsia="Taipei Sans TC Beta" w:hAnsi="Taipei Sans TC Beta"/>
@@ -9621,12 +9834,89 @@
     </w:p>
     <w:p>
       <w:pPr>
-        <w:pStyle w:val="a3"/>
+        <w:pStyle w:val="a4"/>
         <w:ind w:leftChars="0" w:left="720"/>
         <w:rPr>
           <w:rFonts w:ascii="Taipei Sans TC Beta Light" w:eastAsia="Taipei Sans TC Beta Light" w:hAnsi="Taipei Sans TC Beta Light"/>
         </w:rPr>
       </w:pPr>
+    </w:p>
+    <w:p>
+      <w:pPr>
+        <w:pStyle w:val="a4"/>
+        <w:ind w:leftChars="0" w:left="720"/>
+        <w:rPr>
+          <w:rFonts w:ascii="Taipei Sans TC Beta Light" w:eastAsia="Taipei Sans TC Beta Light" w:hAnsi="Taipei Sans TC Beta Light"/>
+        </w:rPr>
+      </w:pPr>
+      <w:r>
+        <w:rPr>
+          <w:noProof/>
+        </w:rPr>
+        <w:lastRenderedPageBreak/>
+        <w:drawing>
+          <wp:anchor distT="0" distB="0" distL="114300" distR="114300" simplePos="0" relativeHeight="251658240" behindDoc="1" locked="0" layoutInCell="1" allowOverlap="1">
+            <wp:simplePos x="0" y="0"/>
+            <wp:positionH relativeFrom="margin">
+              <wp:align>left</wp:align>
+            </wp:positionH>
+            <wp:positionV relativeFrom="paragraph">
+              <wp:posOffset>1143000</wp:posOffset>
+            </wp:positionV>
+            <wp:extent cx="2651760" cy="1809750"/>
+            <wp:effectExtent l="0" t="0" r="0" b="0"/>
+            <wp:wrapSquare wrapText="bothSides"/>
+            <wp:docPr id="29" name="圖片 29" descr="C:\Users\wwj\AppData\Local\Microsoft\Windows\INetCache\Content.MSO\EF5D3DCB.tmp"/>
+            <wp:cNvGraphicFramePr>
+              <a:graphicFrameLocks xmlns:a="http://schemas.openxmlformats.org/drawingml/2006/main" noChangeAspect="1"/>
+            </wp:cNvGraphicFramePr>
+            <a:graphic xmlns:a="http://schemas.openxmlformats.org/drawingml/2006/main">
+              <a:graphicData uri="http://schemas.openxmlformats.org/drawingml/2006/picture">
+                <pic:pic xmlns:pic="http://schemas.openxmlformats.org/drawingml/2006/picture">
+                  <pic:nvPicPr>
+                    <pic:cNvPr id="0" name="Picture 9" descr="C:\Users\wwj\AppData\Local\Microsoft\Windows\INetCache\Content.MSO\EF5D3DCB.tmp"/>
+                    <pic:cNvPicPr>
+                      <a:picLocks noChangeAspect="1" noChangeArrowheads="1"/>
+                    </pic:cNvPicPr>
+                  </pic:nvPicPr>
+                  <pic:blipFill>
+                    <a:blip r:embed="rId34">
+                      <a:extLst>
+                        <a:ext uri="{28A0092B-C50C-407E-A947-70E740481C1C}">
+                          <a14:useLocalDpi xmlns:a14="http://schemas.microsoft.com/office/drawing/2010/main" val="0"/>
+                        </a:ext>
+                      </a:extLst>
+                    </a:blip>
+                    <a:srcRect/>
+                    <a:stretch>
+                      <a:fillRect/>
+                    </a:stretch>
+                  </pic:blipFill>
+                  <pic:spPr bwMode="auto">
+                    <a:xfrm>
+                      <a:off x="0" y="0"/>
+                      <a:ext cx="2651760" cy="1809750"/>
+                    </a:xfrm>
+                    <a:prstGeom prst="rect">
+                      <a:avLst/>
+                    </a:prstGeom>
+                    <a:noFill/>
+                    <a:ln>
+                      <a:noFill/>
+                    </a:ln>
+                  </pic:spPr>
+                </pic:pic>
+              </a:graphicData>
+            </a:graphic>
+            <wp14:sizeRelH relativeFrom="margin">
+              <wp14:pctWidth>0</wp14:pctWidth>
+            </wp14:sizeRelH>
+            <wp14:sizeRelV relativeFrom="margin">
+              <wp14:pctHeight>0</wp14:pctHeight>
+            </wp14:sizeRelV>
+          </wp:anchor>
+        </w:drawing>
+      </w:r>
       <w:r>
         <w:rPr>
           <w:rFonts w:ascii="Taipei Sans TC Beta Light" w:eastAsia="Taipei Sans TC Beta Light" w:hAnsi="Taipei Sans TC Beta Light" w:hint="eastAsia"/>
@@ -9651,8 +9941,6 @@
         </w:rPr>
         <w:t>。</w:t>
       </w:r>
-      <w:bookmarkStart w:id="0" w:name="_GoBack"/>
-      <w:bookmarkEnd w:id="0"/>
       <w:r>
         <w:rPr>
           <w:rFonts w:ascii="Taipei Sans TC Beta Light" w:eastAsia="Taipei Sans TC Beta Light" w:hAnsi="Taipei Sans TC Beta Light" w:hint="eastAsia"/>
@@ -9664,14 +9952,13 @@
       <w:pPr>
         <w:jc w:val="both"/>
         <w:rPr>
-          <w:rFonts w:ascii="Taipei Sans TC Beta Light" w:eastAsia="Taipei Sans TC Beta Light" w:hAnsi="Taipei Sans TC Beta Light" w:hint="eastAsia"/>
+          <w:rFonts w:ascii="Taipei Sans TC Beta Light" w:eastAsia="Taipei Sans TC Beta Light" w:hAnsi="Taipei Sans TC Beta Light"/>
         </w:rPr>
       </w:pPr>
       <w:r>
         <w:rPr>
           <w:noProof/>
         </w:rPr>
-        <w:lastRenderedPageBreak/>
         <w:drawing>
           <wp:anchor distT="0" distB="0" distL="114300" distR="114300" simplePos="0" relativeHeight="251661312" behindDoc="0" locked="0" layoutInCell="1" allowOverlap="1">
             <wp:simplePos x="0" y="0"/>
@@ -9698,7 +9985,7 @@
                     </pic:cNvPicPr>
                   </pic:nvPicPr>
                   <pic:blipFill>
-                    <a:blip r:embed="rId34">
+                    <a:blip r:embed="rId35">
                       <a:extLst>
                         <a:ext uri="{28A0092B-C50C-407E-A947-70E740481C1C}">
                           <a14:useLocalDpi xmlns:a14="http://schemas.microsoft.com/office/drawing/2010/main" val="0"/>
@@ -9765,7 +10052,7 @@
                     </pic:cNvPicPr>
                   </pic:nvPicPr>
                   <pic:blipFill>
-                    <a:blip r:embed="rId35">
+                    <a:blip r:embed="rId36">
                       <a:extLst>
                         <a:ext uri="{28A0092B-C50C-407E-A947-70E740481C1C}">
                           <a14:useLocalDpi xmlns:a14="http://schemas.microsoft.com/office/drawing/2010/main" val="0"/>
@@ -9832,7 +10119,7 @@
                     </pic:cNvPicPr>
                   </pic:nvPicPr>
                   <pic:blipFill>
-                    <a:blip r:embed="rId36">
+                    <a:blip r:embed="rId37">
                       <a:extLst>
                         <a:ext uri="{28A0092B-C50C-407E-A947-70E740481C1C}">
                           <a14:useLocalDpi xmlns:a14="http://schemas.microsoft.com/office/drawing/2010/main" val="0"/>
@@ -9848,73 +10135,6 @@
                     <a:xfrm>
                       <a:off x="0" y="0"/>
                       <a:ext cx="2590800" cy="1767840"/>
-                    </a:xfrm>
-                    <a:prstGeom prst="rect">
-                      <a:avLst/>
-                    </a:prstGeom>
-                    <a:noFill/>
-                    <a:ln>
-                      <a:noFill/>
-                    </a:ln>
-                  </pic:spPr>
-                </pic:pic>
-              </a:graphicData>
-            </a:graphic>
-            <wp14:sizeRelH relativeFrom="margin">
-              <wp14:pctWidth>0</wp14:pctWidth>
-            </wp14:sizeRelH>
-            <wp14:sizeRelV relativeFrom="margin">
-              <wp14:pctHeight>0</wp14:pctHeight>
-            </wp14:sizeRelV>
-          </wp:anchor>
-        </w:drawing>
-      </w:r>
-      <w:r>
-        <w:rPr>
-          <w:noProof/>
-        </w:rPr>
-        <w:drawing>
-          <wp:anchor distT="0" distB="0" distL="114300" distR="114300" simplePos="0" relativeHeight="251658240" behindDoc="1" locked="0" layoutInCell="1" allowOverlap="1">
-            <wp:simplePos x="0" y="0"/>
-            <wp:positionH relativeFrom="margin">
-              <wp:align>left</wp:align>
-            </wp:positionH>
-            <wp:positionV relativeFrom="paragraph">
-              <wp:posOffset>0</wp:posOffset>
-            </wp:positionV>
-            <wp:extent cx="2651760" cy="1809750"/>
-            <wp:effectExtent l="0" t="0" r="0" b="0"/>
-            <wp:wrapSquare wrapText="bothSides"/>
-            <wp:docPr id="29" name="圖片 29" descr="C:\Users\wwj\AppData\Local\Microsoft\Windows\INetCache\Content.MSO\EF5D3DCB.tmp"/>
-            <wp:cNvGraphicFramePr>
-              <a:graphicFrameLocks xmlns:a="http://schemas.openxmlformats.org/drawingml/2006/main" noChangeAspect="1"/>
-            </wp:cNvGraphicFramePr>
-            <a:graphic xmlns:a="http://schemas.openxmlformats.org/drawingml/2006/main">
-              <a:graphicData uri="http://schemas.openxmlformats.org/drawingml/2006/picture">
-                <pic:pic xmlns:pic="http://schemas.openxmlformats.org/drawingml/2006/picture">
-                  <pic:nvPicPr>
-                    <pic:cNvPr id="0" name="Picture 9" descr="C:\Users\wwj\AppData\Local\Microsoft\Windows\INetCache\Content.MSO\EF5D3DCB.tmp"/>
-                    <pic:cNvPicPr>
-                      <a:picLocks noChangeAspect="1" noChangeArrowheads="1"/>
-                    </pic:cNvPicPr>
-                  </pic:nvPicPr>
-                  <pic:blipFill>
-                    <a:blip r:embed="rId37">
-                      <a:extLst>
-                        <a:ext uri="{28A0092B-C50C-407E-A947-70E740481C1C}">
-                          <a14:useLocalDpi xmlns:a14="http://schemas.microsoft.com/office/drawing/2010/main" val="0"/>
-                        </a:ext>
-                      </a:extLst>
-                    </a:blip>
-                    <a:srcRect/>
-                    <a:stretch>
-                      <a:fillRect/>
-                    </a:stretch>
-                  </pic:blipFill>
-                  <pic:spPr bwMode="auto">
-                    <a:xfrm>
-                      <a:off x="0" y="0"/>
-                      <a:ext cx="2651760" cy="1809750"/>
                     </a:xfrm>
                     <a:prstGeom prst="rect">
                       <a:avLst/>
@@ -10047,10 +10267,10 @@
     </w:p>
     <w:p>
       <w:pPr>
-        <w:pStyle w:val="a3"/>
+        <w:pStyle w:val="a4"/>
         <w:ind w:leftChars="0" w:left="720"/>
         <w:rPr>
-          <w:rFonts w:ascii="Taipei Sans TC Beta Light" w:eastAsia="Taipei Sans TC Beta Light" w:hAnsi="Taipei Sans TC Beta Light" w:hint="eastAsia"/>
+          <w:rFonts w:ascii="Taipei Sans TC Beta Light" w:eastAsia="Taipei Sans TC Beta Light" w:hAnsi="Taipei Sans TC Beta Light"/>
         </w:rPr>
       </w:pPr>
       <w:r>
@@ -10122,7 +10342,7 @@
     </w:p>
     <w:p>
       <w:pPr>
-        <w:pStyle w:val="a3"/>
+        <w:pStyle w:val="a4"/>
         <w:ind w:leftChars="0" w:left="720"/>
         <w:rPr>
           <w:rFonts w:ascii="Taipei Sans TC Beta" w:eastAsia="Taipei Sans TC Beta" w:hAnsi="Taipei Sans TC Beta"/>
@@ -10132,7 +10352,37 @@
     </w:p>
     <w:p>
       <w:pPr>
-        <w:pStyle w:val="a3"/>
+        <w:pStyle w:val="a4"/>
+        <w:ind w:leftChars="0" w:left="720"/>
+        <w:rPr>
+          <w:rFonts w:ascii="Taipei Sans TC Beta" w:eastAsia="Taipei Sans TC Beta" w:hAnsi="Taipei Sans TC Beta"/>
+          <w:color w:val="1F4E79" w:themeColor="accent5" w:themeShade="80"/>
+        </w:rPr>
+      </w:pPr>
+    </w:p>
+    <w:p>
+      <w:pPr>
+        <w:pStyle w:val="a4"/>
+        <w:ind w:leftChars="0" w:left="720"/>
+        <w:rPr>
+          <w:rFonts w:ascii="Taipei Sans TC Beta" w:eastAsia="Taipei Sans TC Beta" w:hAnsi="Taipei Sans TC Beta"/>
+          <w:color w:val="1F4E79" w:themeColor="accent5" w:themeShade="80"/>
+        </w:rPr>
+      </w:pPr>
+    </w:p>
+    <w:p>
+      <w:pPr>
+        <w:pStyle w:val="a4"/>
+        <w:ind w:leftChars="0" w:left="720"/>
+        <w:rPr>
+          <w:rFonts w:ascii="Taipei Sans TC Beta" w:eastAsia="Taipei Sans TC Beta" w:hAnsi="Taipei Sans TC Beta"/>
+          <w:color w:val="1F4E79" w:themeColor="accent5" w:themeShade="80"/>
+        </w:rPr>
+      </w:pPr>
+    </w:p>
+    <w:p>
+      <w:pPr>
+        <w:pStyle w:val="a4"/>
         <w:ind w:leftChars="0" w:left="720"/>
         <w:rPr>
           <w:rFonts w:ascii="Taipei Sans TC Beta" w:eastAsia="Taipei Sans TC Beta" w:hAnsi="Taipei Sans TC Beta"/>
@@ -10144,6 +10394,7 @@
           <w:rFonts w:ascii="Taipei Sans TC Beta" w:eastAsia="Taipei Sans TC Beta" w:hAnsi="Taipei Sans TC Beta" w:hint="eastAsia"/>
           <w:color w:val="1F4E79" w:themeColor="accent5" w:themeShade="80"/>
         </w:rPr>
+        <w:lastRenderedPageBreak/>
         <w:t>A</w:t>
       </w:r>
       <w:r>
@@ -10156,7 +10407,7 @@
     </w:p>
     <w:tbl>
       <w:tblPr>
-        <w:tblStyle w:val="a4"/>
+        <w:tblStyle w:val="a5"/>
         <w:tblW w:w="0" w:type="auto"/>
         <w:tblInd w:w="720" w:type="dxa"/>
         <w:tblLook w:val="04A0" w:firstRow="1" w:lastRow="0" w:firstColumn="1" w:lastColumn="0" w:noHBand="0" w:noVBand="1"/>
@@ -10173,7 +10424,7 @@
           </w:tcPr>
           <w:p>
             <w:pPr>
-              <w:pStyle w:val="a3"/>
+              <w:pStyle w:val="a4"/>
               <w:ind w:leftChars="0" w:left="0"/>
               <w:rPr>
                 <w:rFonts w:ascii="Taipei Sans TC Beta" w:eastAsia="Taipei Sans TC Beta" w:hAnsi="Taipei Sans TC Beta"/>
@@ -10199,7 +10450,7 @@
           </w:tcPr>
           <w:p>
             <w:pPr>
-              <w:pStyle w:val="a3"/>
+              <w:pStyle w:val="a4"/>
               <w:ind w:leftChars="0" w:left="0"/>
               <w:rPr>
                 <w:rFonts w:ascii="Taipei Sans TC Beta" w:eastAsia="Taipei Sans TC Beta" w:hAnsi="Taipei Sans TC Beta"/>
@@ -10225,7 +10476,7 @@
           </w:tcPr>
           <w:p>
             <w:pPr>
-              <w:pStyle w:val="a3"/>
+              <w:pStyle w:val="a4"/>
               <w:ind w:leftChars="0" w:left="0"/>
               <w:rPr>
                 <w:rFonts w:ascii="Taipei Sans TC Beta" w:eastAsia="Taipei Sans TC Beta" w:hAnsi="Taipei Sans TC Beta"/>
@@ -10253,7 +10504,7 @@
           </w:tcPr>
           <w:p>
             <w:pPr>
-              <w:pStyle w:val="a3"/>
+              <w:pStyle w:val="a4"/>
               <w:ind w:leftChars="0" w:left="0"/>
               <w:rPr>
                 <w:rFonts w:ascii="Taipei Sans TC Beta" w:eastAsia="Taipei Sans TC Beta" w:hAnsi="Taipei Sans TC Beta"/>
@@ -10279,7 +10530,7 @@
           </w:tcPr>
           <w:p>
             <w:pPr>
-              <w:pStyle w:val="a3"/>
+              <w:pStyle w:val="a4"/>
               <w:ind w:leftChars="0" w:left="0"/>
               <w:rPr>
                 <w:rFonts w:ascii="Taipei Sans TC Beta Light" w:eastAsia="Taipei Sans TC Beta Light" w:hAnsi="Taipei Sans TC Beta Light"/>
@@ -10298,9 +10549,14 @@
               <w:t>00.0%</w:t>
             </w:r>
           </w:p>
-          <w:p>
-            <w:pPr>
-              <w:pStyle w:val="a3"/>
+        </w:tc>
+        <w:tc>
+          <w:tcPr>
+            <w:tcW w:w="2546" w:type="dxa"/>
+          </w:tcPr>
+          <w:p>
+            <w:pPr>
+              <w:pStyle w:val="a4"/>
               <w:ind w:leftChars="0" w:left="0"/>
               <w:rPr>
                 <w:rFonts w:ascii="Taipei Sans TC Beta Light" w:eastAsia="Taipei Sans TC Beta Light" w:hAnsi="Taipei Sans TC Beta Light"/>
@@ -10309,34 +10565,6 @@
             <w:r>
               <w:rPr>
                 <w:rFonts w:ascii="Taipei Sans TC Beta Light" w:eastAsia="Taipei Sans TC Beta Light" w:hAnsi="Taipei Sans TC Beta Light" w:hint="eastAsia"/>
-                <w:sz w:val="18"/>
-              </w:rPr>
-              <w:t>(</w:t>
-            </w:r>
-            <w:r>
-              <w:rPr>
-                <w:rFonts w:ascii="Taipei Sans TC Beta Light" w:eastAsia="Taipei Sans TC Beta Light" w:hAnsi="Taipei Sans TC Beta Light"/>
-                <w:sz w:val="18"/>
-              </w:rPr>
-              <w:t>542/542)</w:t>
-            </w:r>
-          </w:p>
-        </w:tc>
-        <w:tc>
-          <w:tcPr>
-            <w:tcW w:w="2546" w:type="dxa"/>
-          </w:tcPr>
-          <w:p>
-            <w:pPr>
-              <w:pStyle w:val="a3"/>
-              <w:ind w:leftChars="0" w:left="0"/>
-              <w:rPr>
-                <w:rFonts w:ascii="Taipei Sans TC Beta Light" w:eastAsia="Taipei Sans TC Beta Light" w:hAnsi="Taipei Sans TC Beta Light"/>
-              </w:rPr>
-            </w:pPr>
-            <w:r>
-              <w:rPr>
-                <w:rFonts w:ascii="Taipei Sans TC Beta Light" w:eastAsia="Taipei Sans TC Beta Light" w:hAnsi="Taipei Sans TC Beta Light" w:hint="eastAsia"/>
               </w:rPr>
               <w:t>9</w:t>
             </w:r>
@@ -10345,29 +10573,6 @@
                 <w:rFonts w:ascii="Taipei Sans TC Beta Light" w:eastAsia="Taipei Sans TC Beta Light" w:hAnsi="Taipei Sans TC Beta Light"/>
               </w:rPr>
               <w:t>3.3%</w:t>
-            </w:r>
-          </w:p>
-          <w:p>
-            <w:pPr>
-              <w:pStyle w:val="a3"/>
-              <w:ind w:leftChars="0" w:left="0"/>
-              <w:rPr>
-                <w:rFonts w:ascii="Taipei Sans TC Beta Light" w:eastAsia="Taipei Sans TC Beta Light" w:hAnsi="Taipei Sans TC Beta Light"/>
-              </w:rPr>
-            </w:pPr>
-            <w:r>
-              <w:rPr>
-                <w:rFonts w:ascii="Taipei Sans TC Beta Light" w:eastAsia="Taipei Sans TC Beta Light" w:hAnsi="Taipei Sans TC Beta Light" w:hint="eastAsia"/>
-                <w:sz w:val="18"/>
-              </w:rPr>
-              <w:t>(</w:t>
-            </w:r>
-            <w:r>
-              <w:rPr>
-                <w:rFonts w:ascii="Taipei Sans TC Beta Light" w:eastAsia="Taipei Sans TC Beta Light" w:hAnsi="Taipei Sans TC Beta Light"/>
-                <w:sz w:val="18"/>
-              </w:rPr>
-              <w:t>83/89)</w:t>
             </w:r>
           </w:p>
         </w:tc>
@@ -10379,7 +10584,7 @@
           </w:tcPr>
           <w:p>
             <w:pPr>
-              <w:pStyle w:val="a3"/>
+              <w:pStyle w:val="a4"/>
               <w:ind w:leftChars="0" w:left="0"/>
               <w:rPr>
                 <w:rFonts w:ascii="Taipei Sans TC Beta" w:eastAsia="Taipei Sans TC Beta" w:hAnsi="Taipei Sans TC Beta"/>
@@ -10405,7 +10610,7 @@
           </w:tcPr>
           <w:p>
             <w:pPr>
-              <w:pStyle w:val="a3"/>
+              <w:pStyle w:val="a4"/>
               <w:ind w:leftChars="0" w:left="0"/>
               <w:rPr>
                 <w:rFonts w:ascii="Taipei Sans TC Beta Light" w:eastAsia="Taipei Sans TC Beta Light" w:hAnsi="Taipei Sans TC Beta Light"/>
@@ -10424,9 +10629,14 @@
               <w:t>7.4%</w:t>
             </w:r>
           </w:p>
-          <w:p>
-            <w:pPr>
-              <w:pStyle w:val="a3"/>
+        </w:tc>
+        <w:tc>
+          <w:tcPr>
+            <w:tcW w:w="2546" w:type="dxa"/>
+          </w:tcPr>
+          <w:p>
+            <w:pPr>
+              <w:pStyle w:val="a4"/>
               <w:ind w:leftChars="0" w:left="0"/>
               <w:rPr>
                 <w:rFonts w:ascii="Taipei Sans TC Beta Light" w:eastAsia="Taipei Sans TC Beta Light" w:hAnsi="Taipei Sans TC Beta Light"/>
@@ -10435,34 +10645,6 @@
             <w:r>
               <w:rPr>
                 <w:rFonts w:ascii="Taipei Sans TC Beta Light" w:eastAsia="Taipei Sans TC Beta Light" w:hAnsi="Taipei Sans TC Beta Light" w:hint="eastAsia"/>
-                <w:sz w:val="18"/>
-              </w:rPr>
-              <w:t>(</w:t>
-            </w:r>
-            <w:r>
-              <w:rPr>
-                <w:rFonts w:ascii="Taipei Sans TC Beta Light" w:eastAsia="Taipei Sans TC Beta Light" w:hAnsi="Taipei Sans TC Beta Light"/>
-                <w:sz w:val="18"/>
-              </w:rPr>
-              <w:t>2771/2846)</w:t>
-            </w:r>
-          </w:p>
-        </w:tc>
-        <w:tc>
-          <w:tcPr>
-            <w:tcW w:w="2546" w:type="dxa"/>
-          </w:tcPr>
-          <w:p>
-            <w:pPr>
-              <w:pStyle w:val="a3"/>
-              <w:ind w:leftChars="0" w:left="0"/>
-              <w:rPr>
-                <w:rFonts w:ascii="Taipei Sans TC Beta Light" w:eastAsia="Taipei Sans TC Beta Light" w:hAnsi="Taipei Sans TC Beta Light"/>
-              </w:rPr>
-            </w:pPr>
-            <w:r>
-              <w:rPr>
-                <w:rFonts w:ascii="Taipei Sans TC Beta Light" w:eastAsia="Taipei Sans TC Beta Light" w:hAnsi="Taipei Sans TC Beta Light" w:hint="eastAsia"/>
               </w:rPr>
               <w:t>9</w:t>
             </w:r>
@@ -10471,29 +10653,6 @@
                 <w:rFonts w:ascii="Taipei Sans TC Beta Light" w:eastAsia="Taipei Sans TC Beta Light" w:hAnsi="Taipei Sans TC Beta Light"/>
               </w:rPr>
               <w:t>8.2%</w:t>
-            </w:r>
-          </w:p>
-          <w:p>
-            <w:pPr>
-              <w:pStyle w:val="a3"/>
-              <w:ind w:leftChars="0" w:left="0"/>
-              <w:rPr>
-                <w:rFonts w:ascii="Taipei Sans TC Beta Light" w:eastAsia="Taipei Sans TC Beta Light" w:hAnsi="Taipei Sans TC Beta Light"/>
-              </w:rPr>
-            </w:pPr>
-            <w:r>
-              <w:rPr>
-                <w:rFonts w:ascii="Taipei Sans TC Beta Light" w:eastAsia="Taipei Sans TC Beta Light" w:hAnsi="Taipei Sans TC Beta Light" w:hint="eastAsia"/>
-                <w:sz w:val="18"/>
-              </w:rPr>
-              <w:t>(</w:t>
-            </w:r>
-            <w:r>
-              <w:rPr>
-                <w:rFonts w:ascii="Taipei Sans TC Beta Light" w:eastAsia="Taipei Sans TC Beta Light" w:hAnsi="Taipei Sans TC Beta Light"/>
-                <w:sz w:val="18"/>
-              </w:rPr>
-              <w:t>278/283)</w:t>
             </w:r>
           </w:p>
         </w:tc>
@@ -10506,7 +10665,7 @@
           </w:tcPr>
           <w:p>
             <w:pPr>
-              <w:pStyle w:val="a3"/>
+              <w:pStyle w:val="a4"/>
               <w:ind w:leftChars="0" w:left="0"/>
               <w:rPr>
                 <w:rFonts w:ascii="Taipei Sans TC Beta" w:eastAsia="Taipei Sans TC Beta" w:hAnsi="Taipei Sans TC Beta"/>
@@ -10533,7 +10692,7 @@
           </w:tcPr>
           <w:p>
             <w:pPr>
-              <w:pStyle w:val="a3"/>
+              <w:pStyle w:val="a4"/>
               <w:ind w:leftChars="0" w:left="0"/>
               <w:rPr>
                 <w:rFonts w:ascii="Taipei Sans TC Beta Light" w:eastAsia="Taipei Sans TC Beta Light" w:hAnsi="Taipei Sans TC Beta Light"/>
@@ -10555,9 +10714,15 @@
               <w:t>8.5%</w:t>
             </w:r>
           </w:p>
-          <w:p>
-            <w:pPr>
-              <w:pStyle w:val="a3"/>
+        </w:tc>
+        <w:tc>
+          <w:tcPr>
+            <w:tcW w:w="2546" w:type="dxa"/>
+            <w:shd w:val="clear" w:color="auto" w:fill="E7E6E6" w:themeFill="background2"/>
+          </w:tcPr>
+          <w:p>
+            <w:pPr>
+              <w:pStyle w:val="a4"/>
               <w:ind w:leftChars="0" w:left="0"/>
               <w:rPr>
                 <w:rFonts w:ascii="Taipei Sans TC Beta Light" w:eastAsia="Taipei Sans TC Beta Light" w:hAnsi="Taipei Sans TC Beta Light"/>
@@ -10568,17 +10733,1120 @@
               <w:rPr>
                 <w:rFonts w:ascii="Taipei Sans TC Beta Light" w:eastAsia="Taipei Sans TC Beta Light" w:hAnsi="Taipei Sans TC Beta Light" w:hint="eastAsia"/>
                 <w:b/>
-                <w:sz w:val="18"/>
-              </w:rPr>
-              <w:t>(</w:t>
+              </w:rPr>
+              <w:t>2</w:t>
             </w:r>
             <w:r>
               <w:rPr>
                 <w:rFonts w:ascii="Taipei Sans TC Beta Light" w:eastAsia="Taipei Sans TC Beta Light" w:hAnsi="Taipei Sans TC Beta Light"/>
                 <w:b/>
-                <w:sz w:val="18"/>
-              </w:rPr>
-              <w:t>40/104)</w:t>
+              </w:rPr>
+              <w:t>7.3%</w:t>
+            </w:r>
+          </w:p>
+        </w:tc>
+      </w:tr>
+    </w:tbl>
+    <w:p>
+      <w:pPr>
+        <w:pStyle w:val="a4"/>
+        <w:spacing w:before="240"/>
+        <w:ind w:leftChars="0" w:left="720"/>
+        <w:rPr>
+          <w:rFonts w:ascii="Taipei Sans TC Beta" w:eastAsia="Taipei Sans TC Beta" w:hAnsi="Taipei Sans TC Beta"/>
+        </w:rPr>
+      </w:pPr>
+      <w:r>
+        <w:rPr>
+          <w:rFonts w:ascii="Taipei Sans TC Beta" w:eastAsia="Taipei Sans TC Beta" w:hAnsi="Taipei Sans TC Beta"/>
+        </w:rPr>
+        <w:t xml:space="preserve">(1) Which class has the worst classiﬁcation result and why? </w:t>
+      </w:r>
+    </w:p>
+    <w:p>
+      <w:pPr>
+        <w:pStyle w:val="a4"/>
+        <w:ind w:leftChars="0" w:left="720"/>
+        <w:rPr>
+          <w:rFonts w:ascii="Taipei Sans TC Beta Light" w:eastAsia="Taipei Sans TC Beta Light" w:hAnsi="Taipei Sans TC Beta Light"/>
+        </w:rPr>
+      </w:pPr>
+      <w:r>
+        <w:rPr>
+          <w:rFonts w:ascii="Taipei Sans TC Beta Light" w:eastAsia="Taipei Sans TC Beta Light" w:hAnsi="Taipei Sans TC Beta Light"/>
+        </w:rPr>
+        <w:t>N</w:t>
+      </w:r>
+      <w:r>
+        <w:rPr>
+          <w:rFonts w:ascii="Taipei Sans TC Beta Light" w:eastAsia="Taipei Sans TC Beta Light" w:hAnsi="Taipei Sans TC Beta Light" w:hint="eastAsia"/>
+        </w:rPr>
+        <w:t>o</w:t>
+      </w:r>
+      <w:r>
+        <w:rPr>
+          <w:rFonts w:ascii="Taipei Sans TC Beta Light" w:eastAsia="Taipei Sans TC Beta Light" w:hAnsi="Taipei Sans TC Beta Light"/>
+        </w:rPr>
+        <w:t>ne</w:t>
+      </w:r>
+      <w:r>
+        <w:rPr>
+          <w:rFonts w:ascii="Taipei Sans TC Beta Light" w:eastAsia="Taipei Sans TC Beta Light" w:hAnsi="Taipei Sans TC Beta Light" w:hint="eastAsia"/>
+        </w:rPr>
+        <w:t>分得最差，因為從資料數量就可以看出來，</w:t>
+      </w:r>
+      <w:r>
+        <w:rPr>
+          <w:rFonts w:ascii="Taipei Sans TC Beta Light" w:eastAsia="Taipei Sans TC Beta Light" w:hAnsi="Taipei Sans TC Beta Light" w:hint="eastAsia"/>
+        </w:rPr>
+        <w:t>N</w:t>
+      </w:r>
+      <w:r>
+        <w:rPr>
+          <w:rFonts w:ascii="Taipei Sans TC Beta Light" w:eastAsia="Taipei Sans TC Beta Light" w:hAnsi="Taipei Sans TC Beta Light"/>
+        </w:rPr>
+        <w:t>one</w:t>
+      </w:r>
+      <w:r>
+        <w:rPr>
+          <w:rFonts w:ascii="Taipei Sans TC Beta Light" w:eastAsia="Taipei Sans TC Beta Light" w:hAnsi="Taipei Sans TC Beta Light" w:hint="eastAsia"/>
+        </w:rPr>
+        <w:t>標籤的資料數量最少</w:t>
+      </w:r>
+      <w:r>
+        <w:rPr>
+          <w:rFonts w:ascii="Taipei Sans TC Beta Light" w:eastAsia="Taipei Sans TC Beta Light" w:hAnsi="Taipei Sans TC Beta Light" w:hint="eastAsia"/>
+        </w:rPr>
+        <w:t>，因此模型在N</w:t>
+      </w:r>
+      <w:r>
+        <w:rPr>
+          <w:rFonts w:ascii="Taipei Sans TC Beta Light" w:eastAsia="Taipei Sans TC Beta Light" w:hAnsi="Taipei Sans TC Beta Light"/>
+        </w:rPr>
+        <w:t>one</w:t>
+      </w:r>
+      <w:r>
+        <w:rPr>
+          <w:rFonts w:ascii="Taipei Sans TC Beta Light" w:eastAsia="Taipei Sans TC Beta Light" w:hAnsi="Taipei Sans TC Beta Light" w:hint="eastAsia"/>
+        </w:rPr>
+        <w:t>特徵學習上可能不夠多，也學不好</w:t>
+      </w:r>
+      <w:r>
+        <w:rPr>
+          <w:rFonts w:ascii="Taipei Sans TC Beta Light" w:eastAsia="Taipei Sans TC Beta Light" w:hAnsi="Taipei Sans TC Beta Light" w:hint="eastAsia"/>
+        </w:rPr>
+        <w:t>。</w:t>
+      </w:r>
+    </w:p>
+    <w:p>
+      <w:pPr>
+        <w:pStyle w:val="a4"/>
+        <w:spacing w:before="240"/>
+        <w:ind w:leftChars="0" w:left="720"/>
+        <w:rPr>
+          <w:rFonts w:ascii="Taipei Sans TC Beta" w:eastAsia="Taipei Sans TC Beta" w:hAnsi="Taipei Sans TC Beta"/>
+        </w:rPr>
+      </w:pPr>
+      <w:r>
+        <w:rPr>
+          <w:rFonts w:ascii="Taipei Sans TC Beta" w:eastAsia="Taipei Sans TC Beta" w:hAnsi="Taipei Sans TC Beta"/>
+        </w:rPr>
+        <w:t xml:space="preserve">(2) How to solve this problem? (explain and do some experiment to compare the result) </w:t>
+      </w:r>
+    </w:p>
+    <w:p>
+      <w:pPr>
+        <w:pStyle w:val="a4"/>
+        <w:ind w:leftChars="0" w:left="720"/>
+        <w:rPr>
+          <w:rFonts w:ascii="Taipei Sans TC Beta Light" w:eastAsia="Taipei Sans TC Beta Light" w:hAnsi="Taipei Sans TC Beta Light"/>
+        </w:rPr>
+      </w:pPr>
+      <w:r>
+        <w:rPr>
+          <w:rFonts w:ascii="Taipei Sans TC Beta Light" w:eastAsia="Taipei Sans TC Beta Light" w:hAnsi="Taipei Sans TC Beta Light" w:hint="eastAsia"/>
+        </w:rPr>
+        <w:t>可以增加</w:t>
+      </w:r>
+      <w:r>
+        <w:rPr>
+          <w:rFonts w:ascii="Taipei Sans TC Beta Light" w:eastAsia="Taipei Sans TC Beta Light" w:hAnsi="Taipei Sans TC Beta Light" w:hint="eastAsia"/>
+        </w:rPr>
+        <w:t>N</w:t>
+      </w:r>
+      <w:r>
+        <w:rPr>
+          <w:rFonts w:ascii="Taipei Sans TC Beta Light" w:eastAsia="Taipei Sans TC Beta Light" w:hAnsi="Taipei Sans TC Beta Light"/>
+        </w:rPr>
+        <w:t>one</w:t>
+      </w:r>
+      <w:r>
+        <w:rPr>
+          <w:rFonts w:ascii="Taipei Sans TC Beta Light" w:eastAsia="Taipei Sans TC Beta Light" w:hAnsi="Taipei Sans TC Beta Light" w:hint="eastAsia"/>
+        </w:rPr>
+        <w:t>的</w:t>
+      </w:r>
+      <w:r>
+        <w:rPr>
+          <w:rFonts w:ascii="Taipei Sans TC Beta Light" w:eastAsia="Taipei Sans TC Beta Light" w:hAnsi="Taipei Sans TC Beta Light" w:hint="eastAsia"/>
+        </w:rPr>
+        <w:t>樣本</w:t>
+      </w:r>
+      <w:r>
+        <w:rPr>
+          <w:rFonts w:ascii="Taipei Sans TC Beta Light" w:eastAsia="Taipei Sans TC Beta Light" w:hAnsi="Taipei Sans TC Beta Light" w:hint="eastAsia"/>
+        </w:rPr>
+        <w:t>(</w:t>
+      </w:r>
+      <w:r>
+        <w:rPr>
+          <w:rFonts w:ascii="Taipei Sans TC Beta Light" w:eastAsia="Taipei Sans TC Beta Light" w:hAnsi="Taipei Sans TC Beta Light"/>
+        </w:rPr>
+        <w:t>over</w:t>
+      </w:r>
+      <w:r>
+        <w:rPr>
+          <w:rFonts w:ascii="Taipei Sans TC Beta Light" w:eastAsia="Taipei Sans TC Beta Light" w:hAnsi="Taipei Sans TC Beta Light"/>
+        </w:rPr>
+        <w:t>-</w:t>
+      </w:r>
+      <w:r>
+        <w:rPr>
+          <w:rFonts w:ascii="Taipei Sans TC Beta Light" w:eastAsia="Taipei Sans TC Beta Light" w:hAnsi="Taipei Sans TC Beta Light"/>
+        </w:rPr>
+        <w:t>sampling)</w:t>
+      </w:r>
+      <w:r>
+        <w:rPr>
+          <w:rFonts w:ascii="Taipei Sans TC Beta Light" w:eastAsia="Taipei Sans TC Beta Light" w:hAnsi="Taipei Sans TC Beta Light" w:hint="eastAsia"/>
+        </w:rPr>
+        <w:t>或是減少另外兩類的樣本</w:t>
+      </w:r>
+      <w:r>
+        <w:rPr>
+          <w:rFonts w:ascii="Taipei Sans TC Beta Light" w:eastAsia="Taipei Sans TC Beta Light" w:hAnsi="Taipei Sans TC Beta Light" w:hint="eastAsia"/>
+        </w:rPr>
+        <w:t>(</w:t>
+      </w:r>
+      <w:r>
+        <w:rPr>
+          <w:rFonts w:ascii="Taipei Sans TC Beta Light" w:eastAsia="Taipei Sans TC Beta Light" w:hAnsi="Taipei Sans TC Beta Light"/>
+        </w:rPr>
+        <w:t>under</w:t>
+      </w:r>
+      <w:r>
+        <w:rPr>
+          <w:rFonts w:ascii="Taipei Sans TC Beta Light" w:eastAsia="Taipei Sans TC Beta Light" w:hAnsi="Taipei Sans TC Beta Light"/>
+        </w:rPr>
+        <w:t>-</w:t>
+      </w:r>
+      <w:r>
+        <w:rPr>
+          <w:rFonts w:ascii="Taipei Sans TC Beta Light" w:eastAsia="Taipei Sans TC Beta Light" w:hAnsi="Taipei Sans TC Beta Light"/>
+        </w:rPr>
+        <w:t>sampling)</w:t>
+      </w:r>
+      <w:r>
+        <w:rPr>
+          <w:rFonts w:ascii="Taipei Sans TC Beta Light" w:eastAsia="Taipei Sans TC Beta Light" w:hAnsi="Taipei Sans TC Beta Light" w:hint="eastAsia"/>
+        </w:rPr>
+        <w:t>，為了達成這樣的目的，使用了</w:t>
+      </w:r>
+      <w:proofErr w:type="spellStart"/>
+      <w:r>
+        <w:rPr>
+          <w:rFonts w:ascii="Taipei Sans TC Beta Light" w:eastAsia="Taipei Sans TC Beta Light" w:hAnsi="Taipei Sans TC Beta Light" w:hint="eastAsia"/>
+        </w:rPr>
+        <w:t>P</w:t>
+      </w:r>
+      <w:r>
+        <w:rPr>
+          <w:rFonts w:ascii="Taipei Sans TC Beta Light" w:eastAsia="Taipei Sans TC Beta Light" w:hAnsi="Taipei Sans TC Beta Light"/>
+        </w:rPr>
+        <w:t>yTorch</w:t>
+      </w:r>
+      <w:proofErr w:type="spellEnd"/>
+      <w:r>
+        <w:rPr>
+          <w:rFonts w:ascii="Taipei Sans TC Beta Light" w:eastAsia="Taipei Sans TC Beta Light" w:hAnsi="Taipei Sans TC Beta Light" w:hint="eastAsia"/>
+        </w:rPr>
+        <w:t>中的</w:t>
+      </w:r>
+      <w:proofErr w:type="spellStart"/>
+      <w:r>
+        <w:rPr>
+          <w:rFonts w:ascii="Taipei Sans TC Beta Light" w:eastAsia="Taipei Sans TC Beta Light" w:hAnsi="Taipei Sans TC Beta Light"/>
+        </w:rPr>
+        <w:t>WeightedRandomSampler</w:t>
+      </w:r>
+      <w:proofErr w:type="spellEnd"/>
+      <w:r>
+        <w:rPr>
+          <w:rFonts w:ascii="Taipei Sans TC Beta Light" w:eastAsia="Taipei Sans TC Beta Light" w:hAnsi="Taipei Sans TC Beta Light" w:hint="eastAsia"/>
+        </w:rPr>
+        <w:t>來改變model sample data時的權重。</w:t>
+      </w:r>
+      <w:r>
+        <w:rPr>
+          <w:rFonts w:ascii="Taipei Sans TC Beta Light" w:eastAsia="Taipei Sans TC Beta Light" w:hAnsi="Taipei Sans TC Beta Light" w:hint="eastAsia"/>
+        </w:rPr>
+        <w:t>做法為：首先</w:t>
+      </w:r>
+      <w:proofErr w:type="gramStart"/>
+      <w:r>
+        <w:rPr>
+          <w:rFonts w:ascii="Taipei Sans TC Beta Light" w:eastAsia="Taipei Sans TC Beta Light" w:hAnsi="Taipei Sans TC Beta Light" w:hint="eastAsia"/>
+        </w:rPr>
+        <w:t>先</w:t>
+      </w:r>
+      <w:proofErr w:type="gramEnd"/>
+      <w:r>
+        <w:rPr>
+          <w:rFonts w:ascii="Taipei Sans TC Beta Light" w:eastAsia="Taipei Sans TC Beta Light" w:hAnsi="Taipei Sans TC Beta Light" w:hint="eastAsia"/>
+        </w:rPr>
+        <w:t>取得每</w:t>
+      </w:r>
+      <w:proofErr w:type="gramStart"/>
+      <w:r>
+        <w:rPr>
+          <w:rFonts w:ascii="Taipei Sans TC Beta Light" w:eastAsia="Taipei Sans TC Beta Light" w:hAnsi="Taipei Sans TC Beta Light" w:hint="eastAsia"/>
+        </w:rPr>
+        <w:t>個</w:t>
+      </w:r>
+      <w:proofErr w:type="gramEnd"/>
+      <w:r>
+        <w:rPr>
+          <w:rFonts w:ascii="Taipei Sans TC Beta Light" w:eastAsia="Taipei Sans TC Beta Light" w:hAnsi="Taipei Sans TC Beta Light" w:hint="eastAsia"/>
+        </w:rPr>
+        <w:t>class的權重，有三個類別，而其權重以各c</w:t>
+      </w:r>
+      <w:r>
+        <w:rPr>
+          <w:rFonts w:ascii="Taipei Sans TC Beta Light" w:eastAsia="Taipei Sans TC Beta Light" w:hAnsi="Taipei Sans TC Beta Light"/>
+        </w:rPr>
+        <w:t>lass</w:t>
+      </w:r>
+      <w:r>
+        <w:rPr>
+          <w:rFonts w:ascii="Taipei Sans TC Beta Light" w:eastAsia="Taipei Sans TC Beta Light" w:hAnsi="Taipei Sans TC Beta Light" w:hint="eastAsia"/>
+        </w:rPr>
+        <w:t>資料量之倒數</w:t>
+      </w:r>
+      <w:r>
+        <w:rPr>
+          <w:rFonts w:ascii="Taipei Sans TC Beta Light" w:eastAsia="Taipei Sans TC Beta Light" w:hAnsi="Taipei Sans TC Beta Light" w:hint="eastAsia"/>
+        </w:rPr>
+        <w:t>得到，因此類別資料量越大，其sample之權重會越低</w:t>
+      </w:r>
+      <w:r>
+        <w:rPr>
+          <w:rFonts w:ascii="Taipei Sans TC Beta Light" w:eastAsia="Taipei Sans TC Beta Light" w:hAnsi="Taipei Sans TC Beta Light" w:hint="eastAsia"/>
+        </w:rPr>
+        <w:t>。</w:t>
+      </w:r>
+    </w:p>
+    <w:p>
+      <w:pPr>
+        <w:pStyle w:val="a4"/>
+        <w:ind w:leftChars="0" w:left="720"/>
+        <w:rPr>
+          <w:rFonts w:ascii="Taipei Sans TC Beta Light" w:eastAsia="Taipei Sans TC Beta Light" w:hAnsi="Taipei Sans TC Beta Light"/>
+        </w:rPr>
+      </w:pPr>
+      <w:r>
+        <w:rPr>
+          <w:rFonts w:ascii="Taipei Sans TC Beta Light" w:eastAsia="Taipei Sans TC Beta Light" w:hAnsi="Taipei Sans TC Beta Light"/>
+        </w:rPr>
+        <w:t>Trainset</w:t>
+      </w:r>
+      <w:r>
+        <w:rPr>
+          <w:rFonts w:ascii="Taipei Sans TC Beta Light" w:eastAsia="Taipei Sans TC Beta Light" w:hAnsi="Taipei Sans TC Beta Light" w:hint="eastAsia"/>
+        </w:rPr>
+        <w:t>之s</w:t>
+      </w:r>
+      <w:r>
+        <w:rPr>
+          <w:rFonts w:ascii="Taipei Sans TC Beta Light" w:eastAsia="Taipei Sans TC Beta Light" w:hAnsi="Taipei Sans TC Beta Light"/>
+        </w:rPr>
+        <w:t>ample weights</w:t>
+      </w:r>
+      <w:r>
+        <w:rPr>
+          <w:rFonts w:ascii="Taipei Sans TC Beta Light" w:eastAsia="Taipei Sans TC Beta Light" w:hAnsi="Taipei Sans TC Beta Light" w:hint="eastAsia"/>
+        </w:rPr>
+        <w:t>為</w:t>
+      </w:r>
+      <w:r>
+        <w:rPr>
+          <w:rFonts w:ascii="Taipei Sans TC Beta Light" w:eastAsia="Taipei Sans TC Beta Light" w:hAnsi="Taipei Sans TC Beta Light"/>
+        </w:rPr>
+        <w:t>[0.0017301  0.00035137 0.00961538]</w:t>
+      </w:r>
+    </w:p>
+    <w:p>
+      <w:pPr>
+        <w:pStyle w:val="a4"/>
+        <w:ind w:leftChars="0" w:left="720"/>
+        <w:rPr>
+          <w:rFonts w:ascii="Taipei Sans TC Beta Light" w:eastAsia="Taipei Sans TC Beta Light" w:hAnsi="Taipei Sans TC Beta Light"/>
+        </w:rPr>
+      </w:pPr>
+      <w:proofErr w:type="spellStart"/>
+      <w:r>
+        <w:rPr>
+          <w:rFonts w:ascii="Taipei Sans TC Beta Light" w:eastAsia="Taipei Sans TC Beta Light" w:hAnsi="Taipei Sans TC Beta Light"/>
+        </w:rPr>
+        <w:t>Testset</w:t>
+      </w:r>
+      <w:proofErr w:type="spellEnd"/>
+      <w:r>
+        <w:rPr>
+          <w:rFonts w:ascii="Taipei Sans TC Beta Light" w:eastAsia="Taipei Sans TC Beta Light" w:hAnsi="Taipei Sans TC Beta Light"/>
+        </w:rPr>
+        <w:t xml:space="preserve"> </w:t>
+      </w:r>
+      <w:r>
+        <w:rPr>
+          <w:rFonts w:ascii="Taipei Sans TC Beta Light" w:eastAsia="Taipei Sans TC Beta Light" w:hAnsi="Taipei Sans TC Beta Light" w:hint="eastAsia"/>
+        </w:rPr>
+        <w:t>之sample weights為</w:t>
+      </w:r>
+      <w:r>
+        <w:rPr>
+          <w:rFonts w:ascii="Taipei Sans TC Beta Light" w:eastAsia="Taipei Sans TC Beta Light" w:hAnsi="Taipei Sans TC Beta Light"/>
+        </w:rPr>
+        <w:t>[0.01123596 0.00353357 0.04545455]</w:t>
+      </w:r>
+    </w:p>
+    <w:p>
+      <w:pPr>
+        <w:pStyle w:val="a4"/>
+        <w:ind w:leftChars="0" w:left="720"/>
+        <w:rPr>
+          <w:rFonts w:ascii="Taipei Sans TC Beta Light" w:eastAsia="Taipei Sans TC Beta Light" w:hAnsi="Taipei Sans TC Beta Light"/>
+        </w:rPr>
+      </w:pPr>
+      <w:r>
+        <w:rPr>
+          <w:rFonts w:ascii="Taipei Sans TC Beta Light" w:eastAsia="Taipei Sans TC Beta Light" w:hAnsi="Taipei Sans TC Beta Light" w:hint="eastAsia"/>
+        </w:rPr>
+        <w:t>接著，將設定好的sampler做為</w:t>
+      </w:r>
+      <w:proofErr w:type="spellStart"/>
+      <w:r>
+        <w:rPr>
+          <w:rFonts w:ascii="Taipei Sans TC Beta Light" w:eastAsia="Taipei Sans TC Beta Light" w:hAnsi="Taipei Sans TC Beta Light" w:hint="eastAsia"/>
+        </w:rPr>
+        <w:t>dataloader</w:t>
+      </w:r>
+      <w:proofErr w:type="spellEnd"/>
+      <w:r>
+        <w:rPr>
+          <w:rFonts w:ascii="Taipei Sans TC Beta Light" w:eastAsia="Taipei Sans TC Beta Light" w:hAnsi="Taipei Sans TC Beta Light" w:hint="eastAsia"/>
+        </w:rPr>
+        <w:t>之參數即可。</w:t>
+      </w:r>
+    </w:p>
+    <w:p>
+      <w:pPr>
+        <w:pStyle w:val="a4"/>
+        <w:ind w:leftChars="0" w:left="720"/>
+        <w:rPr>
+          <w:rFonts w:ascii="Taipei Sans TC Beta Light" w:eastAsia="Taipei Sans TC Beta Light" w:hAnsi="Taipei Sans TC Beta Light"/>
+        </w:rPr>
+      </w:pPr>
+      <w:r>
+        <w:rPr>
+          <w:rFonts w:ascii="Taipei Sans TC Beta Light" w:eastAsia="Taipei Sans TC Beta Light" w:hAnsi="Taipei Sans TC Beta Light" w:hint="eastAsia"/>
+        </w:rPr>
+        <w:t>以下是設定完以後重新訓練1</w:t>
+      </w:r>
+      <w:r>
+        <w:rPr>
+          <w:rFonts w:ascii="Taipei Sans TC Beta Light" w:eastAsia="Taipei Sans TC Beta Light" w:hAnsi="Taipei Sans TC Beta Light"/>
+        </w:rPr>
+        <w:t>0</w:t>
+      </w:r>
+      <w:r>
+        <w:rPr>
+          <w:rFonts w:ascii="Taipei Sans TC Beta Light" w:eastAsia="Taipei Sans TC Beta Light" w:hAnsi="Taipei Sans TC Beta Light" w:hint="eastAsia"/>
+        </w:rPr>
+        <w:t>個epochs的</w:t>
+      </w:r>
+      <w:r>
+        <w:rPr>
+          <w:rFonts w:ascii="Taipei Sans TC Beta Light" w:eastAsia="Taipei Sans TC Beta Light" w:hAnsi="Taipei Sans TC Beta Light" w:hint="eastAsia"/>
+        </w:rPr>
+        <w:t>訓練結果：</w:t>
+      </w:r>
+    </w:p>
+    <w:p>
+      <w:pPr>
+        <w:pStyle w:val="a4"/>
+        <w:ind w:leftChars="0" w:left="720"/>
+        <w:rPr>
+          <w:rFonts w:ascii="Taipei Sans TC Beta Light" w:eastAsia="Taipei Sans TC Beta Light" w:hAnsi="Taipei Sans TC Beta Light"/>
+        </w:rPr>
+      </w:pPr>
+    </w:p>
+    <w:p>
+      <w:pPr>
+        <w:pStyle w:val="a4"/>
+        <w:ind w:leftChars="0" w:left="720"/>
+        <w:rPr>
+          <w:rFonts w:ascii="Taipei Sans TC Beta Light" w:eastAsia="Taipei Sans TC Beta Light" w:hAnsi="Taipei Sans TC Beta Light"/>
+          <w:b/>
+        </w:rPr>
+      </w:pPr>
+      <w:r>
+        <w:rPr>
+          <w:rFonts w:ascii="Taipei Sans TC Beta Light" w:eastAsia="Taipei Sans TC Beta Light" w:hAnsi="Taipei Sans TC Beta Light" w:hint="eastAsia"/>
+          <w:b/>
+        </w:rPr>
+        <w:t>整體：</w:t>
+      </w:r>
+    </w:p>
+    <w:tbl>
+      <w:tblPr>
+        <w:tblStyle w:val="a5"/>
+        <w:tblW w:w="0" w:type="auto"/>
+        <w:tblInd w:w="720" w:type="dxa"/>
+        <w:tblLook w:val="04A0" w:firstRow="1" w:lastRow="0" w:firstColumn="1" w:lastColumn="0" w:noHBand="0" w:noVBand="1"/>
+      </w:tblPr>
+      <w:tblGrid>
+        <w:gridCol w:w="3811"/>
+        <w:gridCol w:w="3765"/>
+      </w:tblGrid>
+      <w:tr>
+        <w:tc>
+          <w:tcPr>
+            <w:tcW w:w="3811" w:type="dxa"/>
+          </w:tcPr>
+          <w:p>
+            <w:pPr>
+              <w:pStyle w:val="a4"/>
+              <w:ind w:leftChars="0" w:left="0"/>
+              <w:rPr>
+                <w:rFonts w:ascii="Taipei Sans TC Beta" w:eastAsia="Taipei Sans TC Beta" w:hAnsi="Taipei Sans TC Beta"/>
+              </w:rPr>
+            </w:pPr>
+            <w:r>
+              <w:rPr>
+                <w:rFonts w:ascii="Taipei Sans TC Beta" w:eastAsia="Taipei Sans TC Beta" w:hAnsi="Taipei Sans TC Beta" w:hint="eastAsia"/>
+              </w:rPr>
+              <w:t>L</w:t>
+            </w:r>
+            <w:r>
+              <w:rPr>
+                <w:rFonts w:ascii="Taipei Sans TC Beta" w:eastAsia="Taipei Sans TC Beta" w:hAnsi="Taipei Sans TC Beta"/>
+              </w:rPr>
+              <w:t>earning Curve (Loss)</w:t>
+            </w:r>
+          </w:p>
+        </w:tc>
+        <w:tc>
+          <w:tcPr>
+            <w:tcW w:w="3765" w:type="dxa"/>
+          </w:tcPr>
+          <w:p>
+            <w:pPr>
+              <w:pStyle w:val="a4"/>
+              <w:ind w:leftChars="0" w:left="0"/>
+              <w:rPr>
+                <w:rFonts w:ascii="Taipei Sans TC Beta" w:eastAsia="Taipei Sans TC Beta" w:hAnsi="Taipei Sans TC Beta"/>
+              </w:rPr>
+            </w:pPr>
+            <w:r>
+              <w:rPr>
+                <w:rFonts w:ascii="Taipei Sans TC Beta" w:eastAsia="Taipei Sans TC Beta" w:hAnsi="Taipei Sans TC Beta" w:hint="eastAsia"/>
+              </w:rPr>
+              <w:t>A</w:t>
+            </w:r>
+            <w:r>
+              <w:rPr>
+                <w:rFonts w:ascii="Taipei Sans TC Beta" w:eastAsia="Taipei Sans TC Beta" w:hAnsi="Taipei Sans TC Beta"/>
+              </w:rPr>
+              <w:t>ccuracy</w:t>
+            </w:r>
+          </w:p>
+        </w:tc>
+      </w:tr>
+      <w:tr>
+        <w:tc>
+          <w:tcPr>
+            <w:tcW w:w="3811" w:type="dxa"/>
+          </w:tcPr>
+          <w:p>
+            <w:pPr>
+              <w:pStyle w:val="a4"/>
+              <w:ind w:leftChars="0" w:left="0"/>
+              <w:rPr>
+                <w:rFonts w:ascii="Taipei Sans TC Beta" w:eastAsia="Taipei Sans TC Beta" w:hAnsi="Taipei Sans TC Beta"/>
+              </w:rPr>
+            </w:pPr>
+            <w:r>
+              <w:rPr>
+                <w:rFonts w:ascii="Taipei Sans TC Beta" w:eastAsia="Taipei Sans TC Beta" w:hAnsi="Taipei Sans TC Beta"/>
+                <w:noProof/>
+              </w:rPr>
+              <w:drawing>
+                <wp:inline distT="0" distB="0" distL="0" distR="0">
+                  <wp:extent cx="2143125" cy="1527893"/>
+                  <wp:effectExtent l="0" t="0" r="0" b="0"/>
+                  <wp:docPr id="25" name="圖片 25" descr="C:\Users\wwj\AppData\Local\Microsoft\Windows\INetCache\Content.MSO\3F32E051.tmp"/>
+                  <wp:cNvGraphicFramePr>
+                    <a:graphicFrameLocks xmlns:a="http://schemas.openxmlformats.org/drawingml/2006/main" noChangeAspect="1"/>
+                  </wp:cNvGraphicFramePr>
+                  <a:graphic xmlns:a="http://schemas.openxmlformats.org/drawingml/2006/main">
+                    <a:graphicData uri="http://schemas.openxmlformats.org/drawingml/2006/picture">
+                      <pic:pic xmlns:pic="http://schemas.openxmlformats.org/drawingml/2006/picture">
+                        <pic:nvPicPr>
+                          <pic:cNvPr id="0" name="Picture 1" descr="C:\Users\wwj\AppData\Local\Microsoft\Windows\INetCache\Content.MSO\3F32E051.tmp"/>
+                          <pic:cNvPicPr>
+                            <a:picLocks noChangeAspect="1" noChangeArrowheads="1"/>
+                          </pic:cNvPicPr>
+                        </pic:nvPicPr>
+                        <pic:blipFill>
+                          <a:blip r:embed="rId40" cstate="print">
+                            <a:extLst>
+                              <a:ext uri="{28A0092B-C50C-407E-A947-70E740481C1C}">
+                                <a14:useLocalDpi xmlns:a14="http://schemas.microsoft.com/office/drawing/2010/main" val="0"/>
+                              </a:ext>
+                            </a:extLst>
+                          </a:blip>
+                          <a:srcRect/>
+                          <a:stretch>
+                            <a:fillRect/>
+                          </a:stretch>
+                        </pic:blipFill>
+                        <pic:spPr bwMode="auto">
+                          <a:xfrm>
+                            <a:off x="0" y="0"/>
+                            <a:ext cx="2196139" cy="1565688"/>
+                          </a:xfrm>
+                          <a:prstGeom prst="rect">
+                            <a:avLst/>
+                          </a:prstGeom>
+                          <a:noFill/>
+                          <a:ln>
+                            <a:noFill/>
+                          </a:ln>
+                        </pic:spPr>
+                      </pic:pic>
+                    </a:graphicData>
+                  </a:graphic>
+                </wp:inline>
+              </w:drawing>
+            </w:r>
+          </w:p>
+        </w:tc>
+        <w:tc>
+          <w:tcPr>
+            <w:tcW w:w="3765" w:type="dxa"/>
+          </w:tcPr>
+          <w:p>
+            <w:pPr>
+              <w:rPr>
+                <w:rFonts w:ascii="Taipei Sans TC Beta" w:eastAsia="Taipei Sans TC Beta" w:hAnsi="Taipei Sans TC Beta"/>
+              </w:rPr>
+            </w:pPr>
+            <w:r>
+              <w:rPr>
+                <w:rFonts w:ascii="Taipei Sans TC Beta" w:eastAsia="Taipei Sans TC Beta" w:hAnsi="Taipei Sans TC Beta"/>
+                <w:noProof/>
+              </w:rPr>
+              <w:drawing>
+                <wp:inline distT="0" distB="0" distL="0" distR="0">
+                  <wp:extent cx="2095500" cy="1502510"/>
+                  <wp:effectExtent l="0" t="0" r="0" b="2540"/>
+                  <wp:docPr id="26" name="圖片 26" descr="C:\Users\wwj\AppData\Local\Microsoft\Windows\INetCache\Content.MSO\5A049787.tmp"/>
+                  <wp:cNvGraphicFramePr>
+                    <a:graphicFrameLocks xmlns:a="http://schemas.openxmlformats.org/drawingml/2006/main" noChangeAspect="1"/>
+                  </wp:cNvGraphicFramePr>
+                  <a:graphic xmlns:a="http://schemas.openxmlformats.org/drawingml/2006/main">
+                    <a:graphicData uri="http://schemas.openxmlformats.org/drawingml/2006/picture">
+                      <pic:pic xmlns:pic="http://schemas.openxmlformats.org/drawingml/2006/picture">
+                        <pic:nvPicPr>
+                          <pic:cNvPr id="0" name="Picture 3" descr="C:\Users\wwj\AppData\Local\Microsoft\Windows\INetCache\Content.MSO\5A049787.tmp"/>
+                          <pic:cNvPicPr>
+                            <a:picLocks noChangeAspect="1" noChangeArrowheads="1"/>
+                          </pic:cNvPicPr>
+                        </pic:nvPicPr>
+                        <pic:blipFill>
+                          <a:blip r:embed="rId41" cstate="print">
+                            <a:extLst>
+                              <a:ext uri="{28A0092B-C50C-407E-A947-70E740481C1C}">
+                                <a14:useLocalDpi xmlns:a14="http://schemas.microsoft.com/office/drawing/2010/main" val="0"/>
+                              </a:ext>
+                            </a:extLst>
+                          </a:blip>
+                          <a:srcRect/>
+                          <a:stretch>
+                            <a:fillRect/>
+                          </a:stretch>
+                        </pic:blipFill>
+                        <pic:spPr bwMode="auto">
+                          <a:xfrm>
+                            <a:off x="0" y="0"/>
+                            <a:ext cx="2146915" cy="1539375"/>
+                          </a:xfrm>
+                          <a:prstGeom prst="rect">
+                            <a:avLst/>
+                          </a:prstGeom>
+                          <a:noFill/>
+                          <a:ln>
+                            <a:noFill/>
+                          </a:ln>
+                        </pic:spPr>
+                      </pic:pic>
+                    </a:graphicData>
+                  </a:graphic>
+                </wp:inline>
+              </w:drawing>
+            </w:r>
+          </w:p>
+        </w:tc>
+      </w:tr>
+      <w:tr>
+        <w:tc>
+          <w:tcPr>
+            <w:tcW w:w="3811" w:type="dxa"/>
+          </w:tcPr>
+          <w:p>
+            <w:pPr>
+              <w:pStyle w:val="a4"/>
+              <w:ind w:leftChars="0" w:left="0"/>
+              <w:rPr>
+                <w:rFonts w:ascii="Taipei Sans TC Beta" w:eastAsia="Taipei Sans TC Beta" w:hAnsi="Taipei Sans TC Beta"/>
+                <w:noProof/>
+              </w:rPr>
+            </w:pPr>
+            <w:r>
+              <w:rPr>
+                <w:rFonts w:ascii="Taipei Sans TC Beta" w:eastAsia="Taipei Sans TC Beta" w:hAnsi="Taipei Sans TC Beta"/>
+                <w:noProof/>
+              </w:rPr>
+              <w:t xml:space="preserve">Loss = </w:t>
+            </w:r>
+            <w:r>
+              <w:rPr>
+                <w:rFonts w:ascii="Taipei Sans TC Beta" w:eastAsia="Taipei Sans TC Beta" w:hAnsi="Taipei Sans TC Beta"/>
+                <w:noProof/>
+              </w:rPr>
+              <w:t>0.024</w:t>
+            </w:r>
+          </w:p>
+        </w:tc>
+        <w:tc>
+          <w:tcPr>
+            <w:tcW w:w="3765" w:type="dxa"/>
+          </w:tcPr>
+          <w:p>
+            <w:pPr>
+              <w:rPr>
+                <w:rFonts w:ascii="Taipei Sans TC Beta" w:eastAsia="Taipei Sans TC Beta" w:hAnsi="Taipei Sans TC Beta"/>
+                <w:noProof/>
+              </w:rPr>
+            </w:pPr>
+            <w:r>
+              <w:rPr>
+                <w:rFonts w:ascii="Taipei Sans TC Beta" w:eastAsia="Taipei Sans TC Beta" w:hAnsi="Taipei Sans TC Beta"/>
+                <w:noProof/>
+              </w:rPr>
+              <w:t xml:space="preserve">Train : </w:t>
+            </w:r>
+            <w:r>
+              <w:rPr>
+                <w:rFonts w:ascii="Taipei Sans TC Beta" w:eastAsia="Taipei Sans TC Beta" w:hAnsi="Taipei Sans TC Beta"/>
+                <w:noProof/>
+              </w:rPr>
+              <w:t>0.863</w:t>
+            </w:r>
+            <w:r>
+              <w:rPr>
+                <w:rFonts w:ascii="Taipei Sans TC Beta" w:eastAsia="Taipei Sans TC Beta" w:hAnsi="Taipei Sans TC Beta"/>
+                <w:noProof/>
+              </w:rPr>
+              <w:t xml:space="preserve">, test : </w:t>
+            </w:r>
+            <w:r>
+              <w:rPr>
+                <w:rFonts w:ascii="Taipei Sans TC Beta" w:eastAsia="Taipei Sans TC Beta" w:hAnsi="Taipei Sans TC Beta"/>
+                <w:noProof/>
+              </w:rPr>
+              <w:t>0.766</w:t>
+            </w:r>
+          </w:p>
+        </w:tc>
+      </w:tr>
+    </w:tbl>
+    <w:p>
+      <w:pPr>
+        <w:pStyle w:val="a4"/>
+        <w:ind w:leftChars="0" w:left="720"/>
+        <w:rPr>
+          <w:rFonts w:ascii="Taipei Sans TC Beta Light" w:eastAsia="Taipei Sans TC Beta Light" w:hAnsi="Taipei Sans TC Beta Light"/>
+        </w:rPr>
+      </w:pPr>
+    </w:p>
+    <w:p>
+      <w:pPr>
+        <w:pStyle w:val="a4"/>
+        <w:ind w:leftChars="0" w:left="720"/>
+        <w:rPr>
+          <w:rFonts w:ascii="Taipei Sans TC Beta Light" w:eastAsia="Taipei Sans TC Beta Light" w:hAnsi="Taipei Sans TC Beta Light"/>
+          <w:b/>
+        </w:rPr>
+      </w:pPr>
+      <w:r>
+        <w:rPr>
+          <w:rFonts w:ascii="Taipei Sans TC Beta Light" w:eastAsia="Taipei Sans TC Beta Light" w:hAnsi="Taipei Sans TC Beta Light" w:hint="eastAsia"/>
+          <w:b/>
+        </w:rPr>
+        <w:t>各類別：</w:t>
+      </w:r>
+      <w:bookmarkStart w:id="0" w:name="_GoBack"/>
+      <w:bookmarkEnd w:id="0"/>
+    </w:p>
+    <w:tbl>
+      <w:tblPr>
+        <w:tblStyle w:val="a5"/>
+        <w:tblW w:w="0" w:type="auto"/>
+        <w:tblInd w:w="720" w:type="dxa"/>
+        <w:tblLook w:val="04A0" w:firstRow="1" w:lastRow="0" w:firstColumn="1" w:lastColumn="0" w:noHBand="0" w:noVBand="1"/>
+      </w:tblPr>
+      <w:tblGrid>
+        <w:gridCol w:w="2485"/>
+        <w:gridCol w:w="2545"/>
+        <w:gridCol w:w="2546"/>
+      </w:tblGrid>
+      <w:tr>
+        <w:tc>
+          <w:tcPr>
+            <w:tcW w:w="2485" w:type="dxa"/>
+          </w:tcPr>
+          <w:p>
+            <w:pPr>
+              <w:pStyle w:val="a4"/>
+              <w:ind w:leftChars="0" w:left="0"/>
+              <w:rPr>
+                <w:rFonts w:ascii="Taipei Sans TC Beta" w:eastAsia="Taipei Sans TC Beta" w:hAnsi="Taipei Sans TC Beta"/>
+              </w:rPr>
+            </w:pPr>
+            <w:r>
+              <w:rPr>
+                <w:rFonts w:ascii="Taipei Sans TC Beta" w:eastAsia="Taipei Sans TC Beta" w:hAnsi="Taipei Sans TC Beta" w:hint="eastAsia"/>
+              </w:rPr>
+              <w:t>C</w:t>
+            </w:r>
+            <w:r>
+              <w:rPr>
+                <w:rFonts w:ascii="Taipei Sans TC Beta" w:eastAsia="Taipei Sans TC Beta" w:hAnsi="Taipei Sans TC Beta"/>
+              </w:rPr>
+              <w:t>lass</w:t>
+            </w:r>
+          </w:p>
+        </w:tc>
+        <w:tc>
+          <w:tcPr>
+            <w:tcW w:w="2545" w:type="dxa"/>
+          </w:tcPr>
+          <w:p>
+            <w:pPr>
+              <w:pStyle w:val="a4"/>
+              <w:ind w:leftChars="0" w:left="0"/>
+              <w:rPr>
+                <w:rFonts w:ascii="Taipei Sans TC Beta" w:eastAsia="Taipei Sans TC Beta" w:hAnsi="Taipei Sans TC Beta"/>
+              </w:rPr>
+            </w:pPr>
+            <w:r>
+              <w:rPr>
+                <w:rFonts w:ascii="Taipei Sans TC Beta" w:eastAsia="Taipei Sans TC Beta" w:hAnsi="Taipei Sans TC Beta" w:hint="eastAsia"/>
+              </w:rPr>
+              <w:t>T</w:t>
+            </w:r>
+            <w:r>
+              <w:rPr>
+                <w:rFonts w:ascii="Taipei Sans TC Beta" w:eastAsia="Taipei Sans TC Beta" w:hAnsi="Taipei Sans TC Beta"/>
+              </w:rPr>
+              <w:t>rain Accuracy</w:t>
+            </w:r>
+          </w:p>
+        </w:tc>
+        <w:tc>
+          <w:tcPr>
+            <w:tcW w:w="2546" w:type="dxa"/>
+          </w:tcPr>
+          <w:p>
+            <w:pPr>
+              <w:pStyle w:val="a4"/>
+              <w:ind w:leftChars="0" w:left="0"/>
+              <w:rPr>
+                <w:rFonts w:ascii="Taipei Sans TC Beta" w:eastAsia="Taipei Sans TC Beta" w:hAnsi="Taipei Sans TC Beta"/>
+              </w:rPr>
+            </w:pPr>
+            <w:r>
+              <w:rPr>
+                <w:rFonts w:ascii="Taipei Sans TC Beta" w:eastAsia="Taipei Sans TC Beta" w:hAnsi="Taipei Sans TC Beta" w:hint="eastAsia"/>
+              </w:rPr>
+              <w:t>T</w:t>
+            </w:r>
+            <w:r>
+              <w:rPr>
+                <w:rFonts w:ascii="Taipei Sans TC Beta" w:eastAsia="Taipei Sans TC Beta" w:hAnsi="Taipei Sans TC Beta"/>
+              </w:rPr>
+              <w:t>est Accuracy</w:t>
+            </w:r>
+          </w:p>
+        </w:tc>
+      </w:tr>
+      <w:tr>
+        <w:tc>
+          <w:tcPr>
+            <w:tcW w:w="2485" w:type="dxa"/>
+          </w:tcPr>
+          <w:p>
+            <w:pPr>
+              <w:pStyle w:val="a4"/>
+              <w:ind w:leftChars="0" w:left="0"/>
+              <w:rPr>
+                <w:rFonts w:ascii="Taipei Sans TC Beta" w:eastAsia="Taipei Sans TC Beta" w:hAnsi="Taipei Sans TC Beta"/>
+              </w:rPr>
+            </w:pPr>
+            <w:r>
+              <w:rPr>
+                <w:rFonts w:ascii="Taipei Sans TC Beta" w:eastAsia="Taipei Sans TC Beta" w:hAnsi="Taipei Sans TC Beta" w:hint="eastAsia"/>
+              </w:rPr>
+              <w:t>0</w:t>
+            </w:r>
+            <w:r>
+              <w:rPr>
+                <w:rFonts w:ascii="Taipei Sans TC Beta" w:eastAsia="Taipei Sans TC Beta" w:hAnsi="Taipei Sans TC Beta"/>
+              </w:rPr>
+              <w:t xml:space="preserve"> bad</w:t>
+            </w:r>
+          </w:p>
+        </w:tc>
+        <w:tc>
+          <w:tcPr>
+            <w:tcW w:w="2545" w:type="dxa"/>
+          </w:tcPr>
+          <w:p>
+            <w:pPr>
+              <w:pStyle w:val="a4"/>
+              <w:ind w:leftChars="0" w:left="0"/>
+              <w:rPr>
+                <w:rFonts w:ascii="Taipei Sans TC Beta Light" w:eastAsia="Taipei Sans TC Beta Light" w:hAnsi="Taipei Sans TC Beta Light"/>
+              </w:rPr>
+            </w:pPr>
+            <w:r>
+              <w:rPr>
+                <w:rFonts w:ascii="Taipei Sans TC Beta Light" w:eastAsia="Taipei Sans TC Beta Light" w:hAnsi="Taipei Sans TC Beta Light" w:hint="eastAsia"/>
+              </w:rPr>
+              <w:t>1</w:t>
+            </w:r>
+            <w:r>
+              <w:rPr>
+                <w:rFonts w:ascii="Taipei Sans TC Beta Light" w:eastAsia="Taipei Sans TC Beta Light" w:hAnsi="Taipei Sans TC Beta Light"/>
+              </w:rPr>
+              <w:t>00.0%</w:t>
+            </w:r>
+            <w:r>
+              <w:rPr>
+                <w:rFonts w:ascii="Taipei Sans TC Beta Light" w:eastAsia="Taipei Sans TC Beta Light" w:hAnsi="Taipei Sans TC Beta Light" w:hint="eastAsia"/>
+              </w:rPr>
+              <w:t>→94.3%</w:t>
+            </w:r>
+          </w:p>
+        </w:tc>
+        <w:tc>
+          <w:tcPr>
+            <w:tcW w:w="2546" w:type="dxa"/>
+          </w:tcPr>
+          <w:p>
+            <w:pPr>
+              <w:pStyle w:val="a4"/>
+              <w:ind w:leftChars="0" w:left="0"/>
+              <w:rPr>
+                <w:rFonts w:ascii="Taipei Sans TC Beta Light" w:eastAsia="Taipei Sans TC Beta Light" w:hAnsi="Taipei Sans TC Beta Light"/>
+              </w:rPr>
+            </w:pPr>
+            <w:r>
+              <w:rPr>
+                <w:rFonts w:ascii="Taipei Sans TC Beta Light" w:eastAsia="Taipei Sans TC Beta Light" w:hAnsi="Taipei Sans TC Beta Light" w:hint="eastAsia"/>
+              </w:rPr>
+              <w:t>9</w:t>
+            </w:r>
+            <w:r>
+              <w:rPr>
+                <w:rFonts w:ascii="Taipei Sans TC Beta Light" w:eastAsia="Taipei Sans TC Beta Light" w:hAnsi="Taipei Sans TC Beta Light"/>
+              </w:rPr>
+              <w:t>3.3%</w:t>
+            </w:r>
+            <w:r>
+              <w:rPr>
+                <w:rFonts w:ascii="Taipei Sans TC Beta Light" w:eastAsia="Taipei Sans TC Beta Light" w:hAnsi="Taipei Sans TC Beta Light" w:hint="eastAsia"/>
+              </w:rPr>
+              <w:t>→94.6%</w:t>
+            </w:r>
+          </w:p>
+        </w:tc>
+      </w:tr>
+      <w:tr>
+        <w:tc>
+          <w:tcPr>
+            <w:tcW w:w="2485" w:type="dxa"/>
+          </w:tcPr>
+          <w:p>
+            <w:pPr>
+              <w:pStyle w:val="a4"/>
+              <w:ind w:leftChars="0" w:left="0"/>
+              <w:rPr>
+                <w:rFonts w:ascii="Taipei Sans TC Beta" w:eastAsia="Taipei Sans TC Beta" w:hAnsi="Taipei Sans TC Beta"/>
+              </w:rPr>
+            </w:pPr>
+            <w:r>
+              <w:rPr>
+                <w:rFonts w:ascii="Taipei Sans TC Beta" w:eastAsia="Taipei Sans TC Beta" w:hAnsi="Taipei Sans TC Beta" w:hint="eastAsia"/>
+              </w:rPr>
+              <w:t>1</w:t>
+            </w:r>
+            <w:r>
+              <w:rPr>
+                <w:rFonts w:ascii="Taipei Sans TC Beta" w:eastAsia="Taipei Sans TC Beta" w:hAnsi="Taipei Sans TC Beta"/>
+              </w:rPr>
+              <w:t xml:space="preserve"> good</w:t>
+            </w:r>
+          </w:p>
+        </w:tc>
+        <w:tc>
+          <w:tcPr>
+            <w:tcW w:w="2545" w:type="dxa"/>
+          </w:tcPr>
+          <w:p>
+            <w:pPr>
+              <w:pStyle w:val="a4"/>
+              <w:ind w:leftChars="0" w:left="0"/>
+              <w:rPr>
+                <w:rFonts w:ascii="Taipei Sans TC Beta Light" w:eastAsia="Taipei Sans TC Beta Light" w:hAnsi="Taipei Sans TC Beta Light"/>
+              </w:rPr>
+            </w:pPr>
+            <w:r>
+              <w:rPr>
+                <w:rFonts w:ascii="Taipei Sans TC Beta Light" w:eastAsia="Taipei Sans TC Beta Light" w:hAnsi="Taipei Sans TC Beta Light" w:hint="eastAsia"/>
+              </w:rPr>
+              <w:t>9</w:t>
+            </w:r>
+            <w:r>
+              <w:rPr>
+                <w:rFonts w:ascii="Taipei Sans TC Beta Light" w:eastAsia="Taipei Sans TC Beta Light" w:hAnsi="Taipei Sans TC Beta Light"/>
+              </w:rPr>
+              <w:t>7.4%</w:t>
+            </w:r>
+            <w:r>
+              <w:rPr>
+                <w:rFonts w:ascii="Taipei Sans TC Beta Light" w:eastAsia="Taipei Sans TC Beta Light" w:hAnsi="Taipei Sans TC Beta Light" w:hint="eastAsia"/>
+              </w:rPr>
+              <w:t>→85.2%</w:t>
+            </w:r>
+          </w:p>
+        </w:tc>
+        <w:tc>
+          <w:tcPr>
+            <w:tcW w:w="2546" w:type="dxa"/>
+          </w:tcPr>
+          <w:p>
+            <w:pPr>
+              <w:pStyle w:val="a4"/>
+              <w:ind w:leftChars="0" w:left="0"/>
+              <w:rPr>
+                <w:rFonts w:ascii="Taipei Sans TC Beta Light" w:eastAsia="Taipei Sans TC Beta Light" w:hAnsi="Taipei Sans TC Beta Light"/>
+              </w:rPr>
+            </w:pPr>
+            <w:r>
+              <w:rPr>
+                <w:rFonts w:ascii="Taipei Sans TC Beta Light" w:eastAsia="Taipei Sans TC Beta Light" w:hAnsi="Taipei Sans TC Beta Light" w:hint="eastAsia"/>
+              </w:rPr>
+              <w:t>9</w:t>
+            </w:r>
+            <w:r>
+              <w:rPr>
+                <w:rFonts w:ascii="Taipei Sans TC Beta Light" w:eastAsia="Taipei Sans TC Beta Light" w:hAnsi="Taipei Sans TC Beta Light"/>
+              </w:rPr>
+              <w:t>8.2%</w:t>
+            </w:r>
+            <w:r>
+              <w:rPr>
+                <w:rFonts w:ascii="Taipei Sans TC Beta Light" w:eastAsia="Taipei Sans TC Beta Light" w:hAnsi="Taipei Sans TC Beta Light" w:hint="eastAsia"/>
+              </w:rPr>
+              <w:t>→78.2%</w:t>
+            </w:r>
+          </w:p>
+        </w:tc>
+      </w:tr>
+      <w:tr>
+        <w:tc>
+          <w:tcPr>
+            <w:tcW w:w="2485" w:type="dxa"/>
+            <w:shd w:val="clear" w:color="auto" w:fill="E7E6E6" w:themeFill="background2"/>
+          </w:tcPr>
+          <w:p>
+            <w:pPr>
+              <w:pStyle w:val="a4"/>
+              <w:ind w:leftChars="0" w:left="0"/>
+              <w:rPr>
+                <w:rFonts w:ascii="Taipei Sans TC Beta" w:eastAsia="Taipei Sans TC Beta" w:hAnsi="Taipei Sans TC Beta"/>
+              </w:rPr>
+            </w:pPr>
+            <w:r>
+              <w:rPr>
+                <w:rFonts w:ascii="Taipei Sans TC Beta" w:eastAsia="Taipei Sans TC Beta" w:hAnsi="Taipei Sans TC Beta" w:hint="eastAsia"/>
+              </w:rPr>
+              <w:t>2</w:t>
+            </w:r>
+            <w:r>
+              <w:rPr>
+                <w:rFonts w:ascii="Taipei Sans TC Beta" w:eastAsia="Taipei Sans TC Beta" w:hAnsi="Taipei Sans TC Beta"/>
+              </w:rPr>
+              <w:t xml:space="preserve"> none</w:t>
+            </w:r>
+          </w:p>
+        </w:tc>
+        <w:tc>
+          <w:tcPr>
+            <w:tcW w:w="2545" w:type="dxa"/>
+            <w:shd w:val="clear" w:color="auto" w:fill="E7E6E6" w:themeFill="background2"/>
+          </w:tcPr>
+          <w:p>
+            <w:pPr>
+              <w:pStyle w:val="a4"/>
+              <w:ind w:leftChars="0" w:left="0"/>
+              <w:rPr>
+                <w:rFonts w:ascii="Taipei Sans TC Beta Light" w:eastAsia="Taipei Sans TC Beta Light" w:hAnsi="Taipei Sans TC Beta Light"/>
+                <w:b/>
+              </w:rPr>
+            </w:pPr>
+            <w:r>
+              <w:rPr>
+                <w:rFonts w:ascii="Taipei Sans TC Beta Light" w:eastAsia="Taipei Sans TC Beta Light" w:hAnsi="Taipei Sans TC Beta Light" w:hint="eastAsia"/>
+                <w:b/>
+              </w:rPr>
+              <w:t>3</w:t>
+            </w:r>
+            <w:r>
+              <w:rPr>
+                <w:rFonts w:ascii="Taipei Sans TC Beta Light" w:eastAsia="Taipei Sans TC Beta Light" w:hAnsi="Taipei Sans TC Beta Light"/>
+                <w:b/>
+              </w:rPr>
+              <w:t>8.5%</w:t>
+            </w:r>
+            <w:r>
+              <w:rPr>
+                <w:rFonts w:ascii="Taipei Sans TC Beta Light" w:eastAsia="Taipei Sans TC Beta Light" w:hAnsi="Taipei Sans TC Beta Light" w:hint="eastAsia"/>
+                <w:b/>
+              </w:rPr>
+              <w:t>→79.5%</w:t>
             </w:r>
           </w:p>
         </w:tc>
@@ -10589,7 +11857,7 @@
           </w:tcPr>
           <w:p>
             <w:pPr>
-              <w:pStyle w:val="a3"/>
+              <w:pStyle w:val="a4"/>
               <w:ind w:leftChars="0" w:left="0"/>
               <w:rPr>
                 <w:rFonts w:ascii="Taipei Sans TC Beta Light" w:eastAsia="Taipei Sans TC Beta Light" w:hAnsi="Taipei Sans TC Beta Light"/>
@@ -10610,31 +11878,12 @@
               </w:rPr>
               <w:t>7.3%</w:t>
             </w:r>
-          </w:p>
-          <w:p>
-            <w:pPr>
-              <w:pStyle w:val="a3"/>
-              <w:ind w:leftChars="0" w:left="0"/>
-              <w:rPr>
-                <w:rFonts w:ascii="Taipei Sans TC Beta Light" w:eastAsia="Taipei Sans TC Beta Light" w:hAnsi="Taipei Sans TC Beta Light"/>
-                <w:b/>
-              </w:rPr>
-            </w:pPr>
             <w:r>
               <w:rPr>
                 <w:rFonts w:ascii="Taipei Sans TC Beta Light" w:eastAsia="Taipei Sans TC Beta Light" w:hAnsi="Taipei Sans TC Beta Light" w:hint="eastAsia"/>
                 <w:b/>
-                <w:sz w:val="18"/>
-              </w:rPr>
-              <w:t>(</w:t>
-            </w:r>
-            <w:r>
-              <w:rPr>
-                <w:rFonts w:ascii="Taipei Sans TC Beta Light" w:eastAsia="Taipei Sans TC Beta Light" w:hAnsi="Taipei Sans TC Beta Light"/>
-                <w:b/>
-                <w:sz w:val="18"/>
-              </w:rPr>
-              <w:t>6/22)</w:t>
+              </w:rPr>
+              <w:t>→63.0%</w:t>
             </w:r>
           </w:p>
         </w:tc>
@@ -10642,319 +11891,108 @@
     </w:tbl>
     <w:p>
       <w:pPr>
-        <w:pStyle w:val="a3"/>
+        <w:pStyle w:val="a4"/>
         <w:ind w:leftChars="0" w:left="720"/>
         <w:rPr>
-          <w:rFonts w:ascii="Taipei Sans TC Beta" w:eastAsia="Taipei Sans TC Beta" w:hAnsi="Taipei Sans TC Beta"/>
-        </w:rPr>
-      </w:pPr>
-    </w:p>
-    <w:p>
-      <w:pPr>
-        <w:pStyle w:val="a3"/>
+          <w:rFonts w:ascii="Taipei Sans TC Beta Light" w:eastAsia="Taipei Sans TC Beta Light" w:hAnsi="Taipei Sans TC Beta Light" w:hint="eastAsia"/>
+        </w:rPr>
+      </w:pPr>
+    </w:p>
+    <w:p>
+      <w:pPr>
+        <w:pStyle w:val="a4"/>
         <w:ind w:leftChars="0" w:left="720"/>
         <w:rPr>
-          <w:rFonts w:ascii="Taipei Sans TC Beta" w:eastAsia="Taipei Sans TC Beta" w:hAnsi="Taipei Sans TC Beta"/>
-        </w:rPr>
-      </w:pPr>
-      <w:r>
-        <w:rPr>
-          <w:rFonts w:ascii="Taipei Sans TC Beta" w:eastAsia="Taipei Sans TC Beta" w:hAnsi="Taipei Sans TC Beta"/>
-        </w:rPr>
-        <w:t xml:space="preserve">(1) Which class has the worst classiﬁcation result and why? </w:t>
-      </w:r>
-    </w:p>
-    <w:p>
-      <w:pPr>
-        <w:pStyle w:val="a3"/>
+          <w:rFonts w:ascii="Taipei Sans TC Beta Light" w:eastAsia="Taipei Sans TC Beta Light" w:hAnsi="Taipei Sans TC Beta Light"/>
+        </w:rPr>
+      </w:pPr>
+      <w:r>
+        <w:rPr>
+          <w:rFonts w:ascii="Taipei Sans TC Beta Light" w:eastAsia="Taipei Sans TC Beta Light" w:hAnsi="Taipei Sans TC Beta Light" w:hint="eastAsia"/>
+        </w:rPr>
+        <w:lastRenderedPageBreak/>
+        <w:t>從訓練結果可以看出，純粹改變s</w:t>
+      </w:r>
+      <w:r>
+        <w:rPr>
+          <w:rFonts w:ascii="Taipei Sans TC Beta Light" w:eastAsia="Taipei Sans TC Beta Light" w:hAnsi="Taipei Sans TC Beta Light" w:hint="eastAsia"/>
+        </w:rPr>
+        <w:t>ample的權重，網路架構不變的話，有可能會使得整體的效果(不論是loss或是準確度上)會表現較差，但這都可以再透過調整網路架構與參數來提升整體效果。</w:t>
+      </w:r>
+      <w:r>
+        <w:rPr>
+          <w:rFonts w:ascii="Taipei Sans TC Beta Light" w:eastAsia="Taipei Sans TC Beta Light" w:hAnsi="Taipei Sans TC Beta Light" w:hint="eastAsia"/>
+        </w:rPr>
+        <w:t>另外也看到了我們原本想要解決的「因i</w:t>
+      </w:r>
+      <w:r>
+        <w:rPr>
+          <w:rFonts w:ascii="Taipei Sans TC Beta Light" w:eastAsia="Taipei Sans TC Beta Light" w:hAnsi="Taipei Sans TC Beta Light"/>
+        </w:rPr>
+        <w:t>mbalanced dataset</w:t>
+      </w:r>
+      <w:r>
+        <w:rPr>
+          <w:rFonts w:ascii="Taipei Sans TC Beta Light" w:eastAsia="Taipei Sans TC Beta Light" w:hAnsi="Taipei Sans TC Beta Light" w:hint="eastAsia"/>
+        </w:rPr>
+        <w:t>而使得資料量少的類別訓練效果差」的問題，在增加sampling的權重以後效果有所提升，而且效果蠻顯著的</w:t>
+      </w:r>
+      <w:r>
+        <w:rPr>
+          <w:rFonts w:ascii="Taipei Sans TC Beta Light" w:eastAsia="Taipei Sans TC Beta Light" w:hAnsi="Taipei Sans TC Beta Light" w:hint="eastAsia"/>
+        </w:rPr>
+        <w:t>，在表格上以粗體表示</w:t>
+      </w:r>
+      <w:r>
+        <w:rPr>
+          <w:rFonts w:ascii="Taipei Sans TC Beta Light" w:eastAsia="Taipei Sans TC Beta Light" w:hAnsi="Taipei Sans TC Beta Light" w:hint="eastAsia"/>
+        </w:rPr>
+        <w:t>。</w:t>
+      </w:r>
+    </w:p>
+    <w:p>
+      <w:pPr>
+        <w:pStyle w:val="a4"/>
         <w:ind w:leftChars="0" w:left="720"/>
         <w:rPr>
-          <w:rFonts w:ascii="Taipei Sans TC Beta Light" w:eastAsia="Taipei Sans TC Beta Light" w:hAnsi="Taipei Sans TC Beta Light"/>
-        </w:rPr>
-      </w:pPr>
-      <w:r>
-        <w:rPr>
-          <w:rFonts w:ascii="Taipei Sans TC Beta Light" w:eastAsia="Taipei Sans TC Beta Light" w:hAnsi="Taipei Sans TC Beta Light"/>
-        </w:rPr>
-        <w:t>N</w:t>
-      </w:r>
-      <w:r>
-        <w:rPr>
-          <w:rFonts w:ascii="Taipei Sans TC Beta Light" w:eastAsia="Taipei Sans TC Beta Light" w:hAnsi="Taipei Sans TC Beta Light" w:hint="eastAsia"/>
-        </w:rPr>
-        <w:t>o</w:t>
-      </w:r>
-      <w:r>
-        <w:rPr>
-          <w:rFonts w:ascii="Taipei Sans TC Beta Light" w:eastAsia="Taipei Sans TC Beta Light" w:hAnsi="Taipei Sans TC Beta Light"/>
-        </w:rPr>
-        <w:t>ne</w:t>
-      </w:r>
-      <w:r>
-        <w:rPr>
-          <w:rFonts w:ascii="Taipei Sans TC Beta Light" w:eastAsia="Taipei Sans TC Beta Light" w:hAnsi="Taipei Sans TC Beta Light" w:hint="eastAsia"/>
-        </w:rPr>
-        <w:t>分得最差，因為從資料數量就可以看出來，</w:t>
-      </w:r>
-      <w:r>
-        <w:rPr>
-          <w:rFonts w:ascii="Taipei Sans TC Beta Light" w:eastAsia="Taipei Sans TC Beta Light" w:hAnsi="Taipei Sans TC Beta Light" w:hint="eastAsia"/>
-        </w:rPr>
-        <w:t>N</w:t>
-      </w:r>
-      <w:r>
-        <w:rPr>
-          <w:rFonts w:ascii="Taipei Sans TC Beta Light" w:eastAsia="Taipei Sans TC Beta Light" w:hAnsi="Taipei Sans TC Beta Light"/>
-        </w:rPr>
-        <w:t>one</w:t>
-      </w:r>
-      <w:r>
-        <w:rPr>
-          <w:rFonts w:ascii="Taipei Sans TC Beta Light" w:eastAsia="Taipei Sans TC Beta Light" w:hAnsi="Taipei Sans TC Beta Light" w:hint="eastAsia"/>
-        </w:rPr>
-        <w:t>標籤的資料數量最少</w:t>
-      </w:r>
-      <w:r>
-        <w:rPr>
-          <w:rFonts w:ascii="Taipei Sans TC Beta Light" w:eastAsia="Taipei Sans TC Beta Light" w:hAnsi="Taipei Sans TC Beta Light" w:hint="eastAsia"/>
-        </w:rPr>
-        <w:t>，因此模型在N</w:t>
-      </w:r>
-      <w:r>
-        <w:rPr>
-          <w:rFonts w:ascii="Taipei Sans TC Beta Light" w:eastAsia="Taipei Sans TC Beta Light" w:hAnsi="Taipei Sans TC Beta Light"/>
-        </w:rPr>
-        <w:t>one</w:t>
-      </w:r>
-      <w:r>
-        <w:rPr>
-          <w:rFonts w:ascii="Taipei Sans TC Beta Light" w:eastAsia="Taipei Sans TC Beta Light" w:hAnsi="Taipei Sans TC Beta Light" w:hint="eastAsia"/>
-        </w:rPr>
-        <w:t>特徵學習上可能不夠多，也學不好</w:t>
-      </w:r>
-      <w:r>
-        <w:rPr>
-          <w:rFonts w:ascii="Taipei Sans TC Beta Light" w:eastAsia="Taipei Sans TC Beta Light" w:hAnsi="Taipei Sans TC Beta Light" w:hint="eastAsia"/>
-        </w:rPr>
-        <w:t>。</w:t>
-      </w:r>
-    </w:p>
-    <w:p>
-      <w:pPr>
-        <w:pStyle w:val="a3"/>
+          <w:rFonts w:ascii="Taipei Sans TC Beta" w:eastAsia="Taipei Sans TC Beta" w:hAnsi="Taipei Sans TC Beta"/>
+          <w:color w:val="833C0B" w:themeColor="accent2" w:themeShade="80"/>
+        </w:rPr>
+      </w:pPr>
+    </w:p>
+    <w:p>
+      <w:pPr>
+        <w:pStyle w:val="a4"/>
         <w:ind w:leftChars="0" w:left="720"/>
         <w:rPr>
-          <w:rFonts w:ascii="Taipei Sans TC Beta Light" w:eastAsia="Taipei Sans TC Beta Light" w:hAnsi="Taipei Sans TC Beta Light"/>
-        </w:rPr>
-      </w:pPr>
-    </w:p>
-    <w:p>
-      <w:pPr>
-        <w:pStyle w:val="a3"/>
+          <w:rFonts w:ascii="Taipei Sans TC Beta" w:eastAsia="Taipei Sans TC Beta" w:hAnsi="Taipei Sans TC Beta"/>
+        </w:rPr>
+      </w:pPr>
+      <w:r>
+        <w:rPr>
+          <w:rFonts w:ascii="Taipei Sans TC Beta" w:eastAsia="Taipei Sans TC Beta" w:hAnsi="Taipei Sans TC Beta"/>
+        </w:rPr>
+        <w:t xml:space="preserve"> </w:t>
+      </w:r>
+      <w:r>
+        <w:rPr>
+          <w:rFonts w:ascii="Taipei Sans TC Beta" w:eastAsia="Taipei Sans TC Beta" w:hAnsi="Taipei Sans TC Beta"/>
+        </w:rPr>
+        <w:t>(3) Do some discussion about your results.</w:t>
+      </w:r>
+    </w:p>
+    <w:p>
+      <w:pPr>
+        <w:pStyle w:val="a4"/>
         <w:ind w:leftChars="0" w:left="720"/>
         <w:rPr>
-          <w:rFonts w:ascii="Taipei Sans TC Beta" w:eastAsia="Taipei Sans TC Beta" w:hAnsi="Taipei Sans TC Beta"/>
-        </w:rPr>
-      </w:pPr>
-      <w:r>
-        <w:rPr>
-          <w:rFonts w:ascii="Taipei Sans TC Beta" w:eastAsia="Taipei Sans TC Beta" w:hAnsi="Taipei Sans TC Beta"/>
-        </w:rPr>
-        <w:t xml:space="preserve">(2) How to solve this problem? (explain and do some experiment to compare the result) </w:t>
-      </w:r>
-    </w:p>
-    <w:p>
-      <w:pPr>
-        <w:pStyle w:val="a3"/>
-        <w:ind w:leftChars="0" w:left="720"/>
-        <w:rPr>
-          <w:rFonts w:ascii="Taipei Sans TC Beta Light" w:eastAsia="Taipei Sans TC Beta Light" w:hAnsi="Taipei Sans TC Beta Light"/>
-        </w:rPr>
-      </w:pPr>
-      <w:r>
-        <w:rPr>
-          <w:rFonts w:ascii="Taipei Sans TC Beta Light" w:eastAsia="Taipei Sans TC Beta Light" w:hAnsi="Taipei Sans TC Beta Light" w:hint="eastAsia"/>
-        </w:rPr>
-        <w:t>可以增加</w:t>
-      </w:r>
-      <w:r>
-        <w:rPr>
-          <w:rFonts w:ascii="Taipei Sans TC Beta Light" w:eastAsia="Taipei Sans TC Beta Light" w:hAnsi="Taipei Sans TC Beta Light" w:hint="eastAsia"/>
-        </w:rPr>
-        <w:t>N</w:t>
-      </w:r>
-      <w:r>
-        <w:rPr>
-          <w:rFonts w:ascii="Taipei Sans TC Beta Light" w:eastAsia="Taipei Sans TC Beta Light" w:hAnsi="Taipei Sans TC Beta Light"/>
-        </w:rPr>
-        <w:t>one</w:t>
-      </w:r>
-      <w:r>
-        <w:rPr>
-          <w:rFonts w:ascii="Taipei Sans TC Beta Light" w:eastAsia="Taipei Sans TC Beta Light" w:hAnsi="Taipei Sans TC Beta Light" w:hint="eastAsia"/>
-        </w:rPr>
-        <w:t>的</w:t>
-      </w:r>
-      <w:r>
-        <w:rPr>
-          <w:rFonts w:ascii="Taipei Sans TC Beta Light" w:eastAsia="Taipei Sans TC Beta Light" w:hAnsi="Taipei Sans TC Beta Light" w:hint="eastAsia"/>
-        </w:rPr>
-        <w:t>樣本</w:t>
-      </w:r>
-      <w:r>
-        <w:rPr>
-          <w:rFonts w:ascii="Taipei Sans TC Beta Light" w:eastAsia="Taipei Sans TC Beta Light" w:hAnsi="Taipei Sans TC Beta Light" w:hint="eastAsia"/>
-        </w:rPr>
-        <w:t>(</w:t>
-      </w:r>
-      <w:r>
-        <w:rPr>
-          <w:rFonts w:ascii="Taipei Sans TC Beta Light" w:eastAsia="Taipei Sans TC Beta Light" w:hAnsi="Taipei Sans TC Beta Light"/>
-        </w:rPr>
-        <w:t>over</w:t>
-      </w:r>
-      <w:r>
-        <w:rPr>
-          <w:rFonts w:ascii="Taipei Sans TC Beta Light" w:eastAsia="Taipei Sans TC Beta Light" w:hAnsi="Taipei Sans TC Beta Light"/>
-        </w:rPr>
-        <w:t>-</w:t>
-      </w:r>
-      <w:r>
-        <w:rPr>
-          <w:rFonts w:ascii="Taipei Sans TC Beta Light" w:eastAsia="Taipei Sans TC Beta Light" w:hAnsi="Taipei Sans TC Beta Light"/>
-        </w:rPr>
-        <w:t>sampling)</w:t>
-      </w:r>
-      <w:r>
-        <w:rPr>
-          <w:rFonts w:ascii="Taipei Sans TC Beta Light" w:eastAsia="Taipei Sans TC Beta Light" w:hAnsi="Taipei Sans TC Beta Light" w:hint="eastAsia"/>
-        </w:rPr>
-        <w:t>或是減少另外兩類的樣本</w:t>
-      </w:r>
-      <w:r>
-        <w:rPr>
-          <w:rFonts w:ascii="Taipei Sans TC Beta Light" w:eastAsia="Taipei Sans TC Beta Light" w:hAnsi="Taipei Sans TC Beta Light" w:hint="eastAsia"/>
-        </w:rPr>
-        <w:t>(</w:t>
-      </w:r>
-      <w:r>
-        <w:rPr>
-          <w:rFonts w:ascii="Taipei Sans TC Beta Light" w:eastAsia="Taipei Sans TC Beta Light" w:hAnsi="Taipei Sans TC Beta Light"/>
-        </w:rPr>
-        <w:t>under</w:t>
-      </w:r>
-      <w:r>
-        <w:rPr>
-          <w:rFonts w:ascii="Taipei Sans TC Beta Light" w:eastAsia="Taipei Sans TC Beta Light" w:hAnsi="Taipei Sans TC Beta Light"/>
-        </w:rPr>
-        <w:t>-</w:t>
-      </w:r>
-      <w:r>
-        <w:rPr>
-          <w:rFonts w:ascii="Taipei Sans TC Beta Light" w:eastAsia="Taipei Sans TC Beta Light" w:hAnsi="Taipei Sans TC Beta Light"/>
-        </w:rPr>
-        <w:t>sampling)</w:t>
-      </w:r>
-      <w:r>
-        <w:rPr>
-          <w:rFonts w:ascii="Taipei Sans TC Beta Light" w:eastAsia="Taipei Sans TC Beta Light" w:hAnsi="Taipei Sans TC Beta Light" w:hint="eastAsia"/>
-        </w:rPr>
-        <w:t>：</w:t>
-      </w:r>
-    </w:p>
-    <w:p>
-      <w:pPr>
-        <w:pStyle w:val="a3"/>
-        <w:ind w:leftChars="0" w:left="720"/>
-        <w:rPr>
-          <w:rFonts w:ascii="Taipei Sans TC Beta Light" w:eastAsia="Taipei Sans TC Beta Light" w:hAnsi="Taipei Sans TC Beta Light"/>
-        </w:rPr>
-      </w:pPr>
-    </w:p>
-    <w:p>
-      <w:pPr>
-        <w:pStyle w:val="a3"/>
-        <w:ind w:leftChars="0" w:left="720"/>
-        <w:rPr>
-          <w:rFonts w:ascii="Taipei Sans TC Beta Light" w:eastAsia="Taipei Sans TC Beta Light" w:hAnsi="Taipei Sans TC Beta Light"/>
-        </w:rPr>
-      </w:pPr>
-      <w:r>
-        <w:rPr>
-          <w:rFonts w:ascii="Taipei Sans TC Beta Light" w:eastAsia="Taipei Sans TC Beta Light" w:hAnsi="Taipei Sans TC Beta Light"/>
-        </w:rPr>
-        <w:t>Weight</w:t>
-      </w:r>
-    </w:p>
-    <w:p>
-      <w:pPr>
-        <w:pStyle w:val="a3"/>
-        <w:ind w:leftChars="0" w:left="720"/>
-        <w:rPr>
-          <w:rFonts w:ascii="Taipei Sans TC Beta Light" w:eastAsia="Taipei Sans TC Beta Light" w:hAnsi="Taipei Sans TC Beta Light"/>
-        </w:rPr>
-      </w:pPr>
-    </w:p>
-    <w:p>
-      <w:pPr>
-        <w:pStyle w:val="a3"/>
-        <w:ind w:leftChars="0" w:left="720"/>
-        <w:rPr>
-          <w:rFonts w:ascii="Taipei Sans TC Beta" w:eastAsia="Taipei Sans TC Beta" w:hAnsi="Taipei Sans TC Beta"/>
-        </w:rPr>
-      </w:pPr>
-    </w:p>
-    <w:p>
-      <w:pPr>
-        <w:pStyle w:val="a3"/>
-        <w:ind w:leftChars="0" w:left="720"/>
-        <w:rPr>
-          <w:rFonts w:ascii="Taipei Sans TC Beta" w:eastAsia="Taipei Sans TC Beta" w:hAnsi="Taipei Sans TC Beta"/>
-          <w:color w:val="833C0B" w:themeColor="accent2" w:themeShade="80"/>
-        </w:rPr>
-      </w:pPr>
-      <w:r>
-        <w:rPr>
-          <w:rFonts w:ascii="Taipei Sans TC Beta" w:eastAsia="Taipei Sans TC Beta" w:hAnsi="Taipei Sans TC Beta" w:hint="eastAsia"/>
-          <w:color w:val="833C0B" w:themeColor="accent2" w:themeShade="80"/>
-        </w:rPr>
-        <w:t>?</w:t>
-      </w:r>
-      <w:r>
-        <w:rPr>
-          <w:rFonts w:ascii="Taipei Sans TC Beta" w:eastAsia="Taipei Sans TC Beta" w:hAnsi="Taipei Sans TC Beta"/>
-          <w:color w:val="833C0B" w:themeColor="accent2" w:themeShade="80"/>
-        </w:rPr>
-        <w:t>???????????????????????????</w:t>
-      </w:r>
-    </w:p>
-    <w:p>
-      <w:pPr>
-        <w:pStyle w:val="a3"/>
-        <w:ind w:leftChars="0" w:left="720"/>
-        <w:rPr>
-          <w:rFonts w:ascii="Taipei Sans TC Beta" w:eastAsia="Taipei Sans TC Beta" w:hAnsi="Taipei Sans TC Beta"/>
-        </w:rPr>
-      </w:pPr>
-      <w:r>
-        <w:rPr>
-          <w:rFonts w:ascii="Taipei Sans TC Beta" w:eastAsia="Taipei Sans TC Beta" w:hAnsi="Taipei Sans TC Beta"/>
-        </w:rPr>
-        <w:t>(3) Do some discussion about your results.</w:t>
-      </w:r>
-    </w:p>
-    <w:p>
-      <w:pPr>
-        <w:pStyle w:val="a3"/>
-        <w:ind w:leftChars="0" w:left="720"/>
-        <w:rPr>
-          <w:rFonts w:ascii="Taipei Sans TC Beta Light" w:eastAsia="Taipei Sans TC Beta Light" w:hAnsi="Taipei Sans TC Beta Light"/>
-        </w:rPr>
-      </w:pPr>
-    </w:p>
-    <w:p>
-      <w:pPr>
-        <w:pStyle w:val="a3"/>
+          <w:rFonts w:ascii="Taipei Sans TC Beta Light" w:eastAsia="Taipei Sans TC Beta Light" w:hAnsi="Taipei Sans TC Beta Light"/>
+        </w:rPr>
+      </w:pPr>
+    </w:p>
+    <w:p>
+      <w:pPr>
+        <w:pStyle w:val="a4"/>
         <w:ind w:leftChars="0" w:left="720"/>
         <w:rPr>
           <w:rFonts w:ascii="Taipei Sans TC Beta Light" w:eastAsia="Taipei Sans TC Beta Light" w:hAnsi="Taipei Sans TC Beta Light"/>
@@ -10974,6 +12012,27 @@
 <file path=word/numbering.xml><?xml version="1.0" encoding="utf-8"?>
 <w:numbering xmlns:wpc="http://schemas.microsoft.com/office/word/2010/wordprocessingCanvas" xmlns:cx="http://schemas.microsoft.com/office/drawing/2014/chartex" xmlns:cx1="http://schemas.microsoft.com/office/drawing/2015/9/8/chartex" xmlns:cx2="http://schemas.microsoft.com/office/drawing/2015/10/21/chartex" xmlns:cx3="http://schemas.microsoft.com/office/drawing/2016/5/9/chartex" xmlns:cx4="http://schemas.microsoft.com/office/drawing/2016/5/10/chartex" xmlns:cx5="http://schemas.microsoft.com/office/drawing/2016/5/11/chartex" xmlns:cx6="http://schemas.microsoft.com/office/drawing/2016/5/12/chartex" xmlns:cx7="http://schemas.microsoft.com/office/drawing/2016/5/13/chartex" xmlns:cx8="http://schemas.microsoft.com/office/drawing/2016/5/14/chartex" xmlns:mc="http://schemas.openxmlformats.org/markup-compatibility/2006" xmlns:aink="http://schemas.microsoft.com/office/drawing/2016/ink" xmlns:am3d="http://schemas.microsoft.com/office/drawing/2017/model3d" xmlns:o="urn:schemas-microsoft-com:office:office" xmlns:r="http://schemas.openxmlformats.org/officeDocument/2006/relationships" xmlns:m="http://schemas.openxmlformats.org/officeDocument/2006/math" xmlns:v="urn:schemas-microsoft-com:vml" xmlns:wp14="http://schemas.microsoft.com/office/word/2010/wordprocessingDrawing" xmlns:wp="http://schemas.openxmlformats.org/drawingml/2006/wordprocessingDrawing" xmlns:w10="urn:schemas-microsoft-com:office:word" xmlns:w="http://schemas.openxmlformats.org/wordprocessingml/2006/main" xmlns:w14="http://schemas.microsoft.com/office/word/2010/wordml" xmlns:w15="http://schemas.microsoft.com/office/word/2012/wordml" xmlns:w16cid="http://schemas.microsoft.com/office/word/2016/wordml/cid" xmlns:w16se="http://schemas.microsoft.com/office/word/2015/wordml/symex" xmlns:wpg="http://schemas.microsoft.com/office/word/2010/wordprocessingGroup" xmlns:wpi="http://schemas.microsoft.com/office/word/2010/wordprocessingInk" xmlns:wne="http://schemas.microsoft.com/office/word/2006/wordml" xmlns:wps="http://schemas.microsoft.com/office/word/2010/wordprocessingShape" mc:Ignorable="w14 w15 w16se w16cid wp14">
   <w:abstractNum w:abstractNumId="0" w15:restartNumberingAfterBreak="0">
+    <w:nsid w:val="FFFFFF89"/>
+    <w:multiLevelType w:val="singleLevel"/>
+    <w:tmpl w:val="3BA6D0A0"/>
+    <w:lvl w:ilvl="0">
+      <w:start w:val="1"/>
+      <w:numFmt w:val="bullet"/>
+      <w:pStyle w:val="a"/>
+      <w:lvlText w:val=""/>
+      <w:lvlJc w:val="left"/>
+      <w:pPr>
+        <w:tabs>
+          <w:tab w:val="num" w:pos="361"/>
+        </w:tabs>
+        <w:ind w:leftChars="200" w:left="361" w:hangingChars="200" w:hanging="360"/>
+      </w:pPr>
+      <w:rPr>
+        <w:rFonts w:ascii="Wingdings" w:hAnsi="Wingdings" w:hint="default"/>
+      </w:rPr>
+    </w:lvl>
+  </w:abstractNum>
+  <w:abstractNum w:abstractNumId="1" w15:restartNumberingAfterBreak="0">
     <w:nsid w:val="31B80A4B"/>
     <w:multiLevelType w:val="hybridMultilevel"/>
     <w:tmpl w:val="1E9A4240"/>
@@ -11062,7 +12121,7 @@
       </w:pPr>
     </w:lvl>
   </w:abstractNum>
-  <w:abstractNum w:abstractNumId="1" w15:restartNumberingAfterBreak="0">
+  <w:abstractNum w:abstractNumId="2" w15:restartNumberingAfterBreak="0">
     <w:nsid w:val="37A5722F"/>
     <w:multiLevelType w:val="hybridMultilevel"/>
     <w:tmpl w:val="451CD42E"/>
@@ -11151,7 +12210,7 @@
       </w:pPr>
     </w:lvl>
   </w:abstractNum>
-  <w:abstractNum w:abstractNumId="2" w15:restartNumberingAfterBreak="0">
+  <w:abstractNum w:abstractNumId="3" w15:restartNumberingAfterBreak="0">
     <w:nsid w:val="5627629A"/>
     <w:multiLevelType w:val="hybridMultilevel"/>
     <w:tmpl w:val="484E3AEA"/>
@@ -11240,7 +12299,7 @@
       </w:pPr>
     </w:lvl>
   </w:abstractNum>
-  <w:abstractNum w:abstractNumId="3" w15:restartNumberingAfterBreak="0">
+  <w:abstractNum w:abstractNumId="4" w15:restartNumberingAfterBreak="0">
     <w:nsid w:val="72B6705A"/>
     <w:multiLevelType w:val="hybridMultilevel"/>
     <w:tmpl w:val="3C5CF8B0"/>
@@ -11330,15 +12389,18 @@
     </w:lvl>
   </w:abstractNum>
   <w:num w:numId="1">
+    <w:abstractNumId w:val="2"/>
+  </w:num>
+  <w:num w:numId="2">
+    <w:abstractNumId w:val="4"/>
+  </w:num>
+  <w:num w:numId="3">
+    <w:abstractNumId w:val="3"/>
+  </w:num>
+  <w:num w:numId="4">
     <w:abstractNumId w:val="1"/>
   </w:num>
-  <w:num w:numId="2">
-    <w:abstractNumId w:val="3"/>
-  </w:num>
-  <w:num w:numId="3">
-    <w:abstractNumId w:val="2"/>
-  </w:num>
-  <w:num w:numId="4">
+  <w:num w:numId="5">
     <w:abstractNumId w:val="0"/>
   </w:num>
 </w:numbering>
@@ -11735,20 +12797,20 @@
     <w:lsdException w:name="Hashtag" w:semiHidden="1" w:unhideWhenUsed="1"/>
     <w:lsdException w:name="Unresolved Mention" w:semiHidden="1" w:unhideWhenUsed="1"/>
   </w:latentStyles>
-  <w:style w:type="paragraph" w:default="1" w:styleId="a">
+  <w:style w:type="paragraph" w:default="1" w:styleId="a0">
     <w:name w:val="Normal"/>
     <w:qFormat/>
     <w:pPr>
       <w:widowControl w:val="0"/>
     </w:pPr>
   </w:style>
-  <w:style w:type="character" w:default="1" w:styleId="a0">
+  <w:style w:type="character" w:default="1" w:styleId="a1">
     <w:name w:val="Default Paragraph Font"/>
     <w:uiPriority w:val="1"/>
     <w:semiHidden/>
     <w:unhideWhenUsed/>
   </w:style>
-  <w:style w:type="table" w:default="1" w:styleId="a1">
+  <w:style w:type="table" w:default="1" w:styleId="a2">
     <w:name w:val="Normal Table"/>
     <w:uiPriority w:val="99"/>
     <w:semiHidden/>
@@ -11763,15 +12825,15 @@
       </w:tblCellMar>
     </w:tblPr>
   </w:style>
-  <w:style w:type="numbering" w:default="1" w:styleId="a2">
+  <w:style w:type="numbering" w:default="1" w:styleId="a3">
     <w:name w:val="No List"/>
     <w:uiPriority w:val="99"/>
     <w:semiHidden/>
     <w:unhideWhenUsed/>
   </w:style>
-  <w:style w:type="paragraph" w:styleId="a3">
+  <w:style w:type="paragraph" w:styleId="a4">
     <w:name w:val="List Paragraph"/>
-    <w:basedOn w:val="a"/>
+    <w:basedOn w:val="a0"/>
     <w:uiPriority w:val="34"/>
     <w:qFormat/>
     <w:rsid w:val="007B698B"/>
@@ -11779,9 +12841,9 @@
       <w:ind w:leftChars="200" w:left="480"/>
     </w:pPr>
   </w:style>
-  <w:style w:type="table" w:styleId="a4">
+  <w:style w:type="table" w:styleId="a5">
     <w:name w:val="Table Grid"/>
-    <w:basedOn w:val="a1"/>
+    <w:basedOn w:val="a2"/>
     <w:uiPriority w:val="39"/>
     <w:rsid w:val="00515FBC"/>
     <w:tblPr>
@@ -11794,6 +12856,19 @@
         <w:insideV w:val="single" w:sz="4" w:space="0" w:color="auto"/>
       </w:tblBorders>
     </w:tblPr>
+  </w:style>
+  <w:style w:type="paragraph" w:styleId="a">
+    <w:name w:val="List Bullet"/>
+    <w:basedOn w:val="a0"/>
+    <w:uiPriority w:val="99"/>
+    <w:unhideWhenUsed/>
+    <w:rsid w:val="00EE11E7"/>
+    <w:pPr>
+      <w:numPr>
+        <w:numId w:val="5"/>
+      </w:numPr>
+      <w:contextualSpacing/>
+    </w:pPr>
   </w:style>
 </w:styles>
 </file>

</xml_diff>